<commit_message>
con gestor de escenarios
</commit_message>
<xml_diff>
--- a/dronLink/docs/tabla_dronLink.docx
+++ b/dronLink/docs/tabla_dronLink.docx
@@ -1954,7 +1954,17 @@
                 <w:lang w:val="en-US" w:eastAsia="es-ES"/>
               </w:rPr>
               <w:br/>
-              <w:t xml:space="preserve">    "PILOT_SPEED_UP",</w:t>
+              <w:t xml:space="preserve">    "PILOT_</w:t>
+            </w:r>
+            <w:r>
+              <w:rPr>
+                <w:rFonts w:ascii="Courier New" w:eastAsia="Times New Roman" w:hAnsi="Courier New" w:cs="Courier New"/>
+                <w:color w:val="000000" w:themeColor="text1"/>
+                <w:sz w:val="16"/>
+                <w:szCs w:val="20"/>
+                <w:lang w:val="en-US" w:eastAsia="es-ES"/>
+              </w:rPr>
+              <w:t>SPEED_UP",</w:t>
             </w:r>
             <w:r>
               <w:rPr>
@@ -1976,7 +1986,7 @@
                 <w:lang w:val="en-US" w:eastAsia="es-ES"/>
               </w:rPr>
               <w:br/>
-              <w:t>])</w:t>
+              <w:t>]</w:t>
             </w:r>
           </w:p>
           <w:p>
@@ -2464,7 +2474,17 @@
                 <w:lang w:eastAsia="es-ES"/>
               </w:rPr>
               <w:br/>
-              <w:t xml:space="preserve">        {'ID': "FENCE_ACTION", '</w:t>
+              <w:t xml:space="preserve">        {'ID'</w:t>
+            </w:r>
+            <w:r>
+              <w:rPr>
+                <w:rFonts w:ascii="Courier New" w:eastAsia="Times New Roman" w:hAnsi="Courier New" w:cs="Courier New"/>
+                <w:color w:val="000000" w:themeColor="text1"/>
+                <w:sz w:val="16"/>
+                <w:szCs w:val="20"/>
+                <w:lang w:eastAsia="es-ES"/>
+              </w:rPr>
+              <w:t>: "FENCE_ACTION", '</w:t>
             </w:r>
             <w:proofErr w:type="spellStart"/>
             <w:r>
@@ -2497,7 +2517,7 @@
                 <w:lang w:eastAsia="es-ES"/>
               </w:rPr>
               <w:br/>
-              <w:t>])</w:t>
+              <w:t>]</w:t>
             </w:r>
             <w:r>
               <w:rPr>
@@ -3371,7 +3391,7 @@
                 <w:szCs w:val="20"/>
                 <w:lang w:val="en-US" w:eastAsia="es-ES"/>
               </w:rPr>
-              <w:t>])</w:t>
+              <w:t>]</w:t>
             </w:r>
           </w:p>
           <w:p>
@@ -5082,27 +5102,7 @@
                 <w:szCs w:val="20"/>
                 <w:lang w:val="en-US" w:eastAsia="es-ES"/>
               </w:rPr>
-              <w:t>process_</w:t>
-            </w:r>
-            <w:r>
-              <w:rPr>
-                <w:rFonts w:ascii="Courier New" w:eastAsia="Times New Roman" w:hAnsi="Courier New" w:cs="Courier New"/>
-                <w:color w:val="000000" w:themeColor="text1"/>
-                <w:sz w:val="16"/>
-                <w:szCs w:val="20"/>
-                <w:lang w:val="en-US" w:eastAsia="es-ES"/>
-              </w:rPr>
-              <w:t>local_</w:t>
-            </w:r>
-            <w:r>
-              <w:rPr>
-                <w:rFonts w:ascii="Courier New" w:eastAsia="Times New Roman" w:hAnsi="Courier New" w:cs="Courier New"/>
-                <w:color w:val="000000" w:themeColor="text1"/>
-                <w:sz w:val="16"/>
-                <w:szCs w:val="20"/>
-                <w:lang w:val="en-US" w:eastAsia="es-ES"/>
-              </w:rPr>
-              <w:t>telemetry_info</w:t>
+              <w:t>process_local_telemetry_info</w:t>
             </w:r>
             <w:proofErr w:type="spellEnd"/>
             <w:r>
@@ -5361,224 +5361,119 @@
             <w:pPr>
               <w:rPr>
                 <w:sz w:val="20"/>
-                <w:lang w:val="en-US"/>
-              </w:rPr>
-            </w:pPr>
-            <w:r>
-              <w:rPr>
-                <w:sz w:val="20"/>
-                <w:lang w:val="en-US"/>
-              </w:rPr>
-              <w:t xml:space="preserve">El </w:t>
-            </w:r>
-            <w:proofErr w:type="spellStart"/>
-            <w:r>
-              <w:rPr>
-                <w:sz w:val="20"/>
-                <w:lang w:val="en-US"/>
-              </w:rPr>
-              <w:t>resultado</w:t>
-            </w:r>
-            <w:proofErr w:type="spellEnd"/>
-            <w:r>
-              <w:rPr>
-                <w:sz w:val="20"/>
-                <w:lang w:val="en-US"/>
+              </w:rPr>
+            </w:pPr>
+            <w:r>
+              <w:rPr>
+                <w:sz w:val="20"/>
+              </w:rPr>
+              <w:t>El resultado podría ser:</w:t>
+            </w:r>
+          </w:p>
+          <w:p>
+            <w:pPr>
+              <w:rPr>
+                <w:sz w:val="20"/>
+              </w:rPr>
+            </w:pPr>
+          </w:p>
+          <w:p>
+            <w:pPr>
+              <w:rPr>
+                <w:rFonts w:ascii="Courier New" w:eastAsia="Times New Roman" w:hAnsi="Courier New" w:cs="Courier New"/>
+                <w:color w:val="000000" w:themeColor="text1"/>
+                <w:sz w:val="16"/>
+                <w:szCs w:val="20"/>
+                <w:lang w:eastAsia="es-ES"/>
+              </w:rPr>
+            </w:pPr>
+            <w:proofErr w:type="spellStart"/>
+            <w:proofErr w:type="gramStart"/>
+            <w:r>
+              <w:rPr>
+                <w:rFonts w:ascii="Courier New" w:eastAsia="Times New Roman" w:hAnsi="Courier New" w:cs="Courier New"/>
+                <w:color w:val="000000" w:themeColor="text1"/>
+                <w:sz w:val="16"/>
+                <w:szCs w:val="20"/>
+                <w:lang w:eastAsia="es-ES"/>
+              </w:rPr>
+              <w:t>info</w:t>
+            </w:r>
+            <w:proofErr w:type="spellEnd"/>
+            <w:r>
+              <w:rPr>
+                <w:rFonts w:ascii="Courier New" w:eastAsia="Times New Roman" w:hAnsi="Courier New" w:cs="Courier New"/>
+                <w:color w:val="000000" w:themeColor="text1"/>
+                <w:sz w:val="16"/>
+                <w:szCs w:val="20"/>
+                <w:lang w:eastAsia="es-ES"/>
+              </w:rPr>
+              <w:t>:{</w:t>
+            </w:r>
+            <w:proofErr w:type="gramEnd"/>
+            <w:r>
+              <w:rPr>
+                <w:rFonts w:ascii="Courier New" w:eastAsia="Times New Roman" w:hAnsi="Courier New" w:cs="Courier New"/>
+                <w:color w:val="000000" w:themeColor="text1"/>
+                <w:sz w:val="16"/>
+                <w:szCs w:val="20"/>
+                <w:lang w:eastAsia="es-ES"/>
+              </w:rPr>
+              <w:t>‘posX’:3 ,'posY':2.5, '</w:t>
+            </w:r>
+            <w:proofErr w:type="spellStart"/>
+            <w:r>
+              <w:rPr>
+                <w:rFonts w:ascii="Courier New" w:eastAsia="Times New Roman" w:hAnsi="Courier New" w:cs="Courier New"/>
+                <w:color w:val="000000" w:themeColor="text1"/>
+                <w:sz w:val="16"/>
+                <w:szCs w:val="20"/>
+                <w:lang w:eastAsia="es-ES"/>
+              </w:rPr>
+              <w:t>posZ</w:t>
+            </w:r>
+            <w:proofErr w:type="spellEnd"/>
+            <w:r>
+              <w:rPr>
+                <w:rFonts w:ascii="Courier New" w:eastAsia="Times New Roman" w:hAnsi="Courier New" w:cs="Courier New"/>
+                <w:color w:val="000000" w:themeColor="text1"/>
+                <w:sz w:val="16"/>
+                <w:szCs w:val="20"/>
+                <w:lang w:eastAsia="es-ES"/>
+              </w:rPr>
+              <w:t>': -3}</w:t>
+            </w:r>
+          </w:p>
+          <w:p/>
+          <w:p>
+            <w:r>
+              <w:rPr>
+                <w:sz w:val="20"/>
+              </w:rPr>
+              <w:t xml:space="preserve">El valor </w:t>
+            </w:r>
+            <w:proofErr w:type="spellStart"/>
+            <w:r>
+              <w:rPr>
+                <w:rFonts w:ascii="Courier New" w:eastAsia="Times New Roman" w:hAnsi="Courier New" w:cs="Courier New"/>
+                <w:color w:val="000000" w:themeColor="text1"/>
+                <w:sz w:val="16"/>
+                <w:szCs w:val="20"/>
+                <w:lang w:eastAsia="es-ES"/>
+              </w:rPr>
+              <w:t>posX</w:t>
+            </w:r>
+            <w:proofErr w:type="spellEnd"/>
+            <w:r>
+              <w:rPr>
+                <w:rFonts w:ascii="Courier New" w:eastAsia="Times New Roman" w:hAnsi="Courier New" w:cs="Courier New"/>
+                <w:color w:val="000000" w:themeColor="text1"/>
+                <w:sz w:val="16"/>
+                <w:szCs w:val="20"/>
+                <w:lang w:eastAsia="es-ES"/>
               </w:rPr>
               <w:t xml:space="preserve"> </w:t>
             </w:r>
-            <w:proofErr w:type="spellStart"/>
-            <w:r>
-              <w:rPr>
-                <w:sz w:val="20"/>
-                <w:lang w:val="en-US"/>
-              </w:rPr>
-              <w:t>podría</w:t>
-            </w:r>
-            <w:proofErr w:type="spellEnd"/>
-            <w:r>
-              <w:rPr>
-                <w:sz w:val="20"/>
-                <w:lang w:val="en-US"/>
-              </w:rPr>
-              <w:t xml:space="preserve"> </w:t>
-            </w:r>
-            <w:proofErr w:type="spellStart"/>
-            <w:r>
-              <w:rPr>
-                <w:sz w:val="20"/>
-                <w:lang w:val="en-US"/>
-              </w:rPr>
-              <w:t>ser</w:t>
-            </w:r>
-            <w:proofErr w:type="spellEnd"/>
-            <w:r>
-              <w:rPr>
-                <w:sz w:val="20"/>
-                <w:lang w:val="en-US"/>
-              </w:rPr>
-              <w:t>:</w:t>
-            </w:r>
-          </w:p>
-          <w:p>
-            <w:pPr>
-              <w:rPr>
-                <w:sz w:val="20"/>
-                <w:lang w:val="en-US"/>
-              </w:rPr>
-            </w:pPr>
-          </w:p>
-          <w:p>
-            <w:pPr>
-              <w:rPr>
-                <w:rFonts w:ascii="Courier New" w:eastAsia="Times New Roman" w:hAnsi="Courier New" w:cs="Courier New"/>
-                <w:color w:val="000000" w:themeColor="text1"/>
-                <w:sz w:val="16"/>
-                <w:szCs w:val="20"/>
-                <w:lang w:val="en-US" w:eastAsia="es-ES"/>
-              </w:rPr>
-            </w:pPr>
-            <w:proofErr w:type="gramStart"/>
-            <w:r>
-              <w:rPr>
-                <w:rFonts w:ascii="Courier New" w:eastAsia="Times New Roman" w:hAnsi="Courier New" w:cs="Courier New"/>
-                <w:color w:val="000000" w:themeColor="text1"/>
-                <w:sz w:val="16"/>
-                <w:szCs w:val="20"/>
-                <w:lang w:val="en-US" w:eastAsia="es-ES"/>
-              </w:rPr>
-              <w:t>info:</w:t>
-            </w:r>
-            <w:r>
-              <w:rPr>
-                <w:rFonts w:ascii="Courier New" w:eastAsia="Times New Roman" w:hAnsi="Courier New" w:cs="Courier New"/>
-                <w:color w:val="000000" w:themeColor="text1"/>
-                <w:sz w:val="16"/>
-                <w:szCs w:val="20"/>
-                <w:lang w:val="en-US" w:eastAsia="es-ES"/>
-              </w:rPr>
-              <w:t>{</w:t>
-            </w:r>
-            <w:proofErr w:type="gramEnd"/>
-            <w:r>
-              <w:rPr>
-                <w:rFonts w:ascii="Courier New" w:eastAsia="Times New Roman" w:hAnsi="Courier New" w:cs="Courier New"/>
-                <w:color w:val="000000" w:themeColor="text1"/>
-                <w:sz w:val="16"/>
-                <w:szCs w:val="20"/>
-                <w:lang w:val="en-US" w:eastAsia="es-ES"/>
-              </w:rPr>
-              <w:t>‘posX’:3 ,'posY</w:t>
-            </w:r>
-            <w:r>
-              <w:rPr>
-                <w:rFonts w:ascii="Courier New" w:eastAsia="Times New Roman" w:hAnsi="Courier New" w:cs="Courier New"/>
-                <w:color w:val="000000" w:themeColor="text1"/>
-                <w:sz w:val="16"/>
-                <w:szCs w:val="20"/>
-                <w:lang w:val="en-US" w:eastAsia="es-ES"/>
-              </w:rPr>
-              <w:t>':</w:t>
-            </w:r>
-            <w:r>
-              <w:rPr>
-                <w:rFonts w:ascii="Courier New" w:eastAsia="Times New Roman" w:hAnsi="Courier New" w:cs="Courier New"/>
-                <w:color w:val="000000" w:themeColor="text1"/>
-                <w:sz w:val="16"/>
-                <w:szCs w:val="20"/>
-                <w:lang w:val="en-US" w:eastAsia="es-ES"/>
-              </w:rPr>
-              <w:t>2.5</w:t>
-            </w:r>
-            <w:r>
-              <w:rPr>
-                <w:rFonts w:ascii="Courier New" w:eastAsia="Times New Roman" w:hAnsi="Courier New" w:cs="Courier New"/>
-                <w:color w:val="000000" w:themeColor="text1"/>
-                <w:sz w:val="16"/>
-                <w:szCs w:val="20"/>
-                <w:lang w:val="en-US" w:eastAsia="es-ES"/>
-              </w:rPr>
-              <w:t>, '</w:t>
-            </w:r>
-            <w:proofErr w:type="spellStart"/>
-            <w:r>
-              <w:rPr>
-                <w:rFonts w:ascii="Courier New" w:eastAsia="Times New Roman" w:hAnsi="Courier New" w:cs="Courier New"/>
-                <w:color w:val="000000" w:themeColor="text1"/>
-                <w:sz w:val="16"/>
-                <w:szCs w:val="20"/>
-                <w:lang w:val="en-US" w:eastAsia="es-ES"/>
-              </w:rPr>
-              <w:t>posZ</w:t>
-            </w:r>
-            <w:proofErr w:type="spellEnd"/>
-            <w:r>
-              <w:rPr>
-                <w:rFonts w:ascii="Courier New" w:eastAsia="Times New Roman" w:hAnsi="Courier New" w:cs="Courier New"/>
-                <w:color w:val="000000" w:themeColor="text1"/>
-                <w:sz w:val="16"/>
-                <w:szCs w:val="20"/>
-                <w:lang w:val="en-US" w:eastAsia="es-ES"/>
-              </w:rPr>
-              <w:t>': -</w:t>
-            </w:r>
-            <w:r>
-              <w:rPr>
-                <w:rFonts w:ascii="Courier New" w:eastAsia="Times New Roman" w:hAnsi="Courier New" w:cs="Courier New"/>
-                <w:color w:val="000000" w:themeColor="text1"/>
-                <w:sz w:val="16"/>
-                <w:szCs w:val="20"/>
-                <w:lang w:val="en-US" w:eastAsia="es-ES"/>
-              </w:rPr>
-              <w:t>3</w:t>
-            </w:r>
-            <w:r>
-              <w:rPr>
-                <w:rFonts w:ascii="Courier New" w:eastAsia="Times New Roman" w:hAnsi="Courier New" w:cs="Courier New"/>
-                <w:color w:val="000000" w:themeColor="text1"/>
-                <w:sz w:val="16"/>
-                <w:szCs w:val="20"/>
-                <w:lang w:val="en-US" w:eastAsia="es-ES"/>
-              </w:rPr>
-              <w:t>}</w:t>
-            </w:r>
-          </w:p>
-          <w:p>
-            <w:pPr>
-              <w:rPr>
-                <w:lang w:val="en-US"/>
-              </w:rPr>
-            </w:pPr>
-          </w:p>
-          <w:p>
-            <w:r>
-              <w:rPr>
-                <w:sz w:val="20"/>
-              </w:rPr>
-              <w:t xml:space="preserve">El valor </w:t>
-            </w:r>
-            <w:proofErr w:type="spellStart"/>
-            <w:r>
-              <w:rPr>
-                <w:rFonts w:ascii="Courier New" w:eastAsia="Times New Roman" w:hAnsi="Courier New" w:cs="Courier New"/>
-                <w:color w:val="000000" w:themeColor="text1"/>
-                <w:sz w:val="16"/>
-                <w:szCs w:val="20"/>
-                <w:lang w:val="en-US" w:eastAsia="es-ES"/>
-              </w:rPr>
-              <w:t>posX</w:t>
-            </w:r>
-            <w:proofErr w:type="spellEnd"/>
-            <w:r>
-              <w:rPr>
-                <w:rFonts w:ascii="Courier New" w:eastAsia="Times New Roman" w:hAnsi="Courier New" w:cs="Courier New"/>
-                <w:color w:val="000000" w:themeColor="text1"/>
-                <w:sz w:val="16"/>
-                <w:szCs w:val="20"/>
-                <w:lang w:val="en-US" w:eastAsia="es-ES"/>
-              </w:rPr>
-              <w:t xml:space="preserve"> </w:t>
-            </w:r>
             <w:r>
               <w:rPr>
                 <w:sz w:val="20"/>
@@ -5604,7 +5499,7 @@
                 <w:color w:val="000000" w:themeColor="text1"/>
                 <w:sz w:val="16"/>
                 <w:szCs w:val="20"/>
-                <w:lang w:val="en-US" w:eastAsia="es-ES"/>
+                <w:lang w:eastAsia="es-ES"/>
               </w:rPr>
               <w:t>posY</w:t>
             </w:r>
@@ -5622,7 +5517,7 @@
                 <w:color w:val="000000" w:themeColor="text1"/>
                 <w:sz w:val="16"/>
                 <w:szCs w:val="20"/>
-                <w:lang w:val="en-US" w:eastAsia="es-ES"/>
+                <w:lang w:eastAsia="es-ES"/>
               </w:rPr>
               <w:t>posZ</w:t>
             </w:r>
@@ -5897,17 +5792,7 @@
                 <w:szCs w:val="20"/>
                 <w:lang w:val="en-US" w:eastAsia="es-ES"/>
               </w:rPr>
-              <w:t xml:space="preserve">   </w:t>
-            </w:r>
-            <w:r>
-              <w:rPr>
-                <w:rFonts w:ascii="Courier New" w:eastAsia="Times New Roman" w:hAnsi="Courier New" w:cs="Courier New"/>
-                <w:color w:val="000000" w:themeColor="text1"/>
-                <w:sz w:val="16"/>
-                <w:szCs w:val="20"/>
-                <w:lang w:val="en-US" w:eastAsia="es-ES"/>
-              </w:rPr>
-              <w:t>mission</w:t>
+              <w:t xml:space="preserve">   mission</w:t>
             </w:r>
             <w:r>
               <w:rPr>
@@ -6030,16 +5915,16 @@
                 <w:color w:val="000000" w:themeColor="text1"/>
                 <w:sz w:val="16"/>
                 <w:szCs w:val="20"/>
-                <w:lang w:val="en-US" w:eastAsia="es-ES"/>
-              </w:rPr>
-            </w:pPr>
-            <w:r>
-              <w:rPr>
-                <w:rFonts w:ascii="Courier New" w:eastAsia="Times New Roman" w:hAnsi="Courier New" w:cs="Courier New"/>
-                <w:color w:val="000000" w:themeColor="text1"/>
-                <w:sz w:val="16"/>
-                <w:szCs w:val="20"/>
-                <w:lang w:val="en-US" w:eastAsia="es-ES"/>
+                <w:lang w:eastAsia="es-ES"/>
+              </w:rPr>
+            </w:pPr>
+            <w:r>
+              <w:rPr>
+                <w:rFonts w:ascii="Courier New" w:eastAsia="Times New Roman" w:hAnsi="Courier New" w:cs="Courier New"/>
+                <w:color w:val="000000" w:themeColor="text1"/>
+                <w:sz w:val="16"/>
+                <w:szCs w:val="20"/>
+                <w:lang w:eastAsia="es-ES"/>
               </w:rPr>
               <w:t>{</w:t>
             </w:r>
@@ -6049,7 +5934,7 @@
                 <w:color w:val="000000" w:themeColor="text1"/>
                 <w:sz w:val="16"/>
                 <w:szCs w:val="20"/>
-                <w:lang w:val="en-US" w:eastAsia="es-ES"/>
+                <w:lang w:eastAsia="es-ES"/>
               </w:rPr>
               <w:br/>
               <w:t xml:space="preserve">    "</w:t>
@@ -6061,7 +5946,7 @@
                 <w:color w:val="000000" w:themeColor="text1"/>
                 <w:sz w:val="16"/>
                 <w:szCs w:val="20"/>
-                <w:lang w:val="en-US" w:eastAsia="es-ES"/>
+                <w:lang w:eastAsia="es-ES"/>
               </w:rPr>
               <w:t>takeOffAlt</w:t>
             </w:r>
@@ -6072,7 +5957,7 @@
                 <w:color w:val="000000" w:themeColor="text1"/>
                 <w:sz w:val="16"/>
                 <w:szCs w:val="20"/>
-                <w:lang w:val="en-US" w:eastAsia="es-ES"/>
+                <w:lang w:eastAsia="es-ES"/>
               </w:rPr>
               <w:t>": 5,</w:t>
             </w:r>
@@ -6082,7 +5967,7 @@
                 <w:color w:val="000000" w:themeColor="text1"/>
                 <w:sz w:val="16"/>
                 <w:szCs w:val="20"/>
-                <w:lang w:val="en-US" w:eastAsia="es-ES"/>
+                <w:lang w:eastAsia="es-ES"/>
               </w:rPr>
               <w:br/>
               <w:t xml:space="preserve">    "</w:t>
@@ -6094,7 +5979,7 @@
                 <w:color w:val="000000" w:themeColor="text1"/>
                 <w:sz w:val="16"/>
                 <w:szCs w:val="20"/>
-                <w:lang w:val="en-US" w:eastAsia="es-ES"/>
+                <w:lang w:eastAsia="es-ES"/>
               </w:rPr>
               <w:t>waypoints</w:t>
             </w:r>
@@ -6105,7 +5990,7 @@
                 <w:color w:val="000000" w:themeColor="text1"/>
                 <w:sz w:val="16"/>
                 <w:szCs w:val="20"/>
-                <w:lang w:val="en-US" w:eastAsia="es-ES"/>
+                <w:lang w:eastAsia="es-ES"/>
               </w:rPr>
               <w:t>":</w:t>
             </w:r>
@@ -6115,7 +6000,7 @@
                 <w:color w:val="000000" w:themeColor="text1"/>
                 <w:sz w:val="16"/>
                 <w:szCs w:val="20"/>
-                <w:lang w:val="en-US" w:eastAsia="es-ES"/>
+                <w:lang w:eastAsia="es-ES"/>
               </w:rPr>
               <w:br/>
               <w:t xml:space="preserve">        [</w:t>
@@ -6126,7 +6011,7 @@
                 <w:color w:val="000000" w:themeColor="text1"/>
                 <w:sz w:val="16"/>
                 <w:szCs w:val="20"/>
-                <w:lang w:val="en-US" w:eastAsia="es-ES"/>
+                <w:lang w:eastAsia="es-ES"/>
               </w:rPr>
               <w:br/>
               <w:t xml:space="preserve">            {</w:t>
@@ -6137,7 +6022,7 @@
                 <w:color w:val="000000" w:themeColor="text1"/>
                 <w:sz w:val="16"/>
                 <w:szCs w:val="20"/>
-                <w:lang w:val="en-US" w:eastAsia="es-ES"/>
+                <w:lang w:eastAsia="es-ES"/>
               </w:rPr>
               <w:br/>
               <w:t xml:space="preserve">                '</w:t>
@@ -6149,7 +6034,7 @@
                 <w:color w:val="000000" w:themeColor="text1"/>
                 <w:sz w:val="16"/>
                 <w:szCs w:val="20"/>
-                <w:lang w:val="en-US" w:eastAsia="es-ES"/>
+                <w:lang w:eastAsia="es-ES"/>
               </w:rPr>
               <w:t>lat</w:t>
             </w:r>
@@ -6160,7 +6045,7 @@
                 <w:color w:val="000000" w:themeColor="text1"/>
                 <w:sz w:val="16"/>
                 <w:szCs w:val="20"/>
-                <w:lang w:val="en-US" w:eastAsia="es-ES"/>
+                <w:lang w:eastAsia="es-ES"/>
               </w:rPr>
               <w:t>': 41.2763410,</w:t>
             </w:r>
@@ -6170,7 +6055,7 @@
                 <w:color w:val="000000" w:themeColor="text1"/>
                 <w:sz w:val="16"/>
                 <w:szCs w:val="20"/>
-                <w:lang w:val="en-US" w:eastAsia="es-ES"/>
+                <w:lang w:eastAsia="es-ES"/>
               </w:rPr>
               <w:br/>
               <w:t xml:space="preserve">                '</w:t>
@@ -6182,7 +6067,7 @@
                 <w:color w:val="000000" w:themeColor="text1"/>
                 <w:sz w:val="16"/>
                 <w:szCs w:val="20"/>
-                <w:lang w:val="en-US" w:eastAsia="es-ES"/>
+                <w:lang w:eastAsia="es-ES"/>
               </w:rPr>
               <w:t>lon</w:t>
             </w:r>
@@ -6193,7 +6078,7 @@
                 <w:color w:val="000000" w:themeColor="text1"/>
                 <w:sz w:val="16"/>
                 <w:szCs w:val="20"/>
-                <w:lang w:val="en-US" w:eastAsia="es-ES"/>
+                <w:lang w:eastAsia="es-ES"/>
               </w:rPr>
               <w:t>': 1.9888285,</w:t>
             </w:r>
@@ -6203,7 +6088,7 @@
                 <w:color w:val="000000" w:themeColor="text1"/>
                 <w:sz w:val="16"/>
                 <w:szCs w:val="20"/>
-                <w:lang w:val="en-US" w:eastAsia="es-ES"/>
+                <w:lang w:eastAsia="es-ES"/>
               </w:rPr>
               <w:br/>
               <w:t xml:space="preserve">                '</w:t>
@@ -6215,7 +6100,7 @@
                 <w:color w:val="000000" w:themeColor="text1"/>
                 <w:sz w:val="16"/>
                 <w:szCs w:val="20"/>
-                <w:lang w:val="en-US" w:eastAsia="es-ES"/>
+                <w:lang w:eastAsia="es-ES"/>
               </w:rPr>
               <w:t>alt</w:t>
             </w:r>
@@ -6226,7 +6111,7 @@
                 <w:color w:val="000000" w:themeColor="text1"/>
                 <w:sz w:val="16"/>
                 <w:szCs w:val="20"/>
-                <w:lang w:val="en-US" w:eastAsia="es-ES"/>
+                <w:lang w:eastAsia="es-ES"/>
               </w:rPr>
               <w:t>': 12</w:t>
             </w:r>
@@ -6236,7 +6121,7 @@
                 <w:color w:val="000000" w:themeColor="text1"/>
                 <w:sz w:val="16"/>
                 <w:szCs w:val="20"/>
-                <w:lang w:val="en-US" w:eastAsia="es-ES"/>
+                <w:lang w:eastAsia="es-ES"/>
               </w:rPr>
               <w:br/>
               <w:t xml:space="preserve">            },</w:t>
@@ -6247,7 +6132,7 @@
                 <w:color w:val="000000" w:themeColor="text1"/>
                 <w:sz w:val="16"/>
                 <w:szCs w:val="20"/>
-                <w:lang w:val="en-US" w:eastAsia="es-ES"/>
+                <w:lang w:eastAsia="es-ES"/>
               </w:rPr>
               <w:br/>
               <w:t xml:space="preserve">            {</w:t>
@@ -6258,7 +6143,7 @@
                 <w:color w:val="000000" w:themeColor="text1"/>
                 <w:sz w:val="16"/>
                 <w:szCs w:val="20"/>
-                <w:lang w:val="en-US" w:eastAsia="es-ES"/>
+                <w:lang w:eastAsia="es-ES"/>
               </w:rPr>
               <w:br/>
             </w:r>
@@ -6268,7 +6153,7 @@
                 <w:color w:val="000000" w:themeColor="text1"/>
                 <w:sz w:val="16"/>
                 <w:szCs w:val="20"/>
-                <w:lang w:val="en-US" w:eastAsia="es-ES"/>
+                <w:lang w:eastAsia="es-ES"/>
               </w:rPr>
               <w:lastRenderedPageBreak/>
               <w:t xml:space="preserve">                '</w:t>
@@ -6280,7 +6165,7 @@
                 <w:color w:val="000000" w:themeColor="text1"/>
                 <w:sz w:val="16"/>
                 <w:szCs w:val="20"/>
-                <w:lang w:val="en-US" w:eastAsia="es-ES"/>
+                <w:lang w:eastAsia="es-ES"/>
               </w:rPr>
               <w:t>lat</w:t>
             </w:r>
@@ -6291,7 +6176,7 @@
                 <w:color w:val="000000" w:themeColor="text1"/>
                 <w:sz w:val="16"/>
                 <w:szCs w:val="20"/>
-                <w:lang w:val="en-US" w:eastAsia="es-ES"/>
+                <w:lang w:eastAsia="es-ES"/>
               </w:rPr>
               <w:t>': 41.27623,</w:t>
             </w:r>
@@ -6301,7 +6186,7 @@
                 <w:color w:val="000000" w:themeColor="text1"/>
                 <w:sz w:val="16"/>
                 <w:szCs w:val="20"/>
-                <w:lang w:val="en-US" w:eastAsia="es-ES"/>
+                <w:lang w:eastAsia="es-ES"/>
               </w:rPr>
               <w:br/>
               <w:t xml:space="preserve">                '</w:t>
@@ -6313,7 +6198,7 @@
                 <w:color w:val="000000" w:themeColor="text1"/>
                 <w:sz w:val="16"/>
                 <w:szCs w:val="20"/>
-                <w:lang w:val="en-US" w:eastAsia="es-ES"/>
+                <w:lang w:eastAsia="es-ES"/>
               </w:rPr>
               <w:t>lon</w:t>
             </w:r>
@@ -6324,7 +6209,7 @@
                 <w:color w:val="000000" w:themeColor="text1"/>
                 <w:sz w:val="16"/>
                 <w:szCs w:val="20"/>
-                <w:lang w:val="en-US" w:eastAsia="es-ES"/>
+                <w:lang w:eastAsia="es-ES"/>
               </w:rPr>
               <w:t>': 1.987,</w:t>
             </w:r>
@@ -6334,7 +6219,7 @@
                 <w:color w:val="000000" w:themeColor="text1"/>
                 <w:sz w:val="16"/>
                 <w:szCs w:val="20"/>
-                <w:lang w:val="en-US" w:eastAsia="es-ES"/>
+                <w:lang w:eastAsia="es-ES"/>
               </w:rPr>
               <w:br/>
               <w:t xml:space="preserve">                '</w:t>
@@ -6346,7 +6231,7 @@
                 <w:color w:val="000000" w:themeColor="text1"/>
                 <w:sz w:val="16"/>
                 <w:szCs w:val="20"/>
-                <w:lang w:val="en-US" w:eastAsia="es-ES"/>
+                <w:lang w:eastAsia="es-ES"/>
               </w:rPr>
               <w:t>alt</w:t>
             </w:r>
@@ -6357,7 +6242,7 @@
                 <w:color w:val="000000" w:themeColor="text1"/>
                 <w:sz w:val="16"/>
                 <w:szCs w:val="20"/>
-                <w:lang w:val="en-US" w:eastAsia="es-ES"/>
+                <w:lang w:eastAsia="es-ES"/>
               </w:rPr>
               <w:t>': 14</w:t>
             </w:r>
@@ -6367,7 +6252,7 @@
                 <w:color w:val="000000" w:themeColor="text1"/>
                 <w:sz w:val="16"/>
                 <w:szCs w:val="20"/>
-                <w:lang w:val="en-US" w:eastAsia="es-ES"/>
+                <w:lang w:eastAsia="es-ES"/>
               </w:rPr>
               <w:br/>
               <w:t xml:space="preserve">            }</w:t>
@@ -6378,7 +6263,7 @@
                 <w:color w:val="000000" w:themeColor="text1"/>
                 <w:sz w:val="16"/>
                 <w:szCs w:val="20"/>
-                <w:lang w:val="en-US" w:eastAsia="es-ES"/>
+                <w:lang w:eastAsia="es-ES"/>
               </w:rPr>
               <w:br/>
               <w:t xml:space="preserve">        ]</w:t>
@@ -6389,7 +6274,7 @@
                 <w:color w:val="000000" w:themeColor="text1"/>
                 <w:sz w:val="16"/>
                 <w:szCs w:val="20"/>
-                <w:lang w:val="en-US" w:eastAsia="es-ES"/>
+                <w:lang w:eastAsia="es-ES"/>
               </w:rPr>
               <w:br/>
             </w:r>
@@ -6399,7 +6284,7 @@
                 <w:color w:val="000000" w:themeColor="text1"/>
                 <w:sz w:val="16"/>
                 <w:szCs w:val="20"/>
-                <w:lang w:val="en-US" w:eastAsia="es-ES"/>
+                <w:lang w:eastAsia="es-ES"/>
               </w:rPr>
               <w:br/>
               <w:t>}</w:t>
@@ -6412,7 +6297,7 @@
                 <w:color w:val="000000" w:themeColor="text1"/>
                 <w:sz w:val="16"/>
                 <w:szCs w:val="20"/>
-                <w:lang w:val="en-US" w:eastAsia="es-ES"/>
+                <w:lang w:eastAsia="es-ES"/>
               </w:rPr>
             </w:pPr>
           </w:p>
@@ -6506,17 +6391,7 @@
                 <w:szCs w:val="20"/>
                 <w:lang w:val="en-US" w:eastAsia="es-ES"/>
               </w:rPr>
-              <w:t>execute</w:t>
-            </w:r>
-            <w:r>
-              <w:rPr>
-                <w:rFonts w:ascii="Courier New" w:eastAsia="Times New Roman" w:hAnsi="Courier New" w:cs="Courier New"/>
-                <w:color w:val="000000" w:themeColor="text1"/>
-                <w:sz w:val="16"/>
-                <w:szCs w:val="20"/>
-                <w:lang w:val="en-US" w:eastAsia="es-ES"/>
-              </w:rPr>
-              <w:t>Mission</w:t>
+              <w:t>executeMission</w:t>
             </w:r>
             <w:proofErr w:type="spellEnd"/>
             <w:r>
@@ -6659,12 +6534,1794 @@
           </w:p>
         </w:tc>
       </w:tr>
+      <w:tr>
+        <w:tc>
+          <w:tcPr>
+            <w:tcW w:w="8494" w:type="dxa"/>
+            <w:gridSpan w:val="2"/>
+            <w:shd w:val="clear" w:color="auto" w:fill="D9D9D9" w:themeFill="background1" w:themeFillShade="D9"/>
+          </w:tcPr>
+          <w:p>
+            <w:pPr>
+              <w:rPr>
+                <w:rFonts w:ascii="Courier New" w:eastAsia="Times New Roman" w:hAnsi="Courier New" w:cs="Courier New"/>
+                <w:color w:val="000000" w:themeColor="text1"/>
+                <w:sz w:val="16"/>
+                <w:szCs w:val="20"/>
+                <w:lang w:val="en-US" w:eastAsia="es-ES"/>
+              </w:rPr>
+            </w:pPr>
+            <w:proofErr w:type="spellStart"/>
+            <w:r>
+              <w:rPr>
+                <w:rFonts w:ascii="Courier New" w:eastAsia="Times New Roman" w:hAnsi="Courier New" w:cs="Courier New"/>
+                <w:color w:val="000000" w:themeColor="text1"/>
+                <w:sz w:val="16"/>
+                <w:szCs w:val="20"/>
+                <w:lang w:val="en-US" w:eastAsia="es-ES"/>
+              </w:rPr>
+              <w:t>def</w:t>
+            </w:r>
+            <w:proofErr w:type="spellEnd"/>
+            <w:r>
+              <w:rPr>
+                <w:rFonts w:ascii="Courier New" w:eastAsia="Times New Roman" w:hAnsi="Courier New" w:cs="Courier New"/>
+                <w:color w:val="000000" w:themeColor="text1"/>
+                <w:sz w:val="16"/>
+                <w:szCs w:val="20"/>
+                <w:lang w:val="en-US" w:eastAsia="es-ES"/>
+              </w:rPr>
+              <w:t xml:space="preserve"> </w:t>
+            </w:r>
+            <w:proofErr w:type="spellStart"/>
+            <w:proofErr w:type="gramStart"/>
+            <w:r>
+              <w:rPr>
+                <w:rFonts w:ascii="Courier New" w:eastAsia="Times New Roman" w:hAnsi="Courier New" w:cs="Courier New"/>
+                <w:color w:val="000000" w:themeColor="text1"/>
+                <w:sz w:val="16"/>
+                <w:szCs w:val="20"/>
+                <w:lang w:val="en-US" w:eastAsia="es-ES"/>
+              </w:rPr>
+              <w:t>setScenario</w:t>
+            </w:r>
+            <w:proofErr w:type="spellEnd"/>
+            <w:r>
+              <w:rPr>
+                <w:rFonts w:ascii="Courier New" w:eastAsia="Times New Roman" w:hAnsi="Courier New" w:cs="Courier New"/>
+                <w:color w:val="000000" w:themeColor="text1"/>
+                <w:sz w:val="16"/>
+                <w:szCs w:val="20"/>
+                <w:lang w:val="en-US" w:eastAsia="es-ES"/>
+              </w:rPr>
+              <w:t>(</w:t>
+            </w:r>
+            <w:proofErr w:type="gramEnd"/>
+            <w:r>
+              <w:rPr>
+                <w:rFonts w:ascii="Courier New" w:eastAsia="Times New Roman" w:hAnsi="Courier New" w:cs="Courier New"/>
+                <w:color w:val="000000" w:themeColor="text1"/>
+                <w:sz w:val="16"/>
+                <w:szCs w:val="20"/>
+                <w:lang w:val="en-US" w:eastAsia="es-ES"/>
+              </w:rPr>
+              <w:t>self,</w:t>
+            </w:r>
+          </w:p>
+          <w:p>
+            <w:pPr>
+              <w:rPr>
+                <w:rFonts w:ascii="Courier New" w:eastAsia="Times New Roman" w:hAnsi="Courier New" w:cs="Courier New"/>
+                <w:color w:val="000000" w:themeColor="text1"/>
+                <w:sz w:val="16"/>
+                <w:szCs w:val="20"/>
+                <w:lang w:val="en-US" w:eastAsia="es-ES"/>
+              </w:rPr>
+            </w:pPr>
+            <w:r>
+              <w:rPr>
+                <w:rFonts w:ascii="Courier New" w:eastAsia="Times New Roman" w:hAnsi="Courier New" w:cs="Courier New"/>
+                <w:color w:val="000000" w:themeColor="text1"/>
+                <w:sz w:val="16"/>
+                <w:szCs w:val="20"/>
+                <w:lang w:val="en-US" w:eastAsia="es-ES"/>
+              </w:rPr>
+              <w:t xml:space="preserve"> </w:t>
+            </w:r>
+            <w:r>
+              <w:rPr>
+                <w:rFonts w:ascii="Courier New" w:eastAsia="Times New Roman" w:hAnsi="Courier New" w:cs="Courier New"/>
+                <w:color w:val="000000" w:themeColor="text1"/>
+                <w:sz w:val="16"/>
+                <w:szCs w:val="20"/>
+                <w:lang w:val="en-US" w:eastAsia="es-ES"/>
+              </w:rPr>
+              <w:t xml:space="preserve">  scenario,</w:t>
+            </w:r>
+          </w:p>
+          <w:p>
+            <w:pPr>
+              <w:rPr>
+                <w:rFonts w:ascii="Courier New" w:eastAsia="Times New Roman" w:hAnsi="Courier New" w:cs="Courier New"/>
+                <w:color w:val="000000" w:themeColor="text1"/>
+                <w:sz w:val="16"/>
+                <w:szCs w:val="20"/>
+                <w:lang w:val="en-US" w:eastAsia="es-ES"/>
+              </w:rPr>
+            </w:pPr>
+            <w:r>
+              <w:rPr>
+                <w:rFonts w:ascii="Courier New" w:eastAsia="Times New Roman" w:hAnsi="Courier New" w:cs="Courier New"/>
+                <w:color w:val="000000" w:themeColor="text1"/>
+                <w:sz w:val="16"/>
+                <w:szCs w:val="20"/>
+                <w:lang w:val="en-US" w:eastAsia="es-ES"/>
+              </w:rPr>
+              <w:t xml:space="preserve">   </w:t>
+            </w:r>
+            <w:r>
+              <w:rPr>
+                <w:rFonts w:ascii="Courier New" w:eastAsia="Times New Roman" w:hAnsi="Courier New" w:cs="Courier New"/>
+                <w:color w:val="000000" w:themeColor="text1"/>
+                <w:sz w:val="16"/>
+                <w:szCs w:val="20"/>
+                <w:lang w:val="en-US" w:eastAsia="es-ES"/>
+              </w:rPr>
+              <w:t xml:space="preserve">blocking=True, callback=None, </w:t>
+            </w:r>
+            <w:proofErr w:type="spellStart"/>
+            <w:r>
+              <w:rPr>
+                <w:rFonts w:ascii="Courier New" w:eastAsia="Times New Roman" w:hAnsi="Courier New" w:cs="Courier New"/>
+                <w:color w:val="000000" w:themeColor="text1"/>
+                <w:sz w:val="16"/>
+                <w:szCs w:val="20"/>
+                <w:lang w:val="en-US" w:eastAsia="es-ES"/>
+              </w:rPr>
+              <w:t>params</w:t>
+            </w:r>
+            <w:proofErr w:type="spellEnd"/>
+            <w:r>
+              <w:rPr>
+                <w:rFonts w:ascii="Courier New" w:eastAsia="Times New Roman" w:hAnsi="Courier New" w:cs="Courier New"/>
+                <w:color w:val="000000" w:themeColor="text1"/>
+                <w:sz w:val="16"/>
+                <w:szCs w:val="20"/>
+                <w:lang w:val="en-US" w:eastAsia="es-ES"/>
+              </w:rPr>
+              <w:t xml:space="preserve"> = None</w:t>
+            </w:r>
+            <w:r>
+              <w:rPr>
+                <w:rFonts w:ascii="Courier New" w:eastAsia="Times New Roman" w:hAnsi="Courier New" w:cs="Courier New"/>
+                <w:color w:val="000000" w:themeColor="text1"/>
+                <w:sz w:val="16"/>
+                <w:szCs w:val="20"/>
+                <w:lang w:val="en-US" w:eastAsia="es-ES"/>
+              </w:rPr>
+              <w:t>)</w:t>
+            </w:r>
+          </w:p>
+          <w:p>
+            <w:pPr>
+              <w:rPr>
+                <w:sz w:val="20"/>
+                <w:lang w:val="en-US"/>
+              </w:rPr>
+            </w:pPr>
+          </w:p>
+        </w:tc>
+      </w:tr>
+      <w:tr>
+        <w:tc>
+          <w:tcPr>
+            <w:tcW w:w="236" w:type="dxa"/>
+          </w:tcPr>
+          <w:p/>
+        </w:tc>
+        <w:tc>
+          <w:tcPr>
+            <w:tcW w:w="8258" w:type="dxa"/>
+          </w:tcPr>
+          <w:p>
+            <w:pPr>
+              <w:rPr>
+                <w:sz w:val="20"/>
+              </w:rPr>
+            </w:pPr>
+            <w:r>
+              <w:rPr>
+                <w:sz w:val="20"/>
+              </w:rPr>
+              <w:t>El escenario se recibe en forma de lista. En cada posició</w:t>
+            </w:r>
+            <w:r>
+              <w:rPr>
+                <w:sz w:val="20"/>
+              </w:rPr>
+              <w:t xml:space="preserve">n hay un </w:t>
+            </w:r>
+            <w:proofErr w:type="spellStart"/>
+            <w:r>
+              <w:rPr>
+                <w:sz w:val="20"/>
+              </w:rPr>
+              <w:t>fence</w:t>
+            </w:r>
+            <w:proofErr w:type="spellEnd"/>
+            <w:r>
+              <w:rPr>
+                <w:sz w:val="20"/>
+              </w:rPr>
+              <w:t xml:space="preserve"> que representan á</w:t>
+            </w:r>
+            <w:r>
+              <w:rPr>
+                <w:sz w:val="20"/>
+              </w:rPr>
+              <w:t>reas.</w:t>
+            </w:r>
+            <w:r>
+              <w:rPr>
+                <w:sz w:val="20"/>
+              </w:rPr>
+              <w:br/>
+              <w:t xml:space="preserve">El primer elemento de la lista es un </w:t>
+            </w:r>
+            <w:proofErr w:type="spellStart"/>
+            <w:r>
+              <w:rPr>
+                <w:sz w:val="20"/>
+              </w:rPr>
+              <w:t>fence</w:t>
+            </w:r>
+            <w:proofErr w:type="spellEnd"/>
+            <w:r>
+              <w:rPr>
+                <w:sz w:val="20"/>
+              </w:rPr>
+              <w:t xml:space="preserve"> de inclusión, que representa el área d</w:t>
+            </w:r>
+            <w:r>
+              <w:rPr>
+                <w:sz w:val="20"/>
+              </w:rPr>
+              <w:t xml:space="preserve">e la que el dron no va a salir. </w:t>
+            </w:r>
+            <w:r>
+              <w:rPr>
+                <w:sz w:val="20"/>
+              </w:rPr>
+              <w:t xml:space="preserve">El resto de elementos de la lista son </w:t>
+            </w:r>
+            <w:proofErr w:type="spellStart"/>
+            <w:r>
+              <w:rPr>
+                <w:sz w:val="20"/>
+              </w:rPr>
+              <w:t>fences</w:t>
+            </w:r>
+            <w:proofErr w:type="spellEnd"/>
+            <w:r>
+              <w:rPr>
+                <w:sz w:val="20"/>
+              </w:rPr>
+              <w:t xml:space="preserve"> de</w:t>
+            </w:r>
+            <w:r>
+              <w:rPr>
+                <w:sz w:val="20"/>
+              </w:rPr>
+              <w:t xml:space="preserve"> exclusión que representan obstá</w:t>
+            </w:r>
+            <w:r>
+              <w:rPr>
+                <w:sz w:val="20"/>
+              </w:rPr>
+              <w:t>culos</w:t>
+            </w:r>
+            <w:r>
+              <w:rPr>
+                <w:sz w:val="20"/>
+              </w:rPr>
+              <w:t xml:space="preserve"> dentro del </w:t>
+            </w:r>
+            <w:proofErr w:type="spellStart"/>
+            <w:r>
+              <w:rPr>
+                <w:sz w:val="20"/>
+              </w:rPr>
+              <w:t>fence</w:t>
+            </w:r>
+            <w:proofErr w:type="spellEnd"/>
+            <w:r>
+              <w:rPr>
+                <w:sz w:val="20"/>
+              </w:rPr>
+              <w:t xml:space="preserve"> de inclusión, </w:t>
+            </w:r>
+            <w:r>
+              <w:rPr>
+                <w:sz w:val="20"/>
+              </w:rPr>
+              <w:t xml:space="preserve">que el dron no puede sobrevolar. El escenario debe tener un </w:t>
+            </w:r>
+            <w:proofErr w:type="spellStart"/>
+            <w:r>
+              <w:rPr>
+                <w:sz w:val="20"/>
+              </w:rPr>
+              <w:t>fence</w:t>
+            </w:r>
+            <w:proofErr w:type="spellEnd"/>
+            <w:r>
+              <w:rPr>
+                <w:sz w:val="20"/>
+              </w:rPr>
+              <w:t xml:space="preserve"> de inclusión (so</w:t>
+            </w:r>
+            <w:r>
+              <w:rPr>
+                <w:sz w:val="20"/>
+              </w:rPr>
+              <w:t xml:space="preserve">lo uno y es el primer elemento </w:t>
+            </w:r>
+            <w:r>
+              <w:rPr>
+                <w:sz w:val="20"/>
+              </w:rPr>
+              <w:t xml:space="preserve">de la lista) y </w:t>
+            </w:r>
+            <w:r>
+              <w:rPr>
+                <w:sz w:val="20"/>
+              </w:rPr>
+              <w:t xml:space="preserve">un número variable de </w:t>
+            </w:r>
+            <w:proofErr w:type="spellStart"/>
+            <w:r>
+              <w:rPr>
+                <w:sz w:val="20"/>
+              </w:rPr>
+              <w:t>fences</w:t>
+            </w:r>
+            <w:proofErr w:type="spellEnd"/>
+            <w:r>
+              <w:rPr>
+                <w:sz w:val="20"/>
+              </w:rPr>
+              <w:t xml:space="preserve"> de </w:t>
+            </w:r>
+            <w:r>
+              <w:rPr>
+                <w:sz w:val="20"/>
+              </w:rPr>
+              <w:t>exclusión, que puede ser 0.</w:t>
+            </w:r>
+            <w:r>
+              <w:rPr>
+                <w:sz w:val="20"/>
+              </w:rPr>
+              <w:br/>
+              <w:t xml:space="preserve">Un </w:t>
+            </w:r>
+            <w:proofErr w:type="spellStart"/>
+            <w:r>
+              <w:rPr>
+                <w:sz w:val="20"/>
+              </w:rPr>
+              <w:t>fence</w:t>
+            </w:r>
+            <w:proofErr w:type="spellEnd"/>
+            <w:r>
+              <w:rPr>
+                <w:sz w:val="20"/>
+              </w:rPr>
+              <w:t xml:space="preserve"> (tanto de inclusión como de ex</w:t>
+            </w:r>
+            <w:r>
+              <w:rPr>
+                <w:sz w:val="20"/>
+              </w:rPr>
+              <w:t>clusión) puede ser de tipo '</w:t>
+            </w:r>
+            <w:proofErr w:type="spellStart"/>
+            <w:r>
+              <w:rPr>
+                <w:sz w:val="20"/>
+              </w:rPr>
+              <w:t>poly</w:t>
+            </w:r>
+            <w:r>
+              <w:rPr>
+                <w:sz w:val="20"/>
+              </w:rPr>
+              <w:t>gon</w:t>
+            </w:r>
+            <w:proofErr w:type="spellEnd"/>
+            <w:r>
+              <w:rPr>
+                <w:sz w:val="20"/>
+              </w:rPr>
+              <w:t>' o de t</w:t>
+            </w:r>
+            <w:r>
+              <w:rPr>
+                <w:sz w:val="20"/>
+              </w:rPr>
+              <w:t>ipo '</w:t>
+            </w:r>
+            <w:proofErr w:type="spellStart"/>
+            <w:r>
+              <w:rPr>
+                <w:sz w:val="20"/>
+              </w:rPr>
+              <w:t>circle</w:t>
+            </w:r>
+            <w:proofErr w:type="spellEnd"/>
+            <w:r>
+              <w:rPr>
+                <w:sz w:val="20"/>
+              </w:rPr>
+              <w:t xml:space="preserve">'. En el primer caso </w:t>
+            </w:r>
+            <w:r>
+              <w:rPr>
+                <w:sz w:val="20"/>
+              </w:rPr>
+              <w:t xml:space="preserve">el </w:t>
+            </w:r>
+            <w:proofErr w:type="spellStart"/>
+            <w:r>
+              <w:rPr>
+                <w:sz w:val="20"/>
+              </w:rPr>
+              <w:t>fence</w:t>
+            </w:r>
+            <w:proofErr w:type="spellEnd"/>
+            <w:r>
+              <w:rPr>
+                <w:sz w:val="20"/>
+              </w:rPr>
+              <w:t xml:space="preserve"> se caracteriza por un número variable de </w:t>
+            </w:r>
+            <w:proofErr w:type="spellStart"/>
+            <w:r>
+              <w:rPr>
+                <w:sz w:val="20"/>
+              </w:rPr>
+              <w:t>waypoints</w:t>
+            </w:r>
+            <w:proofErr w:type="spellEnd"/>
+            <w:r>
+              <w:rPr>
+                <w:sz w:val="20"/>
+              </w:rPr>
+              <w:t xml:space="preserve"> (</w:t>
+            </w:r>
+            <w:proofErr w:type="spellStart"/>
+            <w:r>
+              <w:rPr>
+                <w:sz w:val="20"/>
+              </w:rPr>
+              <w:t>lat</w:t>
+            </w:r>
+            <w:proofErr w:type="spellEnd"/>
+            <w:r>
+              <w:rPr>
+                <w:sz w:val="20"/>
+              </w:rPr>
+              <w:t xml:space="preserve">, </w:t>
+            </w:r>
+            <w:proofErr w:type="spellStart"/>
+            <w:r>
+              <w:rPr>
+                <w:sz w:val="20"/>
+              </w:rPr>
+              <w:t>lon</w:t>
+            </w:r>
+            <w:proofErr w:type="spellEnd"/>
+            <w:r>
+              <w:rPr>
+                <w:sz w:val="20"/>
+              </w:rPr>
+              <w:t>). Deben ser al</w:t>
+            </w:r>
+            <w:r>
+              <w:rPr>
+                <w:sz w:val="20"/>
+              </w:rPr>
+              <w:t xml:space="preserve"> menos 3 puesto que representan los vértices del polí</w:t>
+            </w:r>
+            <w:r>
+              <w:rPr>
+                <w:sz w:val="20"/>
+              </w:rPr>
+              <w:t xml:space="preserve">gono. Si el </w:t>
+            </w:r>
+            <w:proofErr w:type="spellStart"/>
+            <w:r>
+              <w:rPr>
+                <w:sz w:val="20"/>
+              </w:rPr>
+              <w:t>fence</w:t>
+            </w:r>
+            <w:proofErr w:type="spellEnd"/>
+            <w:r>
+              <w:rPr>
+                <w:sz w:val="20"/>
+              </w:rPr>
+              <w:t xml:space="preserve"> es de tipo '</w:t>
+            </w:r>
+            <w:proofErr w:type="spellStart"/>
+            <w:r>
+              <w:rPr>
+                <w:sz w:val="20"/>
+              </w:rPr>
+              <w:t>circle</w:t>
+            </w:r>
+            <w:proofErr w:type="spellEnd"/>
+            <w:r>
+              <w:rPr>
+                <w:sz w:val="20"/>
+              </w:rPr>
+              <w:t>' debe especificarse las coorde</w:t>
+            </w:r>
+            <w:r>
+              <w:rPr>
+                <w:sz w:val="20"/>
+              </w:rPr>
+              <w:t>nadas (</w:t>
+            </w:r>
+            <w:proofErr w:type="spellStart"/>
+            <w:r>
+              <w:rPr>
+                <w:sz w:val="20"/>
+              </w:rPr>
+              <w:t>lat</w:t>
+            </w:r>
+            <w:proofErr w:type="spellEnd"/>
+            <w:r>
+              <w:rPr>
+                <w:sz w:val="20"/>
+              </w:rPr>
+              <w:t xml:space="preserve">, </w:t>
+            </w:r>
+            <w:proofErr w:type="spellStart"/>
+            <w:r>
+              <w:rPr>
+                <w:sz w:val="20"/>
+              </w:rPr>
+              <w:t>lon</w:t>
+            </w:r>
+            <w:proofErr w:type="spellEnd"/>
+            <w:r>
+              <w:rPr>
+                <w:sz w:val="20"/>
+              </w:rPr>
+              <w:t xml:space="preserve">) del centro del </w:t>
+            </w:r>
+            <w:r>
+              <w:rPr>
+                <w:sz w:val="20"/>
+              </w:rPr>
+              <w:t>círculo y el radio en metros.</w:t>
+            </w:r>
+            <w:r>
+              <w:rPr>
+                <w:sz w:val="20"/>
+              </w:rPr>
+              <w:br/>
+              <w:t xml:space="preserve">Un ejemplo de </w:t>
+            </w:r>
+            <w:proofErr w:type="spellStart"/>
+            <w:r>
+              <w:rPr>
+                <w:sz w:val="20"/>
+              </w:rPr>
+              <w:t>scenario</w:t>
+            </w:r>
+            <w:proofErr w:type="spellEnd"/>
+            <w:r>
+              <w:rPr>
+                <w:sz w:val="20"/>
+              </w:rPr>
+              <w:t xml:space="preserve"> en el formato correcto es este:</w:t>
+            </w:r>
+            <w:r>
+              <w:rPr>
+                <w:sz w:val="20"/>
+              </w:rPr>
+              <w:br/>
+            </w:r>
+            <w:proofErr w:type="spellStart"/>
+            <w:r>
+              <w:rPr>
+                <w:rFonts w:ascii="Courier New" w:hAnsi="Courier New" w:cs="Courier New"/>
+                <w:sz w:val="16"/>
+              </w:rPr>
+              <w:t>scenario</w:t>
+            </w:r>
+            <w:proofErr w:type="spellEnd"/>
+            <w:r>
+              <w:rPr>
+                <w:rFonts w:ascii="Courier New" w:hAnsi="Courier New" w:cs="Courier New"/>
+                <w:sz w:val="16"/>
+              </w:rPr>
+              <w:t xml:space="preserve"> = [</w:t>
+            </w:r>
+            <w:r>
+              <w:rPr>
+                <w:rFonts w:ascii="Courier New" w:hAnsi="Courier New" w:cs="Courier New"/>
+                <w:sz w:val="16"/>
+              </w:rPr>
+              <w:br/>
+              <w:t xml:space="preserve">        {</w:t>
+            </w:r>
+            <w:r>
+              <w:rPr>
+                <w:rFonts w:ascii="Courier New" w:hAnsi="Courier New" w:cs="Courier New"/>
+                <w:sz w:val="16"/>
+              </w:rPr>
+              <w:br/>
+              <w:t xml:space="preserve">            '</w:t>
+            </w:r>
+            <w:proofErr w:type="spellStart"/>
+            <w:r>
+              <w:rPr>
+                <w:rFonts w:ascii="Courier New" w:hAnsi="Courier New" w:cs="Courier New"/>
+                <w:sz w:val="16"/>
+              </w:rPr>
+              <w:t>type</w:t>
+            </w:r>
+            <w:proofErr w:type="spellEnd"/>
+            <w:r>
+              <w:rPr>
+                <w:rFonts w:ascii="Courier New" w:hAnsi="Courier New" w:cs="Courier New"/>
+                <w:sz w:val="16"/>
+              </w:rPr>
+              <w:t>': '</w:t>
+            </w:r>
+            <w:proofErr w:type="spellStart"/>
+            <w:r>
+              <w:rPr>
+                <w:rFonts w:ascii="Courier New" w:hAnsi="Courier New" w:cs="Courier New"/>
+                <w:sz w:val="16"/>
+              </w:rPr>
+              <w:t>polygon</w:t>
+            </w:r>
+            <w:proofErr w:type="spellEnd"/>
+            <w:r>
+              <w:rPr>
+                <w:rFonts w:ascii="Courier New" w:hAnsi="Courier New" w:cs="Courier New"/>
+                <w:sz w:val="16"/>
+              </w:rPr>
+              <w:t>',</w:t>
+            </w:r>
+            <w:r>
+              <w:rPr>
+                <w:rFonts w:ascii="Courier New" w:hAnsi="Courier New" w:cs="Courier New"/>
+                <w:sz w:val="16"/>
+              </w:rPr>
+              <w:br/>
+              <w:t xml:space="preserve">            '</w:t>
+            </w:r>
+            <w:proofErr w:type="spellStart"/>
+            <w:r>
+              <w:rPr>
+                <w:rFonts w:ascii="Courier New" w:hAnsi="Courier New" w:cs="Courier New"/>
+                <w:sz w:val="16"/>
+              </w:rPr>
+              <w:t>waypoints</w:t>
+            </w:r>
+            <w:proofErr w:type="spellEnd"/>
+            <w:r>
+              <w:rPr>
+                <w:rFonts w:ascii="Courier New" w:hAnsi="Courier New" w:cs="Courier New"/>
+                <w:sz w:val="16"/>
+              </w:rPr>
+              <w:t>': [</w:t>
+            </w:r>
+            <w:r>
+              <w:rPr>
+                <w:rFonts w:ascii="Courier New" w:hAnsi="Courier New" w:cs="Courier New"/>
+                <w:sz w:val="16"/>
+              </w:rPr>
+              <w:br/>
+              <w:t xml:space="preserve">                {'</w:t>
+            </w:r>
+            <w:proofErr w:type="spellStart"/>
+            <w:r>
+              <w:rPr>
+                <w:rFonts w:ascii="Courier New" w:hAnsi="Courier New" w:cs="Courier New"/>
+                <w:sz w:val="16"/>
+              </w:rPr>
+              <w:t>lat</w:t>
+            </w:r>
+            <w:proofErr w:type="spellEnd"/>
+            <w:r>
+              <w:rPr>
+                <w:rFonts w:ascii="Courier New" w:hAnsi="Courier New" w:cs="Courier New"/>
+                <w:sz w:val="16"/>
+              </w:rPr>
+              <w:t>': 41.2764398, '</w:t>
+            </w:r>
+            <w:proofErr w:type="spellStart"/>
+            <w:r>
+              <w:rPr>
+                <w:rFonts w:ascii="Courier New" w:hAnsi="Courier New" w:cs="Courier New"/>
+                <w:sz w:val="16"/>
+              </w:rPr>
+              <w:t>lon</w:t>
+            </w:r>
+            <w:proofErr w:type="spellEnd"/>
+            <w:r>
+              <w:rPr>
+                <w:rFonts w:ascii="Courier New" w:hAnsi="Courier New" w:cs="Courier New"/>
+                <w:sz w:val="16"/>
+              </w:rPr>
+              <w:t>': 1.9882585},</w:t>
+            </w:r>
+            <w:r>
+              <w:rPr>
+                <w:rFonts w:ascii="Courier New" w:hAnsi="Courier New" w:cs="Courier New"/>
+                <w:sz w:val="16"/>
+              </w:rPr>
+              <w:br/>
+              <w:t xml:space="preserve">                {'</w:t>
+            </w:r>
+            <w:proofErr w:type="spellStart"/>
+            <w:r>
+              <w:rPr>
+                <w:rFonts w:ascii="Courier New" w:hAnsi="Courier New" w:cs="Courier New"/>
+                <w:sz w:val="16"/>
+              </w:rPr>
+              <w:t>lat</w:t>
+            </w:r>
+            <w:proofErr w:type="spellEnd"/>
+            <w:r>
+              <w:rPr>
+                <w:rFonts w:ascii="Courier New" w:hAnsi="Courier New" w:cs="Courier New"/>
+                <w:sz w:val="16"/>
+              </w:rPr>
+              <w:t>': 41.2761999, '</w:t>
+            </w:r>
+            <w:proofErr w:type="spellStart"/>
+            <w:r>
+              <w:rPr>
+                <w:rFonts w:ascii="Courier New" w:hAnsi="Courier New" w:cs="Courier New"/>
+                <w:sz w:val="16"/>
+              </w:rPr>
+              <w:t>lon</w:t>
+            </w:r>
+            <w:proofErr w:type="spellEnd"/>
+            <w:r>
+              <w:rPr>
+                <w:rFonts w:ascii="Courier New" w:hAnsi="Courier New" w:cs="Courier New"/>
+                <w:sz w:val="16"/>
+              </w:rPr>
+              <w:t>': 1.9883537},</w:t>
+            </w:r>
+            <w:r>
+              <w:rPr>
+                <w:rFonts w:ascii="Courier New" w:hAnsi="Courier New" w:cs="Courier New"/>
+                <w:sz w:val="16"/>
+              </w:rPr>
+              <w:br/>
+              <w:t xml:space="preserve">                {'</w:t>
+            </w:r>
+            <w:proofErr w:type="spellStart"/>
+            <w:r>
+              <w:rPr>
+                <w:rFonts w:ascii="Courier New" w:hAnsi="Courier New" w:cs="Courier New"/>
+                <w:sz w:val="16"/>
+              </w:rPr>
+              <w:t>lat</w:t>
+            </w:r>
+            <w:proofErr w:type="spellEnd"/>
+            <w:r>
+              <w:rPr>
+                <w:rFonts w:ascii="Courier New" w:hAnsi="Courier New" w:cs="Courier New"/>
+                <w:sz w:val="16"/>
+              </w:rPr>
+              <w:t>': 41.2763854, '</w:t>
+            </w:r>
+            <w:proofErr w:type="spellStart"/>
+            <w:r>
+              <w:rPr>
+                <w:rFonts w:ascii="Courier New" w:hAnsi="Courier New" w:cs="Courier New"/>
+                <w:sz w:val="16"/>
+              </w:rPr>
+              <w:t>lon</w:t>
+            </w:r>
+            <w:proofErr w:type="spellEnd"/>
+            <w:r>
+              <w:rPr>
+                <w:rFonts w:ascii="Courier New" w:hAnsi="Courier New" w:cs="Courier New"/>
+                <w:sz w:val="16"/>
+              </w:rPr>
+              <w:t>': 1.9890994},</w:t>
+            </w:r>
+            <w:r>
+              <w:rPr>
+                <w:rFonts w:ascii="Courier New" w:hAnsi="Courier New" w:cs="Courier New"/>
+                <w:sz w:val="16"/>
+              </w:rPr>
+              <w:br/>
+              <w:t xml:space="preserve">                {'</w:t>
+            </w:r>
+            <w:proofErr w:type="spellStart"/>
+            <w:r>
+              <w:rPr>
+                <w:rFonts w:ascii="Courier New" w:hAnsi="Courier New" w:cs="Courier New"/>
+                <w:sz w:val="16"/>
+              </w:rPr>
+              <w:t>lat</w:t>
+            </w:r>
+            <w:proofErr w:type="spellEnd"/>
+            <w:r>
+              <w:rPr>
+                <w:rFonts w:ascii="Courier New" w:hAnsi="Courier New" w:cs="Courier New"/>
+                <w:sz w:val="16"/>
+              </w:rPr>
+              <w:t>': 41.2766273, '</w:t>
+            </w:r>
+            <w:proofErr w:type="spellStart"/>
+            <w:r>
+              <w:rPr>
+                <w:rFonts w:ascii="Courier New" w:hAnsi="Courier New" w:cs="Courier New"/>
+                <w:sz w:val="16"/>
+              </w:rPr>
+              <w:t>lon</w:t>
+            </w:r>
+            <w:proofErr w:type="spellEnd"/>
+            <w:r>
+              <w:rPr>
+                <w:rFonts w:ascii="Courier New" w:hAnsi="Courier New" w:cs="Courier New"/>
+                <w:sz w:val="16"/>
+              </w:rPr>
+              <w:t>': 1.9889948}</w:t>
+            </w:r>
+            <w:r>
+              <w:rPr>
+                <w:rFonts w:ascii="Courier New" w:hAnsi="Courier New" w:cs="Courier New"/>
+                <w:sz w:val="16"/>
+              </w:rPr>
+              <w:br/>
+              <w:t xml:space="preserve">            ]</w:t>
+            </w:r>
+            <w:r>
+              <w:rPr>
+                <w:rFonts w:ascii="Courier New" w:hAnsi="Courier New" w:cs="Courier New"/>
+                <w:sz w:val="16"/>
+              </w:rPr>
+              <w:br/>
+              <w:t xml:space="preserve">        },</w:t>
+            </w:r>
+            <w:r>
+              <w:rPr>
+                <w:rFonts w:ascii="Courier New" w:hAnsi="Courier New" w:cs="Courier New"/>
+                <w:sz w:val="16"/>
+              </w:rPr>
+              <w:br/>
+              <w:t xml:space="preserve">        {</w:t>
+            </w:r>
+            <w:r>
+              <w:rPr>
+                <w:rFonts w:ascii="Courier New" w:hAnsi="Courier New" w:cs="Courier New"/>
+                <w:sz w:val="16"/>
+              </w:rPr>
+              <w:br/>
+              <w:t xml:space="preserve">            '</w:t>
+            </w:r>
+            <w:proofErr w:type="spellStart"/>
+            <w:r>
+              <w:rPr>
+                <w:rFonts w:ascii="Courier New" w:hAnsi="Courier New" w:cs="Courier New"/>
+                <w:sz w:val="16"/>
+              </w:rPr>
+              <w:t>type</w:t>
+            </w:r>
+            <w:proofErr w:type="spellEnd"/>
+            <w:r>
+              <w:rPr>
+                <w:rFonts w:ascii="Courier New" w:hAnsi="Courier New" w:cs="Courier New"/>
+                <w:sz w:val="16"/>
+              </w:rPr>
+              <w:t>': '</w:t>
+            </w:r>
+            <w:proofErr w:type="spellStart"/>
+            <w:r>
+              <w:rPr>
+                <w:rFonts w:ascii="Courier New" w:hAnsi="Courier New" w:cs="Courier New"/>
+                <w:sz w:val="16"/>
+              </w:rPr>
+              <w:t>polygon</w:t>
+            </w:r>
+            <w:proofErr w:type="spellEnd"/>
+            <w:r>
+              <w:rPr>
+                <w:rFonts w:ascii="Courier New" w:hAnsi="Courier New" w:cs="Courier New"/>
+                <w:sz w:val="16"/>
+              </w:rPr>
+              <w:t>',</w:t>
+            </w:r>
+            <w:r>
+              <w:rPr>
+                <w:rFonts w:ascii="Courier New" w:hAnsi="Courier New" w:cs="Courier New"/>
+                <w:sz w:val="16"/>
+              </w:rPr>
+              <w:br/>
+              <w:t xml:space="preserve">            '</w:t>
+            </w:r>
+            <w:proofErr w:type="spellStart"/>
+            <w:r>
+              <w:rPr>
+                <w:rFonts w:ascii="Courier New" w:hAnsi="Courier New" w:cs="Courier New"/>
+                <w:sz w:val="16"/>
+              </w:rPr>
+              <w:t>waypoints</w:t>
+            </w:r>
+            <w:proofErr w:type="spellEnd"/>
+            <w:r>
+              <w:rPr>
+                <w:rFonts w:ascii="Courier New" w:hAnsi="Courier New" w:cs="Courier New"/>
+                <w:sz w:val="16"/>
+              </w:rPr>
+              <w:t>': [</w:t>
+            </w:r>
+            <w:r>
+              <w:rPr>
+                <w:rFonts w:ascii="Courier New" w:hAnsi="Courier New" w:cs="Courier New"/>
+                <w:sz w:val="16"/>
+              </w:rPr>
+              <w:br/>
+              <w:t xml:space="preserve">                {'</w:t>
+            </w:r>
+            <w:proofErr w:type="spellStart"/>
+            <w:r>
+              <w:rPr>
+                <w:rFonts w:ascii="Courier New" w:hAnsi="Courier New" w:cs="Courier New"/>
+                <w:sz w:val="16"/>
+              </w:rPr>
+              <w:t>lat</w:t>
+            </w:r>
+            <w:proofErr w:type="spellEnd"/>
+            <w:r>
+              <w:rPr>
+                <w:rFonts w:ascii="Courier New" w:hAnsi="Courier New" w:cs="Courier New"/>
+                <w:sz w:val="16"/>
+              </w:rPr>
+              <w:t>': 41.2764801, '</w:t>
+            </w:r>
+            <w:proofErr w:type="spellStart"/>
+            <w:r>
+              <w:rPr>
+                <w:rFonts w:ascii="Courier New" w:hAnsi="Courier New" w:cs="Courier New"/>
+                <w:sz w:val="16"/>
+              </w:rPr>
+              <w:t>lon</w:t>
+            </w:r>
+            <w:proofErr w:type="spellEnd"/>
+            <w:r>
+              <w:rPr>
+                <w:rFonts w:ascii="Courier New" w:hAnsi="Courier New" w:cs="Courier New"/>
+                <w:sz w:val="16"/>
+              </w:rPr>
+              <w:t>': 1.9886541},</w:t>
+            </w:r>
+            <w:r>
+              <w:rPr>
+                <w:rFonts w:ascii="Courier New" w:hAnsi="Courier New" w:cs="Courier New"/>
+                <w:sz w:val="16"/>
+              </w:rPr>
+              <w:br/>
+              <w:t xml:space="preserve">                {'</w:t>
+            </w:r>
+            <w:proofErr w:type="spellStart"/>
+            <w:r>
+              <w:rPr>
+                <w:rFonts w:ascii="Courier New" w:hAnsi="Courier New" w:cs="Courier New"/>
+                <w:sz w:val="16"/>
+              </w:rPr>
+              <w:t>lat</w:t>
+            </w:r>
+            <w:proofErr w:type="spellEnd"/>
+            <w:r>
+              <w:rPr>
+                <w:rFonts w:ascii="Courier New" w:hAnsi="Courier New" w:cs="Courier New"/>
+                <w:sz w:val="16"/>
+              </w:rPr>
+              <w:t>': 41.2764519, '</w:t>
+            </w:r>
+            <w:proofErr w:type="spellStart"/>
+            <w:r>
+              <w:rPr>
+                <w:rFonts w:ascii="Courier New" w:hAnsi="Courier New" w:cs="Courier New"/>
+                <w:sz w:val="16"/>
+              </w:rPr>
+              <w:t>lon</w:t>
+            </w:r>
+            <w:proofErr w:type="spellEnd"/>
+            <w:r>
+              <w:rPr>
+                <w:rFonts w:ascii="Courier New" w:hAnsi="Courier New" w:cs="Courier New"/>
+                <w:sz w:val="16"/>
+              </w:rPr>
+              <w:t>': 1.9889626},</w:t>
+            </w:r>
+            <w:r>
+              <w:rPr>
+                <w:rFonts w:ascii="Courier New" w:hAnsi="Courier New" w:cs="Courier New"/>
+                <w:sz w:val="16"/>
+              </w:rPr>
+              <w:br/>
+              <w:t xml:space="preserve">                {'</w:t>
+            </w:r>
+            <w:proofErr w:type="spellStart"/>
+            <w:r>
+              <w:rPr>
+                <w:rFonts w:ascii="Courier New" w:hAnsi="Courier New" w:cs="Courier New"/>
+                <w:sz w:val="16"/>
+              </w:rPr>
+              <w:t>lat</w:t>
+            </w:r>
+            <w:proofErr w:type="spellEnd"/>
+            <w:r>
+              <w:rPr>
+                <w:rFonts w:ascii="Courier New" w:hAnsi="Courier New" w:cs="Courier New"/>
+                <w:sz w:val="16"/>
+              </w:rPr>
+              <w:t>': 41.2763995, '</w:t>
+            </w:r>
+            <w:proofErr w:type="spellStart"/>
+            <w:r>
+              <w:rPr>
+                <w:rFonts w:ascii="Courier New" w:hAnsi="Courier New" w:cs="Courier New"/>
+                <w:sz w:val="16"/>
+              </w:rPr>
+              <w:t>lon</w:t>
+            </w:r>
+            <w:proofErr w:type="spellEnd"/>
+            <w:r>
+              <w:rPr>
+                <w:rFonts w:ascii="Courier New" w:hAnsi="Courier New" w:cs="Courier New"/>
+                <w:sz w:val="16"/>
+              </w:rPr>
+              <w:t>': 1.9887963},</w:t>
+            </w:r>
+            <w:r>
+              <w:rPr>
+                <w:rFonts w:ascii="Courier New" w:hAnsi="Courier New" w:cs="Courier New"/>
+                <w:sz w:val="16"/>
+              </w:rPr>
+              <w:br/>
+              <w:t xml:space="preserve">            ]</w:t>
+            </w:r>
+            <w:r>
+              <w:rPr>
+                <w:rFonts w:ascii="Courier New" w:hAnsi="Courier New" w:cs="Courier New"/>
+                <w:sz w:val="16"/>
+              </w:rPr>
+              <w:br/>
+              <w:t xml:space="preserve">        },</w:t>
+            </w:r>
+            <w:r>
+              <w:rPr>
+                <w:rFonts w:ascii="Courier New" w:hAnsi="Courier New" w:cs="Courier New"/>
+                <w:sz w:val="16"/>
+              </w:rPr>
+              <w:br/>
+              <w:t xml:space="preserve">        {</w:t>
+            </w:r>
+            <w:r>
+              <w:rPr>
+                <w:rFonts w:ascii="Courier New" w:hAnsi="Courier New" w:cs="Courier New"/>
+                <w:sz w:val="16"/>
+              </w:rPr>
+              <w:br/>
+              <w:t xml:space="preserve">            '</w:t>
+            </w:r>
+            <w:proofErr w:type="spellStart"/>
+            <w:r>
+              <w:rPr>
+                <w:rFonts w:ascii="Courier New" w:hAnsi="Courier New" w:cs="Courier New"/>
+                <w:sz w:val="16"/>
+              </w:rPr>
+              <w:t>type</w:t>
+            </w:r>
+            <w:proofErr w:type="spellEnd"/>
+            <w:r>
+              <w:rPr>
+                <w:rFonts w:ascii="Courier New" w:hAnsi="Courier New" w:cs="Courier New"/>
+                <w:sz w:val="16"/>
+              </w:rPr>
+              <w:t>': '</w:t>
+            </w:r>
+            <w:proofErr w:type="spellStart"/>
+            <w:r>
+              <w:rPr>
+                <w:rFonts w:ascii="Courier New" w:hAnsi="Courier New" w:cs="Courier New"/>
+                <w:sz w:val="16"/>
+              </w:rPr>
+              <w:t>polygon</w:t>
+            </w:r>
+            <w:proofErr w:type="spellEnd"/>
+            <w:r>
+              <w:rPr>
+                <w:rFonts w:ascii="Courier New" w:hAnsi="Courier New" w:cs="Courier New"/>
+                <w:sz w:val="16"/>
+              </w:rPr>
+              <w:t>',</w:t>
+            </w:r>
+            <w:r>
+              <w:rPr>
+                <w:rFonts w:ascii="Courier New" w:hAnsi="Courier New" w:cs="Courier New"/>
+                <w:sz w:val="16"/>
+              </w:rPr>
+              <w:br/>
+              <w:t xml:space="preserve">            '</w:t>
+            </w:r>
+            <w:proofErr w:type="spellStart"/>
+            <w:r>
+              <w:rPr>
+                <w:rFonts w:ascii="Courier New" w:hAnsi="Courier New" w:cs="Courier New"/>
+                <w:sz w:val="16"/>
+              </w:rPr>
+              <w:t>waypoints</w:t>
+            </w:r>
+            <w:proofErr w:type="spellEnd"/>
+            <w:r>
+              <w:rPr>
+                <w:rFonts w:ascii="Courier New" w:hAnsi="Courier New" w:cs="Courier New"/>
+                <w:sz w:val="16"/>
+              </w:rPr>
+              <w:t>': [</w:t>
+            </w:r>
+            <w:r>
+              <w:rPr>
+                <w:rFonts w:ascii="Courier New" w:hAnsi="Courier New" w:cs="Courier New"/>
+                <w:sz w:val="16"/>
+              </w:rPr>
+              <w:br/>
+              <w:t xml:space="preserve">                {'</w:t>
+            </w:r>
+            <w:proofErr w:type="spellStart"/>
+            <w:r>
+              <w:rPr>
+                <w:rFonts w:ascii="Courier New" w:hAnsi="Courier New" w:cs="Courier New"/>
+                <w:sz w:val="16"/>
+              </w:rPr>
+              <w:t>lat</w:t>
+            </w:r>
+            <w:proofErr w:type="spellEnd"/>
+            <w:r>
+              <w:rPr>
+                <w:rFonts w:ascii="Courier New" w:hAnsi="Courier New" w:cs="Courier New"/>
+                <w:sz w:val="16"/>
+              </w:rPr>
+              <w:t>': 41.2764035, '</w:t>
+            </w:r>
+            <w:proofErr w:type="spellStart"/>
+            <w:r>
+              <w:rPr>
+                <w:rFonts w:ascii="Courier New" w:hAnsi="Courier New" w:cs="Courier New"/>
+                <w:sz w:val="16"/>
+              </w:rPr>
+              <w:t>lon</w:t>
+            </w:r>
+            <w:proofErr w:type="spellEnd"/>
+            <w:r>
+              <w:rPr>
+                <w:rFonts w:ascii="Courier New" w:hAnsi="Courier New" w:cs="Courier New"/>
+                <w:sz w:val="16"/>
+              </w:rPr>
+              <w:t>': 1.9883262},</w:t>
+            </w:r>
+            <w:r>
+              <w:rPr>
+                <w:rFonts w:ascii="Courier New" w:hAnsi="Courier New" w:cs="Courier New"/>
+                <w:sz w:val="16"/>
+              </w:rPr>
+              <w:br/>
+              <w:t xml:space="preserve">                {'</w:t>
+            </w:r>
+            <w:proofErr w:type="spellStart"/>
+            <w:r>
+              <w:rPr>
+                <w:rFonts w:ascii="Courier New" w:hAnsi="Courier New" w:cs="Courier New"/>
+                <w:sz w:val="16"/>
+              </w:rPr>
+              <w:t>lat</w:t>
+            </w:r>
+            <w:proofErr w:type="spellEnd"/>
+            <w:r>
+              <w:rPr>
+                <w:rFonts w:ascii="Courier New" w:hAnsi="Courier New" w:cs="Courier New"/>
+                <w:sz w:val="16"/>
+              </w:rPr>
+              <w:t>': 41.2762160, '</w:t>
+            </w:r>
+            <w:proofErr w:type="spellStart"/>
+            <w:r>
+              <w:rPr>
+                <w:rFonts w:ascii="Courier New" w:hAnsi="Courier New" w:cs="Courier New"/>
+                <w:sz w:val="16"/>
+              </w:rPr>
+              <w:t>lon</w:t>
+            </w:r>
+            <w:proofErr w:type="spellEnd"/>
+            <w:r>
+              <w:rPr>
+                <w:rFonts w:ascii="Courier New" w:hAnsi="Courier New" w:cs="Courier New"/>
+                <w:sz w:val="16"/>
+              </w:rPr>
+              <w:t>': 1.9883537},</w:t>
+            </w:r>
+            <w:r>
+              <w:rPr>
+                <w:rFonts w:ascii="Courier New" w:hAnsi="Courier New" w:cs="Courier New"/>
+                <w:sz w:val="16"/>
+              </w:rPr>
+              <w:br/>
+              <w:t xml:space="preserve">                {'</w:t>
+            </w:r>
+            <w:proofErr w:type="spellStart"/>
+            <w:r>
+              <w:rPr>
+                <w:rFonts w:ascii="Courier New" w:hAnsi="Courier New" w:cs="Courier New"/>
+                <w:sz w:val="16"/>
+              </w:rPr>
+              <w:t>lat</w:t>
+            </w:r>
+            <w:proofErr w:type="spellEnd"/>
+            <w:r>
+              <w:rPr>
+                <w:rFonts w:ascii="Courier New" w:hAnsi="Courier New" w:cs="Courier New"/>
+                <w:sz w:val="16"/>
+              </w:rPr>
+              <w:t>': 41.2762281, '</w:t>
+            </w:r>
+            <w:proofErr w:type="spellStart"/>
+            <w:r>
+              <w:rPr>
+                <w:rFonts w:ascii="Courier New" w:hAnsi="Courier New" w:cs="Courier New"/>
+                <w:sz w:val="16"/>
+              </w:rPr>
+              <w:t>lon</w:t>
+            </w:r>
+            <w:proofErr w:type="spellEnd"/>
+            <w:r>
+              <w:rPr>
+                <w:rFonts w:ascii="Courier New" w:hAnsi="Courier New" w:cs="Courier New"/>
+                <w:sz w:val="16"/>
+              </w:rPr>
+              <w:t>': 1.9884771}</w:t>
+            </w:r>
+            <w:r>
+              <w:rPr>
+                <w:rFonts w:ascii="Courier New" w:hAnsi="Courier New" w:cs="Courier New"/>
+                <w:sz w:val="16"/>
+              </w:rPr>
+              <w:br/>
+              <w:t xml:space="preserve">            ]</w:t>
+            </w:r>
+            <w:r>
+              <w:rPr>
+                <w:rFonts w:ascii="Courier New" w:hAnsi="Courier New" w:cs="Courier New"/>
+                <w:sz w:val="16"/>
+              </w:rPr>
+              <w:br/>
+              <w:t xml:space="preserve">        },</w:t>
+            </w:r>
+            <w:r>
+              <w:rPr>
+                <w:rFonts w:ascii="Courier New" w:hAnsi="Courier New" w:cs="Courier New"/>
+                <w:sz w:val="16"/>
+              </w:rPr>
+              <w:br/>
+              <w:t xml:space="preserve">        {</w:t>
+            </w:r>
+            <w:r>
+              <w:rPr>
+                <w:rFonts w:ascii="Courier New" w:hAnsi="Courier New" w:cs="Courier New"/>
+                <w:sz w:val="16"/>
+              </w:rPr>
+              <w:br/>
+              <w:t xml:space="preserve">            '</w:t>
+            </w:r>
+            <w:proofErr w:type="spellStart"/>
+            <w:r>
+              <w:rPr>
+                <w:rFonts w:ascii="Courier New" w:hAnsi="Courier New" w:cs="Courier New"/>
+                <w:sz w:val="16"/>
+              </w:rPr>
+              <w:t>type</w:t>
+            </w:r>
+            <w:proofErr w:type="spellEnd"/>
+            <w:r>
+              <w:rPr>
+                <w:rFonts w:ascii="Courier New" w:hAnsi="Courier New" w:cs="Courier New"/>
+                <w:sz w:val="16"/>
+              </w:rPr>
+              <w:t>': '</w:t>
+            </w:r>
+            <w:proofErr w:type="spellStart"/>
+            <w:r>
+              <w:rPr>
+                <w:rFonts w:ascii="Courier New" w:hAnsi="Courier New" w:cs="Courier New"/>
+                <w:sz w:val="16"/>
+              </w:rPr>
+              <w:t>circle</w:t>
+            </w:r>
+            <w:proofErr w:type="spellEnd"/>
+            <w:r>
+              <w:rPr>
+                <w:rFonts w:ascii="Courier New" w:hAnsi="Courier New" w:cs="Courier New"/>
+                <w:sz w:val="16"/>
+              </w:rPr>
+              <w:t>',</w:t>
+            </w:r>
+            <w:r>
+              <w:rPr>
+                <w:rFonts w:ascii="Courier New" w:hAnsi="Courier New" w:cs="Courier New"/>
+                <w:sz w:val="16"/>
+              </w:rPr>
+              <w:br/>
+              <w:t xml:space="preserve">            '</w:t>
+            </w:r>
+            <w:proofErr w:type="spellStart"/>
+            <w:r>
+              <w:rPr>
+                <w:rFonts w:ascii="Courier New" w:hAnsi="Courier New" w:cs="Courier New"/>
+                <w:sz w:val="16"/>
+              </w:rPr>
+              <w:t>radius</w:t>
+            </w:r>
+            <w:proofErr w:type="spellEnd"/>
+            <w:r>
+              <w:rPr>
+                <w:rFonts w:ascii="Courier New" w:hAnsi="Courier New" w:cs="Courier New"/>
+                <w:sz w:val="16"/>
+              </w:rPr>
+              <w:t>': 2,</w:t>
+            </w:r>
+            <w:r>
+              <w:rPr>
+                <w:rFonts w:ascii="Courier New" w:hAnsi="Courier New" w:cs="Courier New"/>
+                <w:sz w:val="16"/>
+              </w:rPr>
+              <w:br/>
+              <w:t xml:space="preserve">            '</w:t>
+            </w:r>
+            <w:proofErr w:type="spellStart"/>
+            <w:r>
+              <w:rPr>
+                <w:rFonts w:ascii="Courier New" w:hAnsi="Courier New" w:cs="Courier New"/>
+                <w:sz w:val="16"/>
+              </w:rPr>
+              <w:t>lat</w:t>
+            </w:r>
+            <w:proofErr w:type="spellEnd"/>
+            <w:r>
+              <w:rPr>
+                <w:rFonts w:ascii="Courier New" w:hAnsi="Courier New" w:cs="Courier New"/>
+                <w:sz w:val="16"/>
+              </w:rPr>
+              <w:t>': 41.2763430,</w:t>
+            </w:r>
+            <w:r>
+              <w:rPr>
+                <w:rFonts w:ascii="Courier New" w:hAnsi="Courier New" w:cs="Courier New"/>
+                <w:sz w:val="16"/>
+              </w:rPr>
+              <w:br/>
+              <w:t xml:space="preserve">            '</w:t>
+            </w:r>
+            <w:proofErr w:type="spellStart"/>
+            <w:r>
+              <w:rPr>
+                <w:rFonts w:ascii="Courier New" w:hAnsi="Courier New" w:cs="Courier New"/>
+                <w:sz w:val="16"/>
+              </w:rPr>
+              <w:t>lon</w:t>
+            </w:r>
+            <w:proofErr w:type="spellEnd"/>
+            <w:r>
+              <w:rPr>
+                <w:rFonts w:ascii="Courier New" w:hAnsi="Courier New" w:cs="Courier New"/>
+                <w:sz w:val="16"/>
+              </w:rPr>
+              <w:t>': 1.9883953</w:t>
+            </w:r>
+            <w:r>
+              <w:rPr>
+                <w:rFonts w:ascii="Courier New" w:hAnsi="Courier New" w:cs="Courier New"/>
+                <w:sz w:val="16"/>
+              </w:rPr>
+              <w:br/>
+              <w:t xml:space="preserve">        }</w:t>
+            </w:r>
+            <w:r>
+              <w:rPr>
+                <w:rFonts w:ascii="Courier New" w:hAnsi="Courier New" w:cs="Courier New"/>
+                <w:sz w:val="16"/>
+              </w:rPr>
+              <w:br/>
+              <w:t xml:space="preserve">    ]</w:t>
+            </w:r>
+            <w:r>
+              <w:rPr>
+                <w:rFonts w:ascii="Courier New" w:hAnsi="Courier New" w:cs="Courier New"/>
+                <w:sz w:val="16"/>
+              </w:rPr>
+              <w:br/>
+            </w:r>
+            <w:r>
+              <w:rPr>
+                <w:rFonts w:ascii="Courier New" w:hAnsi="Courier New" w:cs="Courier New"/>
+                <w:sz w:val="20"/>
+              </w:rPr>
+              <w:br/>
+            </w:r>
+            <w:r>
+              <w:rPr>
+                <w:sz w:val="20"/>
+              </w:rPr>
+              <w:t xml:space="preserve">El escenario tiene 4 </w:t>
+            </w:r>
+            <w:proofErr w:type="spellStart"/>
+            <w:r>
+              <w:rPr>
+                <w:sz w:val="20"/>
+              </w:rPr>
+              <w:t>fences</w:t>
+            </w:r>
+            <w:proofErr w:type="spellEnd"/>
+            <w:r>
+              <w:rPr>
+                <w:sz w:val="20"/>
+              </w:rPr>
+              <w:t>. El primero es el de inclusión, de tipo '</w:t>
+            </w:r>
+            <w:proofErr w:type="spellStart"/>
+            <w:r>
+              <w:rPr>
+                <w:sz w:val="20"/>
+              </w:rPr>
+              <w:t>polygon</w:t>
+            </w:r>
+            <w:proofErr w:type="spellEnd"/>
+            <w:r>
+              <w:rPr>
+                <w:sz w:val="20"/>
+              </w:rPr>
+              <w:t xml:space="preserve">'. Luego </w:t>
+            </w:r>
+            <w:r>
+              <w:rPr>
+                <w:sz w:val="20"/>
+              </w:rPr>
+              <w:t xml:space="preserve">tiene 3 </w:t>
+            </w:r>
+            <w:proofErr w:type="spellStart"/>
+            <w:r>
+              <w:rPr>
+                <w:sz w:val="20"/>
+              </w:rPr>
+              <w:t>fences</w:t>
+            </w:r>
+            <w:proofErr w:type="spellEnd"/>
+            <w:r>
+              <w:rPr>
+                <w:sz w:val="20"/>
+              </w:rPr>
+              <w:t xml:space="preserve"> de exclusión que representan los obstá</w:t>
+            </w:r>
+            <w:r>
+              <w:rPr>
+                <w:sz w:val="20"/>
+              </w:rPr>
+              <w:t>culos. Los dos primeros son de tipo '</w:t>
+            </w:r>
+            <w:proofErr w:type="spellStart"/>
+            <w:r>
+              <w:rPr>
+                <w:sz w:val="20"/>
+              </w:rPr>
+              <w:t>polygon</w:t>
+            </w:r>
+            <w:proofErr w:type="spellEnd"/>
+            <w:r>
+              <w:rPr>
+                <w:sz w:val="20"/>
+              </w:rPr>
+              <w:t>' y el tercero es de tipo '</w:t>
+            </w:r>
+            <w:proofErr w:type="spellStart"/>
+            <w:r>
+              <w:rPr>
+                <w:sz w:val="20"/>
+              </w:rPr>
+              <w:t>circle</w:t>
+            </w:r>
+            <w:proofErr w:type="spellEnd"/>
+            <w:r>
+              <w:rPr>
+                <w:sz w:val="20"/>
+              </w:rPr>
+              <w:t>'.</w:t>
+            </w:r>
+          </w:p>
+          <w:p>
+            <w:pPr>
+              <w:rPr>
+                <w:sz w:val="20"/>
+              </w:rPr>
+            </w:pPr>
+            <w:bookmarkStart w:id="0" w:name="_GoBack"/>
+            <w:bookmarkEnd w:id="0"/>
+          </w:p>
+          <w:p>
+            <w:pPr>
+              <w:rPr>
+                <w:sz w:val="20"/>
+              </w:rPr>
+            </w:pPr>
+          </w:p>
+        </w:tc>
+      </w:tr>
+      <w:tr>
+        <w:tc>
+          <w:tcPr>
+            <w:tcW w:w="8494" w:type="dxa"/>
+            <w:gridSpan w:val="2"/>
+            <w:shd w:val="clear" w:color="auto" w:fill="D9D9D9" w:themeFill="background1" w:themeFillShade="D9"/>
+          </w:tcPr>
+          <w:p>
+            <w:pPr>
+              <w:rPr>
+                <w:rFonts w:ascii="Courier New" w:eastAsia="Times New Roman" w:hAnsi="Courier New" w:cs="Courier New"/>
+                <w:color w:val="000000" w:themeColor="text1"/>
+                <w:sz w:val="16"/>
+                <w:szCs w:val="20"/>
+                <w:lang w:val="en-US" w:eastAsia="es-ES"/>
+              </w:rPr>
+            </w:pPr>
+            <w:proofErr w:type="spellStart"/>
+            <w:r>
+              <w:rPr>
+                <w:rFonts w:ascii="Courier New" w:eastAsia="Times New Roman" w:hAnsi="Courier New" w:cs="Courier New"/>
+                <w:color w:val="000000" w:themeColor="text1"/>
+                <w:sz w:val="16"/>
+                <w:szCs w:val="20"/>
+                <w:lang w:val="en-US" w:eastAsia="es-ES"/>
+              </w:rPr>
+              <w:lastRenderedPageBreak/>
+              <w:t>def</w:t>
+            </w:r>
+            <w:proofErr w:type="spellEnd"/>
+            <w:r>
+              <w:rPr>
+                <w:rFonts w:ascii="Courier New" w:eastAsia="Times New Roman" w:hAnsi="Courier New" w:cs="Courier New"/>
+                <w:color w:val="000000" w:themeColor="text1"/>
+                <w:sz w:val="16"/>
+                <w:szCs w:val="20"/>
+                <w:lang w:val="en-US" w:eastAsia="es-ES"/>
+              </w:rPr>
+              <w:t xml:space="preserve"> </w:t>
+            </w:r>
+            <w:proofErr w:type="spellStart"/>
+            <w:proofErr w:type="gramStart"/>
+            <w:r>
+              <w:rPr>
+                <w:rFonts w:ascii="Courier New" w:eastAsia="Times New Roman" w:hAnsi="Courier New" w:cs="Courier New"/>
+                <w:color w:val="000000" w:themeColor="text1"/>
+                <w:sz w:val="16"/>
+                <w:szCs w:val="20"/>
+                <w:lang w:val="en-US" w:eastAsia="es-ES"/>
+              </w:rPr>
+              <w:t>get</w:t>
+            </w:r>
+            <w:r>
+              <w:rPr>
+                <w:rFonts w:ascii="Courier New" w:eastAsia="Times New Roman" w:hAnsi="Courier New" w:cs="Courier New"/>
+                <w:color w:val="000000" w:themeColor="text1"/>
+                <w:sz w:val="16"/>
+                <w:szCs w:val="20"/>
+                <w:lang w:val="en-US" w:eastAsia="es-ES"/>
+              </w:rPr>
+              <w:t>Scenario</w:t>
+            </w:r>
+            <w:proofErr w:type="spellEnd"/>
+            <w:r>
+              <w:rPr>
+                <w:rFonts w:ascii="Courier New" w:eastAsia="Times New Roman" w:hAnsi="Courier New" w:cs="Courier New"/>
+                <w:color w:val="000000" w:themeColor="text1"/>
+                <w:sz w:val="16"/>
+                <w:szCs w:val="20"/>
+                <w:lang w:val="en-US" w:eastAsia="es-ES"/>
+              </w:rPr>
+              <w:t>(</w:t>
+            </w:r>
+            <w:proofErr w:type="gramEnd"/>
+            <w:r>
+              <w:rPr>
+                <w:rFonts w:ascii="Courier New" w:eastAsia="Times New Roman" w:hAnsi="Courier New" w:cs="Courier New"/>
+                <w:color w:val="000000" w:themeColor="text1"/>
+                <w:sz w:val="16"/>
+                <w:szCs w:val="20"/>
+                <w:lang w:val="en-US" w:eastAsia="es-ES"/>
+              </w:rPr>
+              <w:t>self,</w:t>
+            </w:r>
+          </w:p>
+          <w:p>
+            <w:pPr>
+              <w:rPr>
+                <w:rFonts w:ascii="Courier New" w:eastAsia="Times New Roman" w:hAnsi="Courier New" w:cs="Courier New"/>
+                <w:color w:val="000000" w:themeColor="text1"/>
+                <w:sz w:val="16"/>
+                <w:szCs w:val="20"/>
+                <w:lang w:val="en-US" w:eastAsia="es-ES"/>
+              </w:rPr>
+            </w:pPr>
+            <w:r>
+              <w:rPr>
+                <w:rFonts w:ascii="Courier New" w:eastAsia="Times New Roman" w:hAnsi="Courier New" w:cs="Courier New"/>
+                <w:color w:val="000000" w:themeColor="text1"/>
+                <w:sz w:val="16"/>
+                <w:szCs w:val="20"/>
+                <w:lang w:val="en-US" w:eastAsia="es-ES"/>
+              </w:rPr>
+              <w:t xml:space="preserve">   </w:t>
+            </w:r>
+            <w:r>
+              <w:rPr>
+                <w:rFonts w:ascii="Courier New" w:eastAsia="Times New Roman" w:hAnsi="Courier New" w:cs="Courier New"/>
+                <w:color w:val="000000" w:themeColor="text1"/>
+                <w:sz w:val="16"/>
+                <w:szCs w:val="20"/>
+                <w:lang w:val="en-US" w:eastAsia="es-ES"/>
+              </w:rPr>
+              <w:t xml:space="preserve">blocking=True, callback=None, </w:t>
+            </w:r>
+            <w:proofErr w:type="spellStart"/>
+            <w:r>
+              <w:rPr>
+                <w:rFonts w:ascii="Courier New" w:eastAsia="Times New Roman" w:hAnsi="Courier New" w:cs="Courier New"/>
+                <w:color w:val="000000" w:themeColor="text1"/>
+                <w:sz w:val="16"/>
+                <w:szCs w:val="20"/>
+                <w:lang w:val="en-US" w:eastAsia="es-ES"/>
+              </w:rPr>
+              <w:t>params</w:t>
+            </w:r>
+            <w:proofErr w:type="spellEnd"/>
+            <w:r>
+              <w:rPr>
+                <w:rFonts w:ascii="Courier New" w:eastAsia="Times New Roman" w:hAnsi="Courier New" w:cs="Courier New"/>
+                <w:color w:val="000000" w:themeColor="text1"/>
+                <w:sz w:val="16"/>
+                <w:szCs w:val="20"/>
+                <w:lang w:val="en-US" w:eastAsia="es-ES"/>
+              </w:rPr>
+              <w:t xml:space="preserve"> = None</w:t>
+            </w:r>
+            <w:r>
+              <w:rPr>
+                <w:rFonts w:ascii="Courier New" w:eastAsia="Times New Roman" w:hAnsi="Courier New" w:cs="Courier New"/>
+                <w:color w:val="000000" w:themeColor="text1"/>
+                <w:sz w:val="16"/>
+                <w:szCs w:val="20"/>
+                <w:lang w:val="en-US" w:eastAsia="es-ES"/>
+              </w:rPr>
+              <w:t>)</w:t>
+            </w:r>
+          </w:p>
+          <w:p>
+            <w:pPr>
+              <w:rPr>
+                <w:sz w:val="20"/>
+                <w:lang w:val="en-US"/>
+              </w:rPr>
+            </w:pPr>
+          </w:p>
+        </w:tc>
+      </w:tr>
+      <w:tr>
+        <w:tc>
+          <w:tcPr>
+            <w:tcW w:w="236" w:type="dxa"/>
+          </w:tcPr>
+          <w:p>
+            <w:pPr>
+              <w:rPr>
+                <w:lang w:val="en-US"/>
+              </w:rPr>
+            </w:pPr>
+          </w:p>
+        </w:tc>
+        <w:tc>
+          <w:tcPr>
+            <w:tcW w:w="8258" w:type="dxa"/>
+          </w:tcPr>
+          <w:p>
+            <w:pPr>
+              <w:rPr>
+                <w:sz w:val="20"/>
+              </w:rPr>
+            </w:pPr>
+            <w:r>
+              <w:rPr>
+                <w:sz w:val="20"/>
+              </w:rPr>
+              <w:t xml:space="preserve">Retorna el </w:t>
+            </w:r>
+            <w:proofErr w:type="spellStart"/>
+            <w:r>
+              <w:rPr>
+                <w:sz w:val="20"/>
+              </w:rPr>
+              <w:t>scenario</w:t>
+            </w:r>
+            <w:proofErr w:type="spellEnd"/>
+            <w:r>
+              <w:rPr>
+                <w:sz w:val="20"/>
+              </w:rPr>
+              <w:t xml:space="preserve"> que en ese momento est</w:t>
+            </w:r>
+            <w:r>
+              <w:rPr>
+                <w:sz w:val="20"/>
+              </w:rPr>
+              <w:t xml:space="preserve">á cargado en el dron. El formato del escenario es el indicado en la descripción del método </w:t>
+            </w:r>
+            <w:proofErr w:type="spellStart"/>
+            <w:r>
+              <w:rPr>
+                <w:rFonts w:ascii="Courier New" w:eastAsia="Times New Roman" w:hAnsi="Courier New" w:cs="Courier New"/>
+                <w:color w:val="000000" w:themeColor="text1"/>
+                <w:sz w:val="16"/>
+                <w:szCs w:val="20"/>
+                <w:lang w:val="en-US" w:eastAsia="es-ES"/>
+              </w:rPr>
+              <w:t>setScenario</w:t>
+            </w:r>
+            <w:proofErr w:type="spellEnd"/>
+            <w:r>
+              <w:rPr>
+                <w:sz w:val="20"/>
+              </w:rPr>
+              <w:t>.</w:t>
+            </w:r>
+          </w:p>
+        </w:tc>
+      </w:tr>
+      <w:tr>
+        <w:tc>
+          <w:tcPr>
+            <w:tcW w:w="236" w:type="dxa"/>
+          </w:tcPr>
+          <w:p/>
+        </w:tc>
+        <w:tc>
+          <w:tcPr>
+            <w:tcW w:w="8258" w:type="dxa"/>
+          </w:tcPr>
+          <w:p>
+            <w:pPr>
+              <w:rPr>
+                <w:sz w:val="20"/>
+              </w:rPr>
+            </w:pPr>
+          </w:p>
+        </w:tc>
+      </w:tr>
     </w:tbl>
     <w:p/>
-    <w:p>
-      <w:bookmarkStart w:id="0" w:name="_GoBack"/>
-      <w:bookmarkEnd w:id="0"/>
-    </w:p>
+    <w:p/>
     <w:sectPr>
       <w:pgSz w:w="11906" w:h="16838"/>
       <w:pgMar w:top="1417" w:right="1701" w:bottom="1417" w:left="1701" w:header="708" w:footer="708" w:gutter="0"/>

</xml_diff>

<commit_message>
con test de mission
</commit_message>
<xml_diff>
--- a/dronLink/docs/tabla_dronLink.docx
+++ b/dronLink/docs/tabla_dronLink.docx
@@ -2877,6 +2877,16 @@
               <w:t xml:space="preserve"> </w:t>
             </w:r>
             <w:proofErr w:type="spellStart"/>
+            <w:r>
+              <w:rPr>
+                <w:rFonts w:ascii="Courier New" w:eastAsia="Times New Roman" w:hAnsi="Courier New" w:cs="Courier New"/>
+                <w:color w:val="000000" w:themeColor="text1"/>
+                <w:sz w:val="16"/>
+                <w:szCs w:val="20"/>
+                <w:lang w:val="en-US" w:eastAsia="es-ES"/>
+              </w:rPr>
+              <w:t>send_telemetry_</w:t>
+            </w:r>
             <w:proofErr w:type="gramStart"/>
             <w:r>
               <w:rPr>
@@ -2886,7 +2896,7 @@
                 <w:szCs w:val="20"/>
                 <w:lang w:val="en-US" w:eastAsia="es-ES"/>
               </w:rPr>
-              <w:t>setGEOFence</w:t>
+              <w:t>info</w:t>
             </w:r>
             <w:proofErr w:type="spellEnd"/>
             <w:r>
@@ -2910,102 +2920,18 @@
               </w:rPr>
               <w:t xml:space="preserve">self, </w:t>
             </w:r>
-          </w:p>
-          <w:p>
-            <w:pPr>
-              <w:rPr>
-                <w:rFonts w:ascii="Courier New" w:eastAsia="Times New Roman" w:hAnsi="Courier New" w:cs="Courier New"/>
-                <w:color w:val="000000" w:themeColor="text1"/>
-                <w:sz w:val="16"/>
-                <w:szCs w:val="20"/>
-                <w:lang w:val="en-US" w:eastAsia="es-ES"/>
-              </w:rPr>
-            </w:pPr>
-            <w:r>
-              <w:rPr>
-                <w:rFonts w:ascii="Courier New" w:eastAsia="Times New Roman" w:hAnsi="Courier New" w:cs="Courier New"/>
-                <w:color w:val="000000" w:themeColor="text1"/>
-                <w:sz w:val="16"/>
-                <w:szCs w:val="20"/>
-                <w:lang w:val="en-US" w:eastAsia="es-ES"/>
-              </w:rPr>
-              <w:t xml:space="preserve">   </w:t>
-            </w:r>
-            <w:proofErr w:type="spellStart"/>
-            <w:r>
-              <w:rPr>
-                <w:rFonts w:ascii="Courier New" w:eastAsia="Times New Roman" w:hAnsi="Courier New" w:cs="Courier New"/>
-                <w:color w:val="000000" w:themeColor="text1"/>
-                <w:sz w:val="16"/>
-                <w:szCs w:val="20"/>
-                <w:lang w:val="en-US" w:eastAsia="es-ES"/>
-              </w:rPr>
-              <w:t>fence_waypoints</w:t>
-            </w:r>
-            <w:proofErr w:type="spellEnd"/>
-            <w:r>
-              <w:rPr>
-                <w:rFonts w:ascii="Courier New" w:eastAsia="Times New Roman" w:hAnsi="Courier New" w:cs="Courier New"/>
-                <w:color w:val="000000" w:themeColor="text1"/>
-                <w:sz w:val="16"/>
-                <w:szCs w:val="20"/>
-                <w:lang w:val="en-US" w:eastAsia="es-ES"/>
-              </w:rPr>
-              <w:t xml:space="preserve">, </w:t>
-            </w:r>
-          </w:p>
-          <w:p>
-            <w:pPr>
-              <w:rPr>
-                <w:rFonts w:ascii="Courier New" w:eastAsia="Times New Roman" w:hAnsi="Courier New" w:cs="Courier New"/>
-                <w:color w:val="000000" w:themeColor="text1"/>
-                <w:sz w:val="16"/>
-                <w:szCs w:val="20"/>
-                <w:lang w:val="en-US" w:eastAsia="es-ES"/>
-              </w:rPr>
-            </w:pPr>
-            <w:r>
-              <w:rPr>
-                <w:rFonts w:ascii="Courier New" w:eastAsia="Times New Roman" w:hAnsi="Courier New" w:cs="Courier New"/>
-                <w:color w:val="000000" w:themeColor="text1"/>
-                <w:sz w:val="16"/>
-                <w:szCs w:val="20"/>
-                <w:lang w:val="en-US" w:eastAsia="es-ES"/>
-              </w:rPr>
-              <w:t xml:space="preserve">   </w:t>
-            </w:r>
-            <w:r>
-              <w:rPr>
-                <w:rFonts w:ascii="Courier New" w:eastAsia="Times New Roman" w:hAnsi="Courier New" w:cs="Courier New"/>
-                <w:color w:val="000000" w:themeColor="text1"/>
-                <w:sz w:val="16"/>
-                <w:szCs w:val="20"/>
-                <w:lang w:val="en-US" w:eastAsia="es-ES"/>
-              </w:rPr>
-              <w:t xml:space="preserve">blocking=True, callback=None, </w:t>
-            </w:r>
-            <w:proofErr w:type="spellStart"/>
-            <w:r>
-              <w:rPr>
-                <w:rFonts w:ascii="Courier New" w:eastAsia="Times New Roman" w:hAnsi="Courier New" w:cs="Courier New"/>
-                <w:color w:val="000000" w:themeColor="text1"/>
-                <w:sz w:val="16"/>
-                <w:szCs w:val="20"/>
-                <w:lang w:val="en-US" w:eastAsia="es-ES"/>
-              </w:rPr>
-              <w:t>params</w:t>
-            </w:r>
-            <w:proofErr w:type="spellEnd"/>
-            <w:r>
-              <w:rPr>
-                <w:rFonts w:ascii="Courier New" w:eastAsia="Times New Roman" w:hAnsi="Courier New" w:cs="Courier New"/>
-                <w:color w:val="000000" w:themeColor="text1"/>
-                <w:sz w:val="16"/>
-                <w:szCs w:val="20"/>
-                <w:lang w:val="en-US" w:eastAsia="es-ES"/>
-              </w:rPr>
-              <w:t xml:space="preserve"> = None</w:t>
-            </w:r>
+            <w:proofErr w:type="spellStart"/>
+            <w:r>
+              <w:rPr>
+                <w:rFonts w:ascii="Courier New" w:eastAsia="Times New Roman" w:hAnsi="Courier New" w:cs="Courier New"/>
+                <w:color w:val="000000" w:themeColor="text1"/>
+                <w:sz w:val="16"/>
+                <w:szCs w:val="20"/>
+                <w:lang w:val="en-US" w:eastAsia="es-ES"/>
+              </w:rPr>
+              <w:t>process_telemetry_info</w:t>
+            </w:r>
+            <w:proofErr w:type="spellEnd"/>
             <w:r>
               <w:rPr>
                 <w:rFonts w:ascii="Courier New" w:eastAsia="Times New Roman" w:hAnsi="Courier New" w:cs="Courier New"/>
@@ -3053,813 +2979,6 @@
               <w:rPr>
                 <w:sz w:val="20"/>
               </w:rPr>
-              <w:t xml:space="preserve">Envía al dron la configuración del </w:t>
-            </w:r>
-            <w:proofErr w:type="spellStart"/>
-            <w:r>
-              <w:rPr>
-                <w:sz w:val="20"/>
-              </w:rPr>
-              <w:t>geofence</w:t>
-            </w:r>
-            <w:proofErr w:type="spellEnd"/>
-            <w:r>
-              <w:rPr>
-                <w:sz w:val="20"/>
-              </w:rPr>
-              <w:t>, que consiste en la lista de las coordenadas geográficas que delimita</w:t>
-            </w:r>
-            <w:r>
-              <w:rPr>
-                <w:sz w:val="20"/>
-              </w:rPr>
-              <w:t>n el polígono (al menos 3 puntos)</w:t>
-            </w:r>
-            <w:r>
-              <w:rPr>
-                <w:sz w:val="20"/>
-              </w:rPr>
-              <w:t>. Un ejemplo puede ser este:</w:t>
-            </w:r>
-          </w:p>
-          <w:p/>
-          <w:p>
-            <w:pPr>
-              <w:rPr>
-                <w:rFonts w:ascii="Courier New" w:eastAsia="Times New Roman" w:hAnsi="Courier New" w:cs="Courier New"/>
-                <w:color w:val="000000" w:themeColor="text1"/>
-                <w:sz w:val="16"/>
-                <w:szCs w:val="20"/>
-                <w:lang w:eastAsia="es-ES"/>
-              </w:rPr>
-            </w:pPr>
-            <w:proofErr w:type="spellStart"/>
-            <w:r>
-              <w:rPr>
-                <w:rFonts w:ascii="Courier New" w:eastAsia="Times New Roman" w:hAnsi="Courier New" w:cs="Courier New"/>
-                <w:color w:val="000000" w:themeColor="text1"/>
-                <w:sz w:val="16"/>
-                <w:szCs w:val="20"/>
-                <w:lang w:eastAsia="es-ES"/>
-              </w:rPr>
-              <w:t>fence_waypoints</w:t>
-            </w:r>
-            <w:proofErr w:type="spellEnd"/>
-            <w:r>
-              <w:rPr>
-                <w:rFonts w:ascii="Courier New" w:eastAsia="Times New Roman" w:hAnsi="Courier New" w:cs="Courier New"/>
-                <w:color w:val="000000" w:themeColor="text1"/>
-                <w:sz w:val="16"/>
-                <w:szCs w:val="20"/>
-                <w:lang w:eastAsia="es-ES"/>
-              </w:rPr>
-              <w:t xml:space="preserve"> </w:t>
-            </w:r>
-            <w:proofErr w:type="gramStart"/>
-            <w:r>
-              <w:rPr>
-                <w:rFonts w:ascii="Courier New" w:eastAsia="Times New Roman" w:hAnsi="Courier New" w:cs="Courier New"/>
-                <w:color w:val="000000" w:themeColor="text1"/>
-                <w:sz w:val="16"/>
-                <w:szCs w:val="20"/>
-                <w:lang w:eastAsia="es-ES"/>
-              </w:rPr>
-              <w:t>=</w:t>
-            </w:r>
-            <w:r>
-              <w:rPr>
-                <w:rFonts w:ascii="Courier New" w:eastAsia="Times New Roman" w:hAnsi="Courier New" w:cs="Courier New"/>
-                <w:color w:val="000000" w:themeColor="text1"/>
-                <w:sz w:val="16"/>
-                <w:szCs w:val="20"/>
-                <w:lang w:eastAsia="es-ES"/>
-              </w:rPr>
-              <w:t>[</w:t>
-            </w:r>
-            <w:proofErr w:type="gramEnd"/>
-          </w:p>
-          <w:p>
-            <w:pPr>
-              <w:rPr>
-                <w:rFonts w:ascii="Courier New" w:eastAsia="Times New Roman" w:hAnsi="Courier New" w:cs="Courier New"/>
-                <w:color w:val="000000" w:themeColor="text1"/>
-                <w:sz w:val="16"/>
-                <w:szCs w:val="20"/>
-                <w:lang w:eastAsia="es-ES"/>
-              </w:rPr>
-            </w:pPr>
-            <w:r>
-              <w:rPr>
-                <w:rFonts w:ascii="Courier New" w:eastAsia="Times New Roman" w:hAnsi="Courier New" w:cs="Courier New"/>
-                <w:color w:val="000000" w:themeColor="text1"/>
-                <w:sz w:val="16"/>
-                <w:szCs w:val="20"/>
-                <w:lang w:eastAsia="es-ES"/>
-              </w:rPr>
-              <w:t xml:space="preserve"> {'</w:t>
-            </w:r>
-            <w:proofErr w:type="spellStart"/>
-            <w:r>
-              <w:rPr>
-                <w:rFonts w:ascii="Courier New" w:eastAsia="Times New Roman" w:hAnsi="Courier New" w:cs="Courier New"/>
-                <w:color w:val="000000" w:themeColor="text1"/>
-                <w:sz w:val="16"/>
-                <w:szCs w:val="20"/>
-                <w:lang w:eastAsia="es-ES"/>
-              </w:rPr>
-              <w:t>lat</w:t>
-            </w:r>
-            <w:proofErr w:type="spellEnd"/>
-            <w:r>
-              <w:rPr>
-                <w:rFonts w:ascii="Courier New" w:eastAsia="Times New Roman" w:hAnsi="Courier New" w:cs="Courier New"/>
-                <w:color w:val="000000" w:themeColor="text1"/>
-                <w:sz w:val="16"/>
-                <w:szCs w:val="20"/>
-                <w:lang w:eastAsia="es-ES"/>
-              </w:rPr>
-              <w:t>': 41.123, '</w:t>
-            </w:r>
-            <w:proofErr w:type="spellStart"/>
-            <w:r>
-              <w:rPr>
-                <w:rFonts w:ascii="Courier New" w:eastAsia="Times New Roman" w:hAnsi="Courier New" w:cs="Courier New"/>
-                <w:color w:val="000000" w:themeColor="text1"/>
-                <w:sz w:val="16"/>
-                <w:szCs w:val="20"/>
-                <w:lang w:eastAsia="es-ES"/>
-              </w:rPr>
-              <w:t>lon</w:t>
-            </w:r>
-            <w:proofErr w:type="spellEnd"/>
-            <w:r>
-              <w:rPr>
-                <w:rFonts w:ascii="Courier New" w:eastAsia="Times New Roman" w:hAnsi="Courier New" w:cs="Courier New"/>
-                <w:color w:val="000000" w:themeColor="text1"/>
-                <w:sz w:val="16"/>
-                <w:szCs w:val="20"/>
-                <w:lang w:eastAsia="es-ES"/>
-              </w:rPr>
-              <w:t>': 1.988},</w:t>
-            </w:r>
-          </w:p>
-          <w:p>
-            <w:pPr>
-              <w:rPr>
-                <w:rFonts w:ascii="Courier New" w:eastAsia="Times New Roman" w:hAnsi="Courier New" w:cs="Courier New"/>
-                <w:color w:val="000000" w:themeColor="text1"/>
-                <w:sz w:val="16"/>
-                <w:szCs w:val="20"/>
-                <w:lang w:eastAsia="es-ES"/>
-              </w:rPr>
-            </w:pPr>
-            <w:r>
-              <w:rPr>
-                <w:rFonts w:ascii="Courier New" w:eastAsia="Times New Roman" w:hAnsi="Courier New" w:cs="Courier New"/>
-                <w:color w:val="000000" w:themeColor="text1"/>
-                <w:sz w:val="16"/>
-                <w:szCs w:val="20"/>
-                <w:lang w:eastAsia="es-ES"/>
-              </w:rPr>
-              <w:t xml:space="preserve"> </w:t>
-            </w:r>
-            <w:r>
-              <w:rPr>
-                <w:rFonts w:ascii="Courier New" w:eastAsia="Times New Roman" w:hAnsi="Courier New" w:cs="Courier New"/>
-                <w:color w:val="000000" w:themeColor="text1"/>
-                <w:sz w:val="16"/>
-                <w:szCs w:val="20"/>
-                <w:lang w:eastAsia="es-ES"/>
-              </w:rPr>
-              <w:t>{'</w:t>
-            </w:r>
-            <w:proofErr w:type="spellStart"/>
-            <w:r>
-              <w:rPr>
-                <w:rFonts w:ascii="Courier New" w:eastAsia="Times New Roman" w:hAnsi="Courier New" w:cs="Courier New"/>
-                <w:color w:val="000000" w:themeColor="text1"/>
-                <w:sz w:val="16"/>
-                <w:szCs w:val="20"/>
-                <w:lang w:eastAsia="es-ES"/>
-              </w:rPr>
-              <w:t>lat</w:t>
-            </w:r>
-            <w:proofErr w:type="spellEnd"/>
-            <w:r>
-              <w:rPr>
-                <w:rFonts w:ascii="Courier New" w:eastAsia="Times New Roman" w:hAnsi="Courier New" w:cs="Courier New"/>
-                <w:color w:val="000000" w:themeColor="text1"/>
-                <w:sz w:val="16"/>
-                <w:szCs w:val="20"/>
-                <w:lang w:eastAsia="es-ES"/>
-              </w:rPr>
-              <w:t>': 41.234, '</w:t>
-            </w:r>
-            <w:proofErr w:type="spellStart"/>
-            <w:r>
-              <w:rPr>
-                <w:rFonts w:ascii="Courier New" w:eastAsia="Times New Roman" w:hAnsi="Courier New" w:cs="Courier New"/>
-                <w:color w:val="000000" w:themeColor="text1"/>
-                <w:sz w:val="16"/>
-                <w:szCs w:val="20"/>
-                <w:lang w:eastAsia="es-ES"/>
-              </w:rPr>
-              <w:t>lon</w:t>
-            </w:r>
-            <w:proofErr w:type="spellEnd"/>
-            <w:r>
-              <w:rPr>
-                <w:rFonts w:ascii="Courier New" w:eastAsia="Times New Roman" w:hAnsi="Courier New" w:cs="Courier New"/>
-                <w:color w:val="000000" w:themeColor="text1"/>
-                <w:sz w:val="16"/>
-                <w:szCs w:val="20"/>
-                <w:lang w:eastAsia="es-ES"/>
-              </w:rPr>
-              <w:t>': 1.999},</w:t>
-            </w:r>
-          </w:p>
-          <w:p>
-            <w:pPr>
-              <w:rPr>
-                <w:rFonts w:ascii="Courier New" w:eastAsia="Times New Roman" w:hAnsi="Courier New" w:cs="Courier New"/>
-                <w:color w:val="000000" w:themeColor="text1"/>
-                <w:sz w:val="16"/>
-                <w:szCs w:val="20"/>
-                <w:lang w:val="en-US" w:eastAsia="es-ES"/>
-              </w:rPr>
-            </w:pPr>
-            <w:r>
-              <w:rPr>
-                <w:rFonts w:ascii="Courier New" w:eastAsia="Times New Roman" w:hAnsi="Courier New" w:cs="Courier New"/>
-                <w:color w:val="000000" w:themeColor="text1"/>
-                <w:sz w:val="16"/>
-                <w:szCs w:val="20"/>
-                <w:lang w:eastAsia="es-ES"/>
-              </w:rPr>
-              <w:t xml:space="preserve"> </w:t>
-            </w:r>
-            <w:r>
-              <w:rPr>
-                <w:rFonts w:ascii="Courier New" w:eastAsia="Times New Roman" w:hAnsi="Courier New" w:cs="Courier New"/>
-                <w:color w:val="000000" w:themeColor="text1"/>
-                <w:sz w:val="16"/>
-                <w:szCs w:val="20"/>
-                <w:lang w:val="en-US" w:eastAsia="es-ES"/>
-              </w:rPr>
-              <w:t>{'</w:t>
-            </w:r>
-            <w:proofErr w:type="spellStart"/>
-            <w:r>
-              <w:rPr>
-                <w:rFonts w:ascii="Courier New" w:eastAsia="Times New Roman" w:hAnsi="Courier New" w:cs="Courier New"/>
-                <w:color w:val="000000" w:themeColor="text1"/>
-                <w:sz w:val="16"/>
-                <w:szCs w:val="20"/>
-                <w:lang w:val="en-US" w:eastAsia="es-ES"/>
-              </w:rPr>
-              <w:t>lat</w:t>
-            </w:r>
-            <w:proofErr w:type="spellEnd"/>
-            <w:r>
-              <w:rPr>
-                <w:rFonts w:ascii="Courier New" w:eastAsia="Times New Roman" w:hAnsi="Courier New" w:cs="Courier New"/>
-                <w:color w:val="000000" w:themeColor="text1"/>
-                <w:sz w:val="16"/>
-                <w:szCs w:val="20"/>
-                <w:lang w:val="en-US" w:eastAsia="es-ES"/>
-              </w:rPr>
-              <w:t>': 41.150, '</w:t>
-            </w:r>
-            <w:proofErr w:type="spellStart"/>
-            <w:r>
-              <w:rPr>
-                <w:rFonts w:ascii="Courier New" w:eastAsia="Times New Roman" w:hAnsi="Courier New" w:cs="Courier New"/>
-                <w:color w:val="000000" w:themeColor="text1"/>
-                <w:sz w:val="16"/>
-                <w:szCs w:val="20"/>
-                <w:lang w:val="en-US" w:eastAsia="es-ES"/>
-              </w:rPr>
-              <w:t>lon</w:t>
-            </w:r>
-            <w:proofErr w:type="spellEnd"/>
-            <w:r>
-              <w:rPr>
-                <w:rFonts w:ascii="Courier New" w:eastAsia="Times New Roman" w:hAnsi="Courier New" w:cs="Courier New"/>
-                <w:color w:val="000000" w:themeColor="text1"/>
-                <w:sz w:val="16"/>
-                <w:szCs w:val="20"/>
-                <w:lang w:val="en-US" w:eastAsia="es-ES"/>
-              </w:rPr>
-              <w:t xml:space="preserve">': </w:t>
-            </w:r>
-            <w:r>
-              <w:rPr>
-                <w:rFonts w:ascii="Courier New" w:eastAsia="Times New Roman" w:hAnsi="Courier New" w:cs="Courier New"/>
-                <w:color w:val="000000" w:themeColor="text1"/>
-                <w:sz w:val="16"/>
-                <w:szCs w:val="20"/>
-                <w:lang w:val="en-US" w:eastAsia="es-ES"/>
-              </w:rPr>
-              <w:t>1.870</w:t>
-            </w:r>
-            <w:r>
-              <w:rPr>
-                <w:rFonts w:ascii="Courier New" w:eastAsia="Times New Roman" w:hAnsi="Courier New" w:cs="Courier New"/>
-                <w:color w:val="000000" w:themeColor="text1"/>
-                <w:sz w:val="16"/>
-                <w:szCs w:val="20"/>
-                <w:lang w:val="en-US" w:eastAsia="es-ES"/>
-              </w:rPr>
-              <w:t>}</w:t>
-            </w:r>
-          </w:p>
-          <w:p>
-            <w:pPr>
-              <w:rPr>
-                <w:rFonts w:ascii="Courier New" w:eastAsia="Times New Roman" w:hAnsi="Courier New" w:cs="Courier New"/>
-                <w:color w:val="000000" w:themeColor="text1"/>
-                <w:sz w:val="16"/>
-                <w:szCs w:val="20"/>
-                <w:lang w:val="en-US" w:eastAsia="es-ES"/>
-              </w:rPr>
-            </w:pPr>
-            <w:r>
-              <w:rPr>
-                <w:rFonts w:ascii="Courier New" w:eastAsia="Times New Roman" w:hAnsi="Courier New" w:cs="Courier New"/>
-                <w:color w:val="000000" w:themeColor="text1"/>
-                <w:sz w:val="16"/>
-                <w:szCs w:val="20"/>
-                <w:lang w:val="en-US" w:eastAsia="es-ES"/>
-              </w:rPr>
-              <w:t>]</w:t>
-            </w:r>
-          </w:p>
-          <w:p>
-            <w:pPr>
-              <w:rPr>
-                <w:lang w:val="en-US"/>
-              </w:rPr>
-            </w:pPr>
-            <w:proofErr w:type="spellStart"/>
-            <w:proofErr w:type="gramStart"/>
-            <w:r>
-              <w:rPr>
-                <w:rFonts w:ascii="Courier New" w:eastAsia="Times New Roman" w:hAnsi="Courier New" w:cs="Courier New"/>
-                <w:color w:val="000000" w:themeColor="text1"/>
-                <w:sz w:val="16"/>
-                <w:szCs w:val="20"/>
-                <w:lang w:val="en-US" w:eastAsia="es-ES"/>
-              </w:rPr>
-              <w:t>dron.setGEOFence</w:t>
-            </w:r>
-            <w:proofErr w:type="spellEnd"/>
-            <w:proofErr w:type="gramEnd"/>
-            <w:r>
-              <w:rPr>
-                <w:rFonts w:ascii="Courier New" w:eastAsia="Times New Roman" w:hAnsi="Courier New" w:cs="Courier New"/>
-                <w:color w:val="000000" w:themeColor="text1"/>
-                <w:sz w:val="16"/>
-                <w:szCs w:val="20"/>
-                <w:lang w:val="en-US" w:eastAsia="es-ES"/>
-              </w:rPr>
-              <w:t>(</w:t>
-            </w:r>
-            <w:proofErr w:type="spellStart"/>
-            <w:r>
-              <w:rPr>
-                <w:rFonts w:ascii="Courier New" w:eastAsia="Times New Roman" w:hAnsi="Courier New" w:cs="Courier New"/>
-                <w:color w:val="000000" w:themeColor="text1"/>
-                <w:sz w:val="16"/>
-                <w:szCs w:val="20"/>
-                <w:lang w:val="en-US" w:eastAsia="es-ES"/>
-              </w:rPr>
-              <w:t>fence_waypoints</w:t>
-            </w:r>
-            <w:proofErr w:type="spellEnd"/>
-            <w:r>
-              <w:rPr>
-                <w:rFonts w:ascii="Courier New" w:eastAsia="Times New Roman" w:hAnsi="Courier New" w:cs="Courier New"/>
-                <w:color w:val="000000" w:themeColor="text1"/>
-                <w:sz w:val="16"/>
-                <w:szCs w:val="20"/>
-                <w:lang w:val="en-US" w:eastAsia="es-ES"/>
-              </w:rPr>
-              <w:t>)</w:t>
-            </w:r>
-          </w:p>
-          <w:p>
-            <w:pPr>
-              <w:rPr>
-                <w:lang w:val="en-US"/>
-              </w:rPr>
-            </w:pPr>
-          </w:p>
-        </w:tc>
-      </w:tr>
-      <w:tr>
-        <w:tc>
-          <w:tcPr>
-            <w:tcW w:w="8494" w:type="dxa"/>
-            <w:gridSpan w:val="2"/>
-            <w:shd w:val="clear" w:color="auto" w:fill="D9D9D9" w:themeFill="background1" w:themeFillShade="D9"/>
-          </w:tcPr>
-          <w:p>
-            <w:pPr>
-              <w:rPr>
-                <w:rFonts w:ascii="Courier New" w:eastAsia="Times New Roman" w:hAnsi="Courier New" w:cs="Courier New"/>
-                <w:color w:val="000000" w:themeColor="text1"/>
-                <w:sz w:val="16"/>
-                <w:szCs w:val="20"/>
-                <w:lang w:val="en-US" w:eastAsia="es-ES"/>
-              </w:rPr>
-            </w:pPr>
-            <w:proofErr w:type="spellStart"/>
-            <w:r>
-              <w:rPr>
-                <w:rFonts w:ascii="Courier New" w:eastAsia="Times New Roman" w:hAnsi="Courier New" w:cs="Courier New"/>
-                <w:color w:val="000000" w:themeColor="text1"/>
-                <w:sz w:val="16"/>
-                <w:szCs w:val="20"/>
-                <w:lang w:val="en-US" w:eastAsia="es-ES"/>
-              </w:rPr>
-              <w:t>def</w:t>
-            </w:r>
-            <w:proofErr w:type="spellEnd"/>
-            <w:r>
-              <w:rPr>
-                <w:rFonts w:ascii="Courier New" w:eastAsia="Times New Roman" w:hAnsi="Courier New" w:cs="Courier New"/>
-                <w:color w:val="000000" w:themeColor="text1"/>
-                <w:sz w:val="16"/>
-                <w:szCs w:val="20"/>
-                <w:lang w:val="en-US" w:eastAsia="es-ES"/>
-              </w:rPr>
-              <w:t xml:space="preserve"> </w:t>
-            </w:r>
-            <w:proofErr w:type="spellStart"/>
-            <w:proofErr w:type="gramStart"/>
-            <w:r>
-              <w:rPr>
-                <w:rFonts w:ascii="Courier New" w:eastAsia="Times New Roman" w:hAnsi="Courier New" w:cs="Courier New"/>
-                <w:color w:val="000000" w:themeColor="text1"/>
-                <w:sz w:val="16"/>
-                <w:szCs w:val="20"/>
-                <w:lang w:val="en-US" w:eastAsia="es-ES"/>
-              </w:rPr>
-              <w:t>get</w:t>
-            </w:r>
-            <w:r>
-              <w:rPr>
-                <w:rFonts w:ascii="Courier New" w:eastAsia="Times New Roman" w:hAnsi="Courier New" w:cs="Courier New"/>
-                <w:color w:val="000000" w:themeColor="text1"/>
-                <w:sz w:val="16"/>
-                <w:szCs w:val="20"/>
-                <w:lang w:val="en-US" w:eastAsia="es-ES"/>
-              </w:rPr>
-              <w:t>GEOFence</w:t>
-            </w:r>
-            <w:proofErr w:type="spellEnd"/>
-            <w:r>
-              <w:rPr>
-                <w:rFonts w:ascii="Courier New" w:eastAsia="Times New Roman" w:hAnsi="Courier New" w:cs="Courier New"/>
-                <w:color w:val="000000" w:themeColor="text1"/>
-                <w:sz w:val="16"/>
-                <w:szCs w:val="20"/>
-                <w:lang w:val="en-US" w:eastAsia="es-ES"/>
-              </w:rPr>
-              <w:t>(</w:t>
-            </w:r>
-            <w:proofErr w:type="gramEnd"/>
-            <w:r>
-              <w:rPr>
-                <w:rFonts w:ascii="Courier New" w:eastAsia="Times New Roman" w:hAnsi="Courier New" w:cs="Courier New"/>
-                <w:color w:val="000000" w:themeColor="text1"/>
-                <w:sz w:val="16"/>
-                <w:szCs w:val="20"/>
-                <w:lang w:val="en-US" w:eastAsia="es-ES"/>
-              </w:rPr>
-              <w:t xml:space="preserve">self, </w:t>
-            </w:r>
-          </w:p>
-          <w:p>
-            <w:pPr>
-              <w:rPr>
-                <w:rFonts w:ascii="Courier New" w:eastAsia="Times New Roman" w:hAnsi="Courier New" w:cs="Courier New"/>
-                <w:color w:val="000000" w:themeColor="text1"/>
-                <w:sz w:val="16"/>
-                <w:szCs w:val="20"/>
-                <w:lang w:val="en-US" w:eastAsia="es-ES"/>
-              </w:rPr>
-            </w:pPr>
-            <w:r>
-              <w:rPr>
-                <w:rFonts w:ascii="Courier New" w:eastAsia="Times New Roman" w:hAnsi="Courier New" w:cs="Courier New"/>
-                <w:color w:val="000000" w:themeColor="text1"/>
-                <w:sz w:val="16"/>
-                <w:szCs w:val="20"/>
-                <w:lang w:val="en-US" w:eastAsia="es-ES"/>
-              </w:rPr>
-              <w:t xml:space="preserve">   </w:t>
-            </w:r>
-            <w:r>
-              <w:rPr>
-                <w:rFonts w:ascii="Courier New" w:eastAsia="Times New Roman" w:hAnsi="Courier New" w:cs="Courier New"/>
-                <w:color w:val="000000" w:themeColor="text1"/>
-                <w:sz w:val="16"/>
-                <w:szCs w:val="20"/>
-                <w:lang w:val="en-US" w:eastAsia="es-ES"/>
-              </w:rPr>
-              <w:t xml:space="preserve">blocking=True, callback=None, </w:t>
-            </w:r>
-            <w:proofErr w:type="spellStart"/>
-            <w:r>
-              <w:rPr>
-                <w:rFonts w:ascii="Courier New" w:eastAsia="Times New Roman" w:hAnsi="Courier New" w:cs="Courier New"/>
-                <w:color w:val="000000" w:themeColor="text1"/>
-                <w:sz w:val="16"/>
-                <w:szCs w:val="20"/>
-                <w:lang w:val="en-US" w:eastAsia="es-ES"/>
-              </w:rPr>
-              <w:t>params</w:t>
-            </w:r>
-            <w:proofErr w:type="spellEnd"/>
-            <w:r>
-              <w:rPr>
-                <w:rFonts w:ascii="Courier New" w:eastAsia="Times New Roman" w:hAnsi="Courier New" w:cs="Courier New"/>
-                <w:color w:val="000000" w:themeColor="text1"/>
-                <w:sz w:val="16"/>
-                <w:szCs w:val="20"/>
-                <w:lang w:val="en-US" w:eastAsia="es-ES"/>
-              </w:rPr>
-              <w:t xml:space="preserve"> = None</w:t>
-            </w:r>
-            <w:r>
-              <w:rPr>
-                <w:rFonts w:ascii="Courier New" w:eastAsia="Times New Roman" w:hAnsi="Courier New" w:cs="Courier New"/>
-                <w:color w:val="000000" w:themeColor="text1"/>
-                <w:sz w:val="16"/>
-                <w:szCs w:val="20"/>
-                <w:lang w:val="en-US" w:eastAsia="es-ES"/>
-              </w:rPr>
-              <w:t>)</w:t>
-            </w:r>
-          </w:p>
-          <w:p>
-            <w:pPr>
-              <w:rPr>
-                <w:sz w:val="20"/>
-                <w:lang w:val="en-US"/>
-              </w:rPr>
-            </w:pPr>
-          </w:p>
-        </w:tc>
-      </w:tr>
-      <w:tr>
-        <w:tc>
-          <w:tcPr>
-            <w:tcW w:w="236" w:type="dxa"/>
-          </w:tcPr>
-          <w:p>
-            <w:pPr>
-              <w:rPr>
-                <w:lang w:val="en-US"/>
-              </w:rPr>
-            </w:pPr>
-          </w:p>
-        </w:tc>
-        <w:tc>
-          <w:tcPr>
-            <w:tcW w:w="8258" w:type="dxa"/>
-          </w:tcPr>
-          <w:p>
-            <w:pPr>
-              <w:rPr>
-                <w:sz w:val="20"/>
-              </w:rPr>
-            </w:pPr>
-            <w:r>
-              <w:rPr>
-                <w:sz w:val="20"/>
-              </w:rPr>
-              <w:t xml:space="preserve">Retorna la lista de puntos del </w:t>
-            </w:r>
-            <w:proofErr w:type="spellStart"/>
-            <w:r>
-              <w:rPr>
-                <w:sz w:val="20"/>
-              </w:rPr>
-              <w:t>geofence</w:t>
-            </w:r>
-            <w:proofErr w:type="spellEnd"/>
-            <w:r>
-              <w:rPr>
-                <w:sz w:val="20"/>
-              </w:rPr>
-              <w:t>, en el formato que se ha indicado en la funci</w:t>
-            </w:r>
-            <w:r>
-              <w:rPr>
-                <w:sz w:val="20"/>
-              </w:rPr>
-              <w:t xml:space="preserve">ón </w:t>
-            </w:r>
-            <w:proofErr w:type="spellStart"/>
-            <w:r>
-              <w:rPr>
-                <w:rFonts w:ascii="Courier New" w:eastAsia="Times New Roman" w:hAnsi="Courier New" w:cs="Courier New"/>
-                <w:color w:val="000000" w:themeColor="text1"/>
-                <w:sz w:val="16"/>
-                <w:szCs w:val="20"/>
-                <w:lang w:eastAsia="es-ES"/>
-              </w:rPr>
-              <w:t>setGEOFence</w:t>
-            </w:r>
-            <w:proofErr w:type="spellEnd"/>
-            <w:r>
-              <w:rPr>
-                <w:sz w:val="20"/>
-              </w:rPr>
-              <w:t xml:space="preserve">. Si no hay </w:t>
-            </w:r>
-            <w:proofErr w:type="spellStart"/>
-            <w:r>
-              <w:rPr>
-                <w:sz w:val="20"/>
-              </w:rPr>
-              <w:t>geofence</w:t>
-            </w:r>
-            <w:proofErr w:type="spellEnd"/>
-            <w:r>
-              <w:rPr>
-                <w:sz w:val="20"/>
-              </w:rPr>
-              <w:t xml:space="preserve"> retorna </w:t>
-            </w:r>
-            <w:proofErr w:type="spellStart"/>
-            <w:r>
-              <w:rPr>
-                <w:sz w:val="20"/>
-              </w:rPr>
-              <w:t>None</w:t>
-            </w:r>
-            <w:proofErr w:type="spellEnd"/>
-            <w:r>
-              <w:rPr>
-                <w:sz w:val="20"/>
-              </w:rPr>
-              <w:t>.</w:t>
-            </w:r>
-          </w:p>
-          <w:p>
-            <w:pPr>
-              <w:rPr>
-                <w:sz w:val="20"/>
-              </w:rPr>
-            </w:pPr>
-          </w:p>
-        </w:tc>
-      </w:tr>
-      <w:tr>
-        <w:tc>
-          <w:tcPr>
-            <w:tcW w:w="8494" w:type="dxa"/>
-            <w:gridSpan w:val="2"/>
-            <w:shd w:val="clear" w:color="auto" w:fill="E7E6E6" w:themeFill="background2"/>
-          </w:tcPr>
-          <w:p>
-            <w:pPr>
-              <w:rPr>
-                <w:rFonts w:ascii="Courier New" w:eastAsia="Times New Roman" w:hAnsi="Courier New" w:cs="Courier New"/>
-                <w:color w:val="000000" w:themeColor="text1"/>
-                <w:sz w:val="16"/>
-                <w:szCs w:val="20"/>
-                <w:lang w:val="en-US" w:eastAsia="es-ES"/>
-              </w:rPr>
-            </w:pPr>
-            <w:proofErr w:type="spellStart"/>
-            <w:r>
-              <w:rPr>
-                <w:rFonts w:ascii="Courier New" w:eastAsia="Times New Roman" w:hAnsi="Courier New" w:cs="Courier New"/>
-                <w:color w:val="000000" w:themeColor="text1"/>
-                <w:sz w:val="16"/>
-                <w:szCs w:val="20"/>
-                <w:lang w:val="en-US" w:eastAsia="es-ES"/>
-              </w:rPr>
-              <w:t>def</w:t>
-            </w:r>
-            <w:proofErr w:type="spellEnd"/>
-            <w:r>
-              <w:rPr>
-                <w:rFonts w:ascii="Courier New" w:eastAsia="Times New Roman" w:hAnsi="Courier New" w:cs="Courier New"/>
-                <w:color w:val="000000" w:themeColor="text1"/>
-                <w:sz w:val="16"/>
-                <w:szCs w:val="20"/>
-                <w:lang w:val="en-US" w:eastAsia="es-ES"/>
-              </w:rPr>
-              <w:t xml:space="preserve"> </w:t>
-            </w:r>
-            <w:proofErr w:type="spellStart"/>
-            <w:r>
-              <w:rPr>
-                <w:rFonts w:ascii="Courier New" w:eastAsia="Times New Roman" w:hAnsi="Courier New" w:cs="Courier New"/>
-                <w:color w:val="000000" w:themeColor="text1"/>
-                <w:sz w:val="16"/>
-                <w:szCs w:val="20"/>
-                <w:lang w:val="en-US" w:eastAsia="es-ES"/>
-              </w:rPr>
-              <w:t>send_telemetry_</w:t>
-            </w:r>
-            <w:proofErr w:type="gramStart"/>
-            <w:r>
-              <w:rPr>
-                <w:rFonts w:ascii="Courier New" w:eastAsia="Times New Roman" w:hAnsi="Courier New" w:cs="Courier New"/>
-                <w:color w:val="000000" w:themeColor="text1"/>
-                <w:sz w:val="16"/>
-                <w:szCs w:val="20"/>
-                <w:lang w:val="en-US" w:eastAsia="es-ES"/>
-              </w:rPr>
-              <w:t>info</w:t>
-            </w:r>
-            <w:proofErr w:type="spellEnd"/>
-            <w:r>
-              <w:rPr>
-                <w:rFonts w:ascii="Courier New" w:eastAsia="Times New Roman" w:hAnsi="Courier New" w:cs="Courier New"/>
-                <w:color w:val="000000" w:themeColor="text1"/>
-                <w:sz w:val="16"/>
-                <w:szCs w:val="20"/>
-                <w:lang w:val="en-US" w:eastAsia="es-ES"/>
-              </w:rPr>
-              <w:t>(</w:t>
-            </w:r>
-            <w:proofErr w:type="gramEnd"/>
-            <w:r>
-              <w:rPr>
-                <w:rFonts w:ascii="Courier New" w:eastAsia="Times New Roman" w:hAnsi="Courier New" w:cs="Courier New"/>
-                <w:color w:val="000000" w:themeColor="text1"/>
-                <w:sz w:val="16"/>
-                <w:szCs w:val="20"/>
-                <w:lang w:val="en-US" w:eastAsia="es-ES"/>
-              </w:rPr>
-              <w:t xml:space="preserve">self, </w:t>
-            </w:r>
-            <w:proofErr w:type="spellStart"/>
-            <w:r>
-              <w:rPr>
-                <w:rFonts w:ascii="Courier New" w:eastAsia="Times New Roman" w:hAnsi="Courier New" w:cs="Courier New"/>
-                <w:color w:val="000000" w:themeColor="text1"/>
-                <w:sz w:val="16"/>
-                <w:szCs w:val="20"/>
-                <w:lang w:val="en-US" w:eastAsia="es-ES"/>
-              </w:rPr>
-              <w:t>process_telemetry_info</w:t>
-            </w:r>
-            <w:proofErr w:type="spellEnd"/>
-            <w:r>
-              <w:rPr>
-                <w:rFonts w:ascii="Courier New" w:eastAsia="Times New Roman" w:hAnsi="Courier New" w:cs="Courier New"/>
-                <w:color w:val="000000" w:themeColor="text1"/>
-                <w:sz w:val="16"/>
-                <w:szCs w:val="20"/>
-                <w:lang w:val="en-US" w:eastAsia="es-ES"/>
-              </w:rPr>
-              <w:t>)</w:t>
-            </w:r>
-          </w:p>
-          <w:p>
-            <w:pPr>
-              <w:rPr>
-                <w:lang w:val="en-US"/>
-              </w:rPr>
-            </w:pPr>
-          </w:p>
-        </w:tc>
-      </w:tr>
-      <w:tr>
-        <w:tc>
-          <w:tcPr>
-            <w:tcW w:w="236" w:type="dxa"/>
-          </w:tcPr>
-          <w:p>
-            <w:pPr>
-              <w:rPr>
-                <w:lang w:val="en-US"/>
-              </w:rPr>
-            </w:pPr>
-          </w:p>
-        </w:tc>
-        <w:tc>
-          <w:tcPr>
-            <w:tcW w:w="8258" w:type="dxa"/>
-          </w:tcPr>
-          <w:p>
-            <w:pPr>
-              <w:rPr>
-                <w:sz w:val="20"/>
-              </w:rPr>
-            </w:pPr>
-            <w:r>
-              <w:rPr>
-                <w:sz w:val="20"/>
-              </w:rPr>
               <w:t xml:space="preserve">Pide al dron que envíe los datos de telemetría. Cuando el dron tiene un nuevo paquete de telemetría llama al </w:t>
             </w:r>
             <w:proofErr w:type="spellStart"/>
@@ -4134,7 +3253,6 @@
                 <w:szCs w:val="20"/>
                 <w:lang w:val="en-US" w:eastAsia="es-ES"/>
               </w:rPr>
-              <w:lastRenderedPageBreak/>
               <w:t>info:</w:t>
             </w:r>
             <w:r>
@@ -4444,7 +3562,6 @@
                 <w:szCs w:val="20"/>
                 <w:lang w:val="en-US" w:eastAsia="es-ES"/>
               </w:rPr>
-              <w:lastRenderedPageBreak/>
               <w:t>def</w:t>
             </w:r>
             <w:proofErr w:type="spellEnd"/>
@@ -6146,16 +5263,6 @@
                 <w:lang w:eastAsia="es-ES"/>
               </w:rPr>
               <w:br/>
-            </w:r>
-            <w:r>
-              <w:rPr>
-                <w:rFonts w:ascii="Courier New" w:eastAsia="Times New Roman" w:hAnsi="Courier New" w:cs="Courier New"/>
-                <w:color w:val="000000" w:themeColor="text1"/>
-                <w:sz w:val="16"/>
-                <w:szCs w:val="20"/>
-                <w:lang w:eastAsia="es-ES"/>
-              </w:rPr>
-              <w:lastRenderedPageBreak/>
               <w:t xml:space="preserve">                '</w:t>
             </w:r>
             <w:proofErr w:type="spellStart"/>
@@ -6367,7 +5474,6 @@
                 <w:szCs w:val="20"/>
                 <w:lang w:val="en-US" w:eastAsia="es-ES"/>
               </w:rPr>
-              <w:lastRenderedPageBreak/>
               <w:t>def</w:t>
             </w:r>
             <w:proofErr w:type="spellEnd"/>
@@ -6391,7 +5497,17 @@
                 <w:szCs w:val="20"/>
                 <w:lang w:val="en-US" w:eastAsia="es-ES"/>
               </w:rPr>
-              <w:t>executeMission</w:t>
+              <w:t>get</w:t>
+            </w:r>
+            <w:r>
+              <w:rPr>
+                <w:rFonts w:ascii="Courier New" w:eastAsia="Times New Roman" w:hAnsi="Courier New" w:cs="Courier New"/>
+                <w:color w:val="000000" w:themeColor="text1"/>
+                <w:sz w:val="16"/>
+                <w:szCs w:val="20"/>
+                <w:lang w:val="en-US" w:eastAsia="es-ES"/>
+              </w:rPr>
+              <w:t>Mission</w:t>
             </w:r>
             <w:proofErr w:type="spellEnd"/>
             <w:r>
@@ -6444,29 +5560,7 @@
                 <w:szCs w:val="20"/>
                 <w:lang w:val="en-US" w:eastAsia="es-ES"/>
               </w:rPr>
-              <w:t xml:space="preserve">blocking=True, callback=None, </w:t>
-            </w:r>
-            <w:proofErr w:type="spellStart"/>
-            <w:r>
-              <w:rPr>
-                <w:rFonts w:ascii="Courier New" w:eastAsia="Times New Roman" w:hAnsi="Courier New" w:cs="Courier New"/>
-                <w:color w:val="000000" w:themeColor="text1"/>
-                <w:sz w:val="16"/>
-                <w:szCs w:val="20"/>
-                <w:lang w:val="en-US" w:eastAsia="es-ES"/>
-              </w:rPr>
-              <w:t>params</w:t>
-            </w:r>
-            <w:proofErr w:type="spellEnd"/>
-            <w:r>
-              <w:rPr>
-                <w:rFonts w:ascii="Courier New" w:eastAsia="Times New Roman" w:hAnsi="Courier New" w:cs="Courier New"/>
-                <w:color w:val="000000" w:themeColor="text1"/>
-                <w:sz w:val="16"/>
-                <w:szCs w:val="20"/>
-                <w:lang w:val="en-US" w:eastAsia="es-ES"/>
-              </w:rPr>
-              <w:t xml:space="preserve"> = None</w:t>
+              <w:t>blocking=True, callback=None</w:t>
             </w:r>
             <w:r>
               <w:rPr>
@@ -6516,13 +5610,73 @@
               <w:rPr>
                 <w:sz w:val="20"/>
               </w:rPr>
-              <w:t>El dron ejecuta la última misi</w:t>
-            </w:r>
-            <w:r>
-              <w:rPr>
-                <w:sz w:val="20"/>
-              </w:rPr>
-              <w:t>ón que se haya cargado.</w:t>
+              <w:t>Retorna la misión que est</w:t>
+            </w:r>
+            <w:r>
+              <w:rPr>
+                <w:sz w:val="20"/>
+              </w:rPr>
+              <w:t xml:space="preserve">á cargada en ese momento en el autopiloto (o </w:t>
+            </w:r>
+            <w:proofErr w:type="spellStart"/>
+            <w:r>
+              <w:rPr>
+                <w:sz w:val="20"/>
+              </w:rPr>
+              <w:t>None</w:t>
+            </w:r>
+            <w:proofErr w:type="spellEnd"/>
+            <w:r>
+              <w:rPr>
+                <w:sz w:val="20"/>
+              </w:rPr>
+              <w:t xml:space="preserve"> si no hay misión). </w:t>
+            </w:r>
+            <w:r>
+              <w:rPr>
+                <w:sz w:val="20"/>
+              </w:rPr>
+              <w:t xml:space="preserve">En el caso de que la llamada sea no bloqueante llamará a la función </w:t>
+            </w:r>
+            <w:proofErr w:type="spellStart"/>
+            <w:r>
+              <w:rPr>
+                <w:sz w:val="20"/>
+              </w:rPr>
+              <w:t>callback</w:t>
+            </w:r>
+            <w:proofErr w:type="spellEnd"/>
+            <w:r>
+              <w:rPr>
+                <w:sz w:val="20"/>
+              </w:rPr>
+              <w:t xml:space="preserve"> pasándole como parámetro la misión. </w:t>
+            </w:r>
+            <w:bookmarkStart w:id="0" w:name="_GoBack"/>
+            <w:bookmarkEnd w:id="0"/>
+            <w:r>
+              <w:rPr>
+                <w:sz w:val="20"/>
+              </w:rPr>
+              <w:t xml:space="preserve">El formato en que retorna la misión es el indicado en la descripción del método </w:t>
+            </w:r>
+            <w:proofErr w:type="spellStart"/>
+            <w:r>
+              <w:rPr>
+                <w:rFonts w:ascii="Courier New" w:eastAsia="Times New Roman" w:hAnsi="Courier New" w:cs="Courier New"/>
+                <w:color w:val="000000" w:themeColor="text1"/>
+                <w:sz w:val="16"/>
+                <w:szCs w:val="20"/>
+                <w:lang w:eastAsia="es-ES"/>
+              </w:rPr>
+              <w:t>uploadMission</w:t>
+            </w:r>
+            <w:proofErr w:type="spellEnd"/>
+            <w:r>
+              <w:rPr>
+                <w:sz w:val="20"/>
+              </w:rPr>
+              <w:t>.</w:t>
             </w:r>
           </w:p>
           <w:p>
@@ -6583,7 +5737,7 @@
                 <w:szCs w:val="20"/>
                 <w:lang w:val="en-US" w:eastAsia="es-ES"/>
               </w:rPr>
-              <w:t>setScenario</w:t>
+              <w:t>executeMission</w:t>
             </w:r>
             <w:proofErr w:type="spellEnd"/>
             <w:r>
@@ -6605,38 +5759,7 @@
                 <w:szCs w:val="20"/>
                 <w:lang w:val="en-US" w:eastAsia="es-ES"/>
               </w:rPr>
-              <w:t>self,</w:t>
-            </w:r>
-          </w:p>
-          <w:p>
-            <w:pPr>
-              <w:rPr>
-                <w:rFonts w:ascii="Courier New" w:eastAsia="Times New Roman" w:hAnsi="Courier New" w:cs="Courier New"/>
-                <w:color w:val="000000" w:themeColor="text1"/>
-                <w:sz w:val="16"/>
-                <w:szCs w:val="20"/>
-                <w:lang w:val="en-US" w:eastAsia="es-ES"/>
-              </w:rPr>
-            </w:pPr>
-            <w:r>
-              <w:rPr>
-                <w:rFonts w:ascii="Courier New" w:eastAsia="Times New Roman" w:hAnsi="Courier New" w:cs="Courier New"/>
-                <w:color w:val="000000" w:themeColor="text1"/>
-                <w:sz w:val="16"/>
-                <w:szCs w:val="20"/>
-                <w:lang w:val="en-US" w:eastAsia="es-ES"/>
-              </w:rPr>
-              <w:t xml:space="preserve"> </w:t>
-            </w:r>
-            <w:r>
-              <w:rPr>
-                <w:rFonts w:ascii="Courier New" w:eastAsia="Times New Roman" w:hAnsi="Courier New" w:cs="Courier New"/>
-                <w:color w:val="000000" w:themeColor="text1"/>
-                <w:sz w:val="16"/>
-                <w:szCs w:val="20"/>
-                <w:lang w:val="en-US" w:eastAsia="es-ES"/>
-              </w:rPr>
-              <w:t xml:space="preserve">  scenario,</w:t>
+              <w:t xml:space="preserve">self, </w:t>
             </w:r>
           </w:p>
           <w:p>
@@ -6717,7 +5840,13 @@
           <w:tcPr>
             <w:tcW w:w="236" w:type="dxa"/>
           </w:tcPr>
-          <w:p/>
+          <w:p>
+            <w:pPr>
+              <w:rPr>
+                <w:lang w:val="en-US"/>
+              </w:rPr>
+            </w:pPr>
+          </w:p>
         </w:tc>
         <w:tc>
           <w:tcPr>
@@ -6733,1334 +5862,14 @@
               <w:rPr>
                 <w:sz w:val="20"/>
               </w:rPr>
-              <w:t>El escenario se recibe en forma de lista. En cada posició</w:t>
-            </w:r>
-            <w:r>
-              <w:rPr>
-                <w:sz w:val="20"/>
-              </w:rPr>
-              <w:t xml:space="preserve">n hay un </w:t>
-            </w:r>
-            <w:proofErr w:type="spellStart"/>
-            <w:r>
-              <w:rPr>
-                <w:sz w:val="20"/>
-              </w:rPr>
-              <w:t>fence</w:t>
-            </w:r>
-            <w:proofErr w:type="spellEnd"/>
-            <w:r>
-              <w:rPr>
-                <w:sz w:val="20"/>
-              </w:rPr>
-              <w:t xml:space="preserve"> que representan á</w:t>
-            </w:r>
-            <w:r>
-              <w:rPr>
-                <w:sz w:val="20"/>
-              </w:rPr>
-              <w:t>reas.</w:t>
-            </w:r>
-            <w:r>
-              <w:rPr>
-                <w:sz w:val="20"/>
-              </w:rPr>
-              <w:br/>
-              <w:t xml:space="preserve">El primer elemento de la lista es un </w:t>
-            </w:r>
-            <w:proofErr w:type="spellStart"/>
-            <w:r>
-              <w:rPr>
-                <w:sz w:val="20"/>
-              </w:rPr>
-              <w:t>fence</w:t>
-            </w:r>
-            <w:proofErr w:type="spellEnd"/>
-            <w:r>
-              <w:rPr>
-                <w:sz w:val="20"/>
-              </w:rPr>
-              <w:t xml:space="preserve"> de inclusión, que representa el área d</w:t>
-            </w:r>
-            <w:r>
-              <w:rPr>
-                <w:sz w:val="20"/>
-              </w:rPr>
-              <w:t xml:space="preserve">e la que el dron no va a salir. </w:t>
-            </w:r>
-            <w:r>
-              <w:rPr>
-                <w:sz w:val="20"/>
-              </w:rPr>
-              <w:t xml:space="preserve">El resto de elementos de la lista son </w:t>
-            </w:r>
-            <w:proofErr w:type="spellStart"/>
-            <w:r>
-              <w:rPr>
-                <w:sz w:val="20"/>
-              </w:rPr>
-              <w:t>fences</w:t>
-            </w:r>
-            <w:proofErr w:type="spellEnd"/>
-            <w:r>
-              <w:rPr>
-                <w:sz w:val="20"/>
-              </w:rPr>
-              <w:t xml:space="preserve"> de</w:t>
-            </w:r>
-            <w:r>
-              <w:rPr>
-                <w:sz w:val="20"/>
-              </w:rPr>
-              <w:t xml:space="preserve"> exclusión que representan obstá</w:t>
-            </w:r>
-            <w:r>
-              <w:rPr>
-                <w:sz w:val="20"/>
-              </w:rPr>
-              <w:t>culos</w:t>
-            </w:r>
-            <w:r>
-              <w:rPr>
-                <w:sz w:val="20"/>
-              </w:rPr>
-              <w:t xml:space="preserve"> dentro del </w:t>
-            </w:r>
-            <w:proofErr w:type="spellStart"/>
-            <w:r>
-              <w:rPr>
-                <w:sz w:val="20"/>
-              </w:rPr>
-              <w:t>fence</w:t>
-            </w:r>
-            <w:proofErr w:type="spellEnd"/>
-            <w:r>
-              <w:rPr>
-                <w:sz w:val="20"/>
-              </w:rPr>
-              <w:t xml:space="preserve"> de inclusión, </w:t>
-            </w:r>
-            <w:r>
-              <w:rPr>
-                <w:sz w:val="20"/>
-              </w:rPr>
-              <w:t xml:space="preserve">que el dron no puede sobrevolar. El escenario debe tener un </w:t>
-            </w:r>
-            <w:proofErr w:type="spellStart"/>
-            <w:r>
-              <w:rPr>
-                <w:sz w:val="20"/>
-              </w:rPr>
-              <w:t>fence</w:t>
-            </w:r>
-            <w:proofErr w:type="spellEnd"/>
-            <w:r>
-              <w:rPr>
-                <w:sz w:val="20"/>
-              </w:rPr>
-              <w:t xml:space="preserve"> de inclusión (so</w:t>
-            </w:r>
-            <w:r>
-              <w:rPr>
-                <w:sz w:val="20"/>
-              </w:rPr>
-              <w:t xml:space="preserve">lo uno y es el primer elemento </w:t>
-            </w:r>
-            <w:r>
-              <w:rPr>
-                <w:sz w:val="20"/>
-              </w:rPr>
-              <w:t xml:space="preserve">de la lista) y </w:t>
-            </w:r>
-            <w:r>
-              <w:rPr>
-                <w:sz w:val="20"/>
-              </w:rPr>
-              <w:t xml:space="preserve">un número variable de </w:t>
-            </w:r>
-            <w:proofErr w:type="spellStart"/>
-            <w:r>
-              <w:rPr>
-                <w:sz w:val="20"/>
-              </w:rPr>
-              <w:t>fences</w:t>
-            </w:r>
-            <w:proofErr w:type="spellEnd"/>
-            <w:r>
-              <w:rPr>
-                <w:sz w:val="20"/>
-              </w:rPr>
-              <w:t xml:space="preserve"> de </w:t>
-            </w:r>
-            <w:r>
-              <w:rPr>
-                <w:sz w:val="20"/>
-              </w:rPr>
-              <w:t>exclusión, que puede ser 0.</w:t>
-            </w:r>
-            <w:r>
-              <w:rPr>
-                <w:sz w:val="20"/>
-              </w:rPr>
-              <w:br/>
-              <w:t xml:space="preserve">Un </w:t>
-            </w:r>
-            <w:proofErr w:type="spellStart"/>
-            <w:r>
-              <w:rPr>
-                <w:sz w:val="20"/>
-              </w:rPr>
-              <w:t>fence</w:t>
-            </w:r>
-            <w:proofErr w:type="spellEnd"/>
-            <w:r>
-              <w:rPr>
-                <w:sz w:val="20"/>
-              </w:rPr>
-              <w:t xml:space="preserve"> (tanto de inclusión como de ex</w:t>
-            </w:r>
-            <w:r>
-              <w:rPr>
-                <w:sz w:val="20"/>
-              </w:rPr>
-              <w:t>clusión) puede ser de tipo '</w:t>
-            </w:r>
-            <w:proofErr w:type="spellStart"/>
-            <w:r>
-              <w:rPr>
-                <w:sz w:val="20"/>
-              </w:rPr>
-              <w:t>poly</w:t>
-            </w:r>
-            <w:r>
-              <w:rPr>
-                <w:sz w:val="20"/>
-              </w:rPr>
-              <w:t>gon</w:t>
-            </w:r>
-            <w:proofErr w:type="spellEnd"/>
-            <w:r>
-              <w:rPr>
-                <w:sz w:val="20"/>
-              </w:rPr>
-              <w:t>' o de t</w:t>
-            </w:r>
-            <w:r>
-              <w:rPr>
-                <w:sz w:val="20"/>
-              </w:rPr>
-              <w:t>ipo '</w:t>
-            </w:r>
-            <w:proofErr w:type="spellStart"/>
-            <w:r>
-              <w:rPr>
-                <w:sz w:val="20"/>
-              </w:rPr>
-              <w:t>circle</w:t>
-            </w:r>
-            <w:proofErr w:type="spellEnd"/>
-            <w:r>
-              <w:rPr>
-                <w:sz w:val="20"/>
-              </w:rPr>
-              <w:t xml:space="preserve">'. En el primer caso </w:t>
-            </w:r>
-            <w:r>
-              <w:rPr>
-                <w:sz w:val="20"/>
-              </w:rPr>
-              <w:t xml:space="preserve">el </w:t>
-            </w:r>
-            <w:proofErr w:type="spellStart"/>
-            <w:r>
-              <w:rPr>
-                <w:sz w:val="20"/>
-              </w:rPr>
-              <w:t>fence</w:t>
-            </w:r>
-            <w:proofErr w:type="spellEnd"/>
-            <w:r>
-              <w:rPr>
-                <w:sz w:val="20"/>
-              </w:rPr>
-              <w:t xml:space="preserve"> se caracteriza por un número variable de </w:t>
-            </w:r>
-            <w:proofErr w:type="spellStart"/>
-            <w:r>
-              <w:rPr>
-                <w:sz w:val="20"/>
-              </w:rPr>
-              <w:t>waypoints</w:t>
-            </w:r>
-            <w:proofErr w:type="spellEnd"/>
-            <w:r>
-              <w:rPr>
-                <w:sz w:val="20"/>
-              </w:rPr>
-              <w:t xml:space="preserve"> (</w:t>
-            </w:r>
-            <w:proofErr w:type="spellStart"/>
-            <w:r>
-              <w:rPr>
-                <w:sz w:val="20"/>
-              </w:rPr>
-              <w:t>lat</w:t>
-            </w:r>
-            <w:proofErr w:type="spellEnd"/>
-            <w:r>
-              <w:rPr>
-                <w:sz w:val="20"/>
-              </w:rPr>
-              <w:t xml:space="preserve">, </w:t>
-            </w:r>
-            <w:proofErr w:type="spellStart"/>
-            <w:r>
-              <w:rPr>
-                <w:sz w:val="20"/>
-              </w:rPr>
-              <w:t>lon</w:t>
-            </w:r>
-            <w:proofErr w:type="spellEnd"/>
-            <w:r>
-              <w:rPr>
-                <w:sz w:val="20"/>
-              </w:rPr>
-              <w:t>). Deben ser al</w:t>
-            </w:r>
-            <w:r>
-              <w:rPr>
-                <w:sz w:val="20"/>
-              </w:rPr>
-              <w:t xml:space="preserve"> menos 3 puesto que representan los vértices del polí</w:t>
-            </w:r>
-            <w:r>
-              <w:rPr>
-                <w:sz w:val="20"/>
-              </w:rPr>
-              <w:t xml:space="preserve">gono. Si el </w:t>
-            </w:r>
-            <w:proofErr w:type="spellStart"/>
-            <w:r>
-              <w:rPr>
-                <w:sz w:val="20"/>
-              </w:rPr>
-              <w:t>fence</w:t>
-            </w:r>
-            <w:proofErr w:type="spellEnd"/>
-            <w:r>
-              <w:rPr>
-                <w:sz w:val="20"/>
-              </w:rPr>
-              <w:t xml:space="preserve"> es de tipo '</w:t>
-            </w:r>
-            <w:proofErr w:type="spellStart"/>
-            <w:r>
-              <w:rPr>
-                <w:sz w:val="20"/>
-              </w:rPr>
-              <w:t>circle</w:t>
-            </w:r>
-            <w:proofErr w:type="spellEnd"/>
-            <w:r>
-              <w:rPr>
-                <w:sz w:val="20"/>
-              </w:rPr>
-              <w:t>' debe especificarse las coorde</w:t>
-            </w:r>
-            <w:r>
-              <w:rPr>
-                <w:sz w:val="20"/>
-              </w:rPr>
-              <w:t>nadas (</w:t>
-            </w:r>
-            <w:proofErr w:type="spellStart"/>
-            <w:r>
-              <w:rPr>
-                <w:sz w:val="20"/>
-              </w:rPr>
-              <w:t>lat</w:t>
-            </w:r>
-            <w:proofErr w:type="spellEnd"/>
-            <w:r>
-              <w:rPr>
-                <w:sz w:val="20"/>
-              </w:rPr>
-              <w:t xml:space="preserve">, </w:t>
-            </w:r>
-            <w:proofErr w:type="spellStart"/>
-            <w:r>
-              <w:rPr>
-                <w:sz w:val="20"/>
-              </w:rPr>
-              <w:t>lon</w:t>
-            </w:r>
-            <w:proofErr w:type="spellEnd"/>
-            <w:r>
-              <w:rPr>
-                <w:sz w:val="20"/>
-              </w:rPr>
-              <w:t xml:space="preserve">) del centro del </w:t>
-            </w:r>
-            <w:r>
-              <w:rPr>
-                <w:sz w:val="20"/>
-              </w:rPr>
-              <w:t>círculo y el radio en metros.</w:t>
-            </w:r>
-            <w:r>
-              <w:rPr>
-                <w:sz w:val="20"/>
-              </w:rPr>
-              <w:br/>
-              <w:t xml:space="preserve">Un ejemplo de </w:t>
-            </w:r>
-            <w:proofErr w:type="spellStart"/>
-            <w:r>
-              <w:rPr>
-                <w:sz w:val="20"/>
-              </w:rPr>
-              <w:t>scenario</w:t>
-            </w:r>
-            <w:proofErr w:type="spellEnd"/>
-            <w:r>
-              <w:rPr>
-                <w:sz w:val="20"/>
-              </w:rPr>
-              <w:t xml:space="preserve"> en el formato correcto es este:</w:t>
-            </w:r>
-            <w:r>
-              <w:rPr>
-                <w:sz w:val="20"/>
-              </w:rPr>
-              <w:br/>
-            </w:r>
-            <w:proofErr w:type="spellStart"/>
-            <w:r>
-              <w:rPr>
-                <w:rFonts w:ascii="Courier New" w:hAnsi="Courier New" w:cs="Courier New"/>
-                <w:sz w:val="16"/>
-              </w:rPr>
-              <w:t>scenario</w:t>
-            </w:r>
-            <w:proofErr w:type="spellEnd"/>
-            <w:r>
-              <w:rPr>
-                <w:rFonts w:ascii="Courier New" w:hAnsi="Courier New" w:cs="Courier New"/>
-                <w:sz w:val="16"/>
-              </w:rPr>
-              <w:t xml:space="preserve"> = [</w:t>
-            </w:r>
-            <w:r>
-              <w:rPr>
-                <w:rFonts w:ascii="Courier New" w:hAnsi="Courier New" w:cs="Courier New"/>
-                <w:sz w:val="16"/>
-              </w:rPr>
-              <w:br/>
-              <w:t xml:space="preserve">        {</w:t>
-            </w:r>
-            <w:r>
-              <w:rPr>
-                <w:rFonts w:ascii="Courier New" w:hAnsi="Courier New" w:cs="Courier New"/>
-                <w:sz w:val="16"/>
-              </w:rPr>
-              <w:br/>
-              <w:t xml:space="preserve">            '</w:t>
-            </w:r>
-            <w:proofErr w:type="spellStart"/>
-            <w:r>
-              <w:rPr>
-                <w:rFonts w:ascii="Courier New" w:hAnsi="Courier New" w:cs="Courier New"/>
-                <w:sz w:val="16"/>
-              </w:rPr>
-              <w:t>type</w:t>
-            </w:r>
-            <w:proofErr w:type="spellEnd"/>
-            <w:r>
-              <w:rPr>
-                <w:rFonts w:ascii="Courier New" w:hAnsi="Courier New" w:cs="Courier New"/>
-                <w:sz w:val="16"/>
-              </w:rPr>
-              <w:t>': '</w:t>
-            </w:r>
-            <w:proofErr w:type="spellStart"/>
-            <w:r>
-              <w:rPr>
-                <w:rFonts w:ascii="Courier New" w:hAnsi="Courier New" w:cs="Courier New"/>
-                <w:sz w:val="16"/>
-              </w:rPr>
-              <w:t>polygon</w:t>
-            </w:r>
-            <w:proofErr w:type="spellEnd"/>
-            <w:r>
-              <w:rPr>
-                <w:rFonts w:ascii="Courier New" w:hAnsi="Courier New" w:cs="Courier New"/>
-                <w:sz w:val="16"/>
-              </w:rPr>
-              <w:t>',</w:t>
-            </w:r>
-            <w:r>
-              <w:rPr>
-                <w:rFonts w:ascii="Courier New" w:hAnsi="Courier New" w:cs="Courier New"/>
-                <w:sz w:val="16"/>
-              </w:rPr>
-              <w:br/>
-              <w:t xml:space="preserve">            '</w:t>
-            </w:r>
-            <w:proofErr w:type="spellStart"/>
-            <w:r>
-              <w:rPr>
-                <w:rFonts w:ascii="Courier New" w:hAnsi="Courier New" w:cs="Courier New"/>
-                <w:sz w:val="16"/>
-              </w:rPr>
-              <w:t>waypoints</w:t>
-            </w:r>
-            <w:proofErr w:type="spellEnd"/>
-            <w:r>
-              <w:rPr>
-                <w:rFonts w:ascii="Courier New" w:hAnsi="Courier New" w:cs="Courier New"/>
-                <w:sz w:val="16"/>
-              </w:rPr>
-              <w:t>': [</w:t>
-            </w:r>
-            <w:r>
-              <w:rPr>
-                <w:rFonts w:ascii="Courier New" w:hAnsi="Courier New" w:cs="Courier New"/>
-                <w:sz w:val="16"/>
-              </w:rPr>
-              <w:br/>
-              <w:t xml:space="preserve">                {'</w:t>
-            </w:r>
-            <w:proofErr w:type="spellStart"/>
-            <w:r>
-              <w:rPr>
-                <w:rFonts w:ascii="Courier New" w:hAnsi="Courier New" w:cs="Courier New"/>
-                <w:sz w:val="16"/>
-              </w:rPr>
-              <w:t>lat</w:t>
-            </w:r>
-            <w:proofErr w:type="spellEnd"/>
-            <w:r>
-              <w:rPr>
-                <w:rFonts w:ascii="Courier New" w:hAnsi="Courier New" w:cs="Courier New"/>
-                <w:sz w:val="16"/>
-              </w:rPr>
-              <w:t>': 41.2764398, '</w:t>
-            </w:r>
-            <w:proofErr w:type="spellStart"/>
-            <w:r>
-              <w:rPr>
-                <w:rFonts w:ascii="Courier New" w:hAnsi="Courier New" w:cs="Courier New"/>
-                <w:sz w:val="16"/>
-              </w:rPr>
-              <w:t>lon</w:t>
-            </w:r>
-            <w:proofErr w:type="spellEnd"/>
-            <w:r>
-              <w:rPr>
-                <w:rFonts w:ascii="Courier New" w:hAnsi="Courier New" w:cs="Courier New"/>
-                <w:sz w:val="16"/>
-              </w:rPr>
-              <w:t>': 1.9882585},</w:t>
-            </w:r>
-            <w:r>
-              <w:rPr>
-                <w:rFonts w:ascii="Courier New" w:hAnsi="Courier New" w:cs="Courier New"/>
-                <w:sz w:val="16"/>
-              </w:rPr>
-              <w:br/>
-              <w:t xml:space="preserve">                {'</w:t>
-            </w:r>
-            <w:proofErr w:type="spellStart"/>
-            <w:r>
-              <w:rPr>
-                <w:rFonts w:ascii="Courier New" w:hAnsi="Courier New" w:cs="Courier New"/>
-                <w:sz w:val="16"/>
-              </w:rPr>
-              <w:t>lat</w:t>
-            </w:r>
-            <w:proofErr w:type="spellEnd"/>
-            <w:r>
-              <w:rPr>
-                <w:rFonts w:ascii="Courier New" w:hAnsi="Courier New" w:cs="Courier New"/>
-                <w:sz w:val="16"/>
-              </w:rPr>
-              <w:t>': 41.2761999, '</w:t>
-            </w:r>
-            <w:proofErr w:type="spellStart"/>
-            <w:r>
-              <w:rPr>
-                <w:rFonts w:ascii="Courier New" w:hAnsi="Courier New" w:cs="Courier New"/>
-                <w:sz w:val="16"/>
-              </w:rPr>
-              <w:t>lon</w:t>
-            </w:r>
-            <w:proofErr w:type="spellEnd"/>
-            <w:r>
-              <w:rPr>
-                <w:rFonts w:ascii="Courier New" w:hAnsi="Courier New" w:cs="Courier New"/>
-                <w:sz w:val="16"/>
-              </w:rPr>
-              <w:t>': 1.9883537},</w:t>
-            </w:r>
-            <w:r>
-              <w:rPr>
-                <w:rFonts w:ascii="Courier New" w:hAnsi="Courier New" w:cs="Courier New"/>
-                <w:sz w:val="16"/>
-              </w:rPr>
-              <w:br/>
-              <w:t xml:space="preserve">                {'</w:t>
-            </w:r>
-            <w:proofErr w:type="spellStart"/>
-            <w:r>
-              <w:rPr>
-                <w:rFonts w:ascii="Courier New" w:hAnsi="Courier New" w:cs="Courier New"/>
-                <w:sz w:val="16"/>
-              </w:rPr>
-              <w:t>lat</w:t>
-            </w:r>
-            <w:proofErr w:type="spellEnd"/>
-            <w:r>
-              <w:rPr>
-                <w:rFonts w:ascii="Courier New" w:hAnsi="Courier New" w:cs="Courier New"/>
-                <w:sz w:val="16"/>
-              </w:rPr>
-              <w:t>': 41.2763854, '</w:t>
-            </w:r>
-            <w:proofErr w:type="spellStart"/>
-            <w:r>
-              <w:rPr>
-                <w:rFonts w:ascii="Courier New" w:hAnsi="Courier New" w:cs="Courier New"/>
-                <w:sz w:val="16"/>
-              </w:rPr>
-              <w:t>lon</w:t>
-            </w:r>
-            <w:proofErr w:type="spellEnd"/>
-            <w:r>
-              <w:rPr>
-                <w:rFonts w:ascii="Courier New" w:hAnsi="Courier New" w:cs="Courier New"/>
-                <w:sz w:val="16"/>
-              </w:rPr>
-              <w:t>': 1.9890994},</w:t>
-            </w:r>
-            <w:r>
-              <w:rPr>
-                <w:rFonts w:ascii="Courier New" w:hAnsi="Courier New" w:cs="Courier New"/>
-                <w:sz w:val="16"/>
-              </w:rPr>
-              <w:br/>
-              <w:t xml:space="preserve">                {'</w:t>
-            </w:r>
-            <w:proofErr w:type="spellStart"/>
-            <w:r>
-              <w:rPr>
-                <w:rFonts w:ascii="Courier New" w:hAnsi="Courier New" w:cs="Courier New"/>
-                <w:sz w:val="16"/>
-              </w:rPr>
-              <w:t>lat</w:t>
-            </w:r>
-            <w:proofErr w:type="spellEnd"/>
-            <w:r>
-              <w:rPr>
-                <w:rFonts w:ascii="Courier New" w:hAnsi="Courier New" w:cs="Courier New"/>
-                <w:sz w:val="16"/>
-              </w:rPr>
-              <w:t>': 41.2766273, '</w:t>
-            </w:r>
-            <w:proofErr w:type="spellStart"/>
-            <w:r>
-              <w:rPr>
-                <w:rFonts w:ascii="Courier New" w:hAnsi="Courier New" w:cs="Courier New"/>
-                <w:sz w:val="16"/>
-              </w:rPr>
-              <w:t>lon</w:t>
-            </w:r>
-            <w:proofErr w:type="spellEnd"/>
-            <w:r>
-              <w:rPr>
-                <w:rFonts w:ascii="Courier New" w:hAnsi="Courier New" w:cs="Courier New"/>
-                <w:sz w:val="16"/>
-              </w:rPr>
-              <w:t>': 1.9889948}</w:t>
-            </w:r>
-            <w:r>
-              <w:rPr>
-                <w:rFonts w:ascii="Courier New" w:hAnsi="Courier New" w:cs="Courier New"/>
-                <w:sz w:val="16"/>
-              </w:rPr>
-              <w:br/>
-              <w:t xml:space="preserve">            ]</w:t>
-            </w:r>
-            <w:r>
-              <w:rPr>
-                <w:rFonts w:ascii="Courier New" w:hAnsi="Courier New" w:cs="Courier New"/>
-                <w:sz w:val="16"/>
-              </w:rPr>
-              <w:br/>
-              <w:t xml:space="preserve">        },</w:t>
-            </w:r>
-            <w:r>
-              <w:rPr>
-                <w:rFonts w:ascii="Courier New" w:hAnsi="Courier New" w:cs="Courier New"/>
-                <w:sz w:val="16"/>
-              </w:rPr>
-              <w:br/>
-              <w:t xml:space="preserve">        {</w:t>
-            </w:r>
-            <w:r>
-              <w:rPr>
-                <w:rFonts w:ascii="Courier New" w:hAnsi="Courier New" w:cs="Courier New"/>
-                <w:sz w:val="16"/>
-              </w:rPr>
-              <w:br/>
-              <w:t xml:space="preserve">            '</w:t>
-            </w:r>
-            <w:proofErr w:type="spellStart"/>
-            <w:r>
-              <w:rPr>
-                <w:rFonts w:ascii="Courier New" w:hAnsi="Courier New" w:cs="Courier New"/>
-                <w:sz w:val="16"/>
-              </w:rPr>
-              <w:t>type</w:t>
-            </w:r>
-            <w:proofErr w:type="spellEnd"/>
-            <w:r>
-              <w:rPr>
-                <w:rFonts w:ascii="Courier New" w:hAnsi="Courier New" w:cs="Courier New"/>
-                <w:sz w:val="16"/>
-              </w:rPr>
-              <w:t>': '</w:t>
-            </w:r>
-            <w:proofErr w:type="spellStart"/>
-            <w:r>
-              <w:rPr>
-                <w:rFonts w:ascii="Courier New" w:hAnsi="Courier New" w:cs="Courier New"/>
-                <w:sz w:val="16"/>
-              </w:rPr>
-              <w:t>polygon</w:t>
-            </w:r>
-            <w:proofErr w:type="spellEnd"/>
-            <w:r>
-              <w:rPr>
-                <w:rFonts w:ascii="Courier New" w:hAnsi="Courier New" w:cs="Courier New"/>
-                <w:sz w:val="16"/>
-              </w:rPr>
-              <w:t>',</w:t>
-            </w:r>
-            <w:r>
-              <w:rPr>
-                <w:rFonts w:ascii="Courier New" w:hAnsi="Courier New" w:cs="Courier New"/>
-                <w:sz w:val="16"/>
-              </w:rPr>
-              <w:br/>
-              <w:t xml:space="preserve">            '</w:t>
-            </w:r>
-            <w:proofErr w:type="spellStart"/>
-            <w:r>
-              <w:rPr>
-                <w:rFonts w:ascii="Courier New" w:hAnsi="Courier New" w:cs="Courier New"/>
-                <w:sz w:val="16"/>
-              </w:rPr>
-              <w:t>waypoints</w:t>
-            </w:r>
-            <w:proofErr w:type="spellEnd"/>
-            <w:r>
-              <w:rPr>
-                <w:rFonts w:ascii="Courier New" w:hAnsi="Courier New" w:cs="Courier New"/>
-                <w:sz w:val="16"/>
-              </w:rPr>
-              <w:t>': [</w:t>
-            </w:r>
-            <w:r>
-              <w:rPr>
-                <w:rFonts w:ascii="Courier New" w:hAnsi="Courier New" w:cs="Courier New"/>
-                <w:sz w:val="16"/>
-              </w:rPr>
-              <w:br/>
-              <w:t xml:space="preserve">                {'</w:t>
-            </w:r>
-            <w:proofErr w:type="spellStart"/>
-            <w:r>
-              <w:rPr>
-                <w:rFonts w:ascii="Courier New" w:hAnsi="Courier New" w:cs="Courier New"/>
-                <w:sz w:val="16"/>
-              </w:rPr>
-              <w:t>lat</w:t>
-            </w:r>
-            <w:proofErr w:type="spellEnd"/>
-            <w:r>
-              <w:rPr>
-                <w:rFonts w:ascii="Courier New" w:hAnsi="Courier New" w:cs="Courier New"/>
-                <w:sz w:val="16"/>
-              </w:rPr>
-              <w:t>': 41.2764801, '</w:t>
-            </w:r>
-            <w:proofErr w:type="spellStart"/>
-            <w:r>
-              <w:rPr>
-                <w:rFonts w:ascii="Courier New" w:hAnsi="Courier New" w:cs="Courier New"/>
-                <w:sz w:val="16"/>
-              </w:rPr>
-              <w:t>lon</w:t>
-            </w:r>
-            <w:proofErr w:type="spellEnd"/>
-            <w:r>
-              <w:rPr>
-                <w:rFonts w:ascii="Courier New" w:hAnsi="Courier New" w:cs="Courier New"/>
-                <w:sz w:val="16"/>
-              </w:rPr>
-              <w:t>': 1.9886541},</w:t>
-            </w:r>
-            <w:r>
-              <w:rPr>
-                <w:rFonts w:ascii="Courier New" w:hAnsi="Courier New" w:cs="Courier New"/>
-                <w:sz w:val="16"/>
-              </w:rPr>
-              <w:br/>
-              <w:t xml:space="preserve">                {'</w:t>
-            </w:r>
-            <w:proofErr w:type="spellStart"/>
-            <w:r>
-              <w:rPr>
-                <w:rFonts w:ascii="Courier New" w:hAnsi="Courier New" w:cs="Courier New"/>
-                <w:sz w:val="16"/>
-              </w:rPr>
-              <w:t>lat</w:t>
-            </w:r>
-            <w:proofErr w:type="spellEnd"/>
-            <w:r>
-              <w:rPr>
-                <w:rFonts w:ascii="Courier New" w:hAnsi="Courier New" w:cs="Courier New"/>
-                <w:sz w:val="16"/>
-              </w:rPr>
-              <w:t>': 41.2764519, '</w:t>
-            </w:r>
-            <w:proofErr w:type="spellStart"/>
-            <w:r>
-              <w:rPr>
-                <w:rFonts w:ascii="Courier New" w:hAnsi="Courier New" w:cs="Courier New"/>
-                <w:sz w:val="16"/>
-              </w:rPr>
-              <w:t>lon</w:t>
-            </w:r>
-            <w:proofErr w:type="spellEnd"/>
-            <w:r>
-              <w:rPr>
-                <w:rFonts w:ascii="Courier New" w:hAnsi="Courier New" w:cs="Courier New"/>
-                <w:sz w:val="16"/>
-              </w:rPr>
-              <w:t>': 1.9889626},</w:t>
-            </w:r>
-            <w:r>
-              <w:rPr>
-                <w:rFonts w:ascii="Courier New" w:hAnsi="Courier New" w:cs="Courier New"/>
-                <w:sz w:val="16"/>
-              </w:rPr>
-              <w:br/>
-              <w:t xml:space="preserve">                {'</w:t>
-            </w:r>
-            <w:proofErr w:type="spellStart"/>
-            <w:r>
-              <w:rPr>
-                <w:rFonts w:ascii="Courier New" w:hAnsi="Courier New" w:cs="Courier New"/>
-                <w:sz w:val="16"/>
-              </w:rPr>
-              <w:t>lat</w:t>
-            </w:r>
-            <w:proofErr w:type="spellEnd"/>
-            <w:r>
-              <w:rPr>
-                <w:rFonts w:ascii="Courier New" w:hAnsi="Courier New" w:cs="Courier New"/>
-                <w:sz w:val="16"/>
-              </w:rPr>
-              <w:t>': 41.2763995, '</w:t>
-            </w:r>
-            <w:proofErr w:type="spellStart"/>
-            <w:r>
-              <w:rPr>
-                <w:rFonts w:ascii="Courier New" w:hAnsi="Courier New" w:cs="Courier New"/>
-                <w:sz w:val="16"/>
-              </w:rPr>
-              <w:t>lon</w:t>
-            </w:r>
-            <w:proofErr w:type="spellEnd"/>
-            <w:r>
-              <w:rPr>
-                <w:rFonts w:ascii="Courier New" w:hAnsi="Courier New" w:cs="Courier New"/>
-                <w:sz w:val="16"/>
-              </w:rPr>
-              <w:t>': 1.9887963},</w:t>
-            </w:r>
-            <w:r>
-              <w:rPr>
-                <w:rFonts w:ascii="Courier New" w:hAnsi="Courier New" w:cs="Courier New"/>
-                <w:sz w:val="16"/>
-              </w:rPr>
-              <w:br/>
-              <w:t xml:space="preserve">            ]</w:t>
-            </w:r>
-            <w:r>
-              <w:rPr>
-                <w:rFonts w:ascii="Courier New" w:hAnsi="Courier New" w:cs="Courier New"/>
-                <w:sz w:val="16"/>
-              </w:rPr>
-              <w:br/>
-              <w:t xml:space="preserve">        },</w:t>
-            </w:r>
-            <w:r>
-              <w:rPr>
-                <w:rFonts w:ascii="Courier New" w:hAnsi="Courier New" w:cs="Courier New"/>
-                <w:sz w:val="16"/>
-              </w:rPr>
-              <w:br/>
-              <w:t xml:space="preserve">        {</w:t>
-            </w:r>
-            <w:r>
-              <w:rPr>
-                <w:rFonts w:ascii="Courier New" w:hAnsi="Courier New" w:cs="Courier New"/>
-                <w:sz w:val="16"/>
-              </w:rPr>
-              <w:br/>
-              <w:t xml:space="preserve">            '</w:t>
-            </w:r>
-            <w:proofErr w:type="spellStart"/>
-            <w:r>
-              <w:rPr>
-                <w:rFonts w:ascii="Courier New" w:hAnsi="Courier New" w:cs="Courier New"/>
-                <w:sz w:val="16"/>
-              </w:rPr>
-              <w:t>type</w:t>
-            </w:r>
-            <w:proofErr w:type="spellEnd"/>
-            <w:r>
-              <w:rPr>
-                <w:rFonts w:ascii="Courier New" w:hAnsi="Courier New" w:cs="Courier New"/>
-                <w:sz w:val="16"/>
-              </w:rPr>
-              <w:t>': '</w:t>
-            </w:r>
-            <w:proofErr w:type="spellStart"/>
-            <w:r>
-              <w:rPr>
-                <w:rFonts w:ascii="Courier New" w:hAnsi="Courier New" w:cs="Courier New"/>
-                <w:sz w:val="16"/>
-              </w:rPr>
-              <w:t>polygon</w:t>
-            </w:r>
-            <w:proofErr w:type="spellEnd"/>
-            <w:r>
-              <w:rPr>
-                <w:rFonts w:ascii="Courier New" w:hAnsi="Courier New" w:cs="Courier New"/>
-                <w:sz w:val="16"/>
-              </w:rPr>
-              <w:t>',</w:t>
-            </w:r>
-            <w:r>
-              <w:rPr>
-                <w:rFonts w:ascii="Courier New" w:hAnsi="Courier New" w:cs="Courier New"/>
-                <w:sz w:val="16"/>
-              </w:rPr>
-              <w:br/>
-              <w:t xml:space="preserve">            '</w:t>
-            </w:r>
-            <w:proofErr w:type="spellStart"/>
-            <w:r>
-              <w:rPr>
-                <w:rFonts w:ascii="Courier New" w:hAnsi="Courier New" w:cs="Courier New"/>
-                <w:sz w:val="16"/>
-              </w:rPr>
-              <w:t>waypoints</w:t>
-            </w:r>
-            <w:proofErr w:type="spellEnd"/>
-            <w:r>
-              <w:rPr>
-                <w:rFonts w:ascii="Courier New" w:hAnsi="Courier New" w:cs="Courier New"/>
-                <w:sz w:val="16"/>
-              </w:rPr>
-              <w:t>': [</w:t>
-            </w:r>
-            <w:r>
-              <w:rPr>
-                <w:rFonts w:ascii="Courier New" w:hAnsi="Courier New" w:cs="Courier New"/>
-                <w:sz w:val="16"/>
-              </w:rPr>
-              <w:br/>
-              <w:t xml:space="preserve">                {'</w:t>
-            </w:r>
-            <w:proofErr w:type="spellStart"/>
-            <w:r>
-              <w:rPr>
-                <w:rFonts w:ascii="Courier New" w:hAnsi="Courier New" w:cs="Courier New"/>
-                <w:sz w:val="16"/>
-              </w:rPr>
-              <w:t>lat</w:t>
-            </w:r>
-            <w:proofErr w:type="spellEnd"/>
-            <w:r>
-              <w:rPr>
-                <w:rFonts w:ascii="Courier New" w:hAnsi="Courier New" w:cs="Courier New"/>
-                <w:sz w:val="16"/>
-              </w:rPr>
-              <w:t>': 41.2764035, '</w:t>
-            </w:r>
-            <w:proofErr w:type="spellStart"/>
-            <w:r>
-              <w:rPr>
-                <w:rFonts w:ascii="Courier New" w:hAnsi="Courier New" w:cs="Courier New"/>
-                <w:sz w:val="16"/>
-              </w:rPr>
-              <w:t>lon</w:t>
-            </w:r>
-            <w:proofErr w:type="spellEnd"/>
-            <w:r>
-              <w:rPr>
-                <w:rFonts w:ascii="Courier New" w:hAnsi="Courier New" w:cs="Courier New"/>
-                <w:sz w:val="16"/>
-              </w:rPr>
-              <w:t>': 1.9883262},</w:t>
-            </w:r>
-            <w:r>
-              <w:rPr>
-                <w:rFonts w:ascii="Courier New" w:hAnsi="Courier New" w:cs="Courier New"/>
-                <w:sz w:val="16"/>
-              </w:rPr>
-              <w:br/>
-              <w:t xml:space="preserve">                {'</w:t>
-            </w:r>
-            <w:proofErr w:type="spellStart"/>
-            <w:r>
-              <w:rPr>
-                <w:rFonts w:ascii="Courier New" w:hAnsi="Courier New" w:cs="Courier New"/>
-                <w:sz w:val="16"/>
-              </w:rPr>
-              <w:t>lat</w:t>
-            </w:r>
-            <w:proofErr w:type="spellEnd"/>
-            <w:r>
-              <w:rPr>
-                <w:rFonts w:ascii="Courier New" w:hAnsi="Courier New" w:cs="Courier New"/>
-                <w:sz w:val="16"/>
-              </w:rPr>
-              <w:t>': 41.2762160, '</w:t>
-            </w:r>
-            <w:proofErr w:type="spellStart"/>
-            <w:r>
-              <w:rPr>
-                <w:rFonts w:ascii="Courier New" w:hAnsi="Courier New" w:cs="Courier New"/>
-                <w:sz w:val="16"/>
-              </w:rPr>
-              <w:t>lon</w:t>
-            </w:r>
-            <w:proofErr w:type="spellEnd"/>
-            <w:r>
-              <w:rPr>
-                <w:rFonts w:ascii="Courier New" w:hAnsi="Courier New" w:cs="Courier New"/>
-                <w:sz w:val="16"/>
-              </w:rPr>
-              <w:t>': 1.9883537},</w:t>
-            </w:r>
-            <w:r>
-              <w:rPr>
-                <w:rFonts w:ascii="Courier New" w:hAnsi="Courier New" w:cs="Courier New"/>
-                <w:sz w:val="16"/>
-              </w:rPr>
-              <w:br/>
-              <w:t xml:space="preserve">                {'</w:t>
-            </w:r>
-            <w:proofErr w:type="spellStart"/>
-            <w:r>
-              <w:rPr>
-                <w:rFonts w:ascii="Courier New" w:hAnsi="Courier New" w:cs="Courier New"/>
-                <w:sz w:val="16"/>
-              </w:rPr>
-              <w:t>lat</w:t>
-            </w:r>
-            <w:proofErr w:type="spellEnd"/>
-            <w:r>
-              <w:rPr>
-                <w:rFonts w:ascii="Courier New" w:hAnsi="Courier New" w:cs="Courier New"/>
-                <w:sz w:val="16"/>
-              </w:rPr>
-              <w:t>': 41.2762281, '</w:t>
-            </w:r>
-            <w:proofErr w:type="spellStart"/>
-            <w:r>
-              <w:rPr>
-                <w:rFonts w:ascii="Courier New" w:hAnsi="Courier New" w:cs="Courier New"/>
-                <w:sz w:val="16"/>
-              </w:rPr>
-              <w:t>lon</w:t>
-            </w:r>
-            <w:proofErr w:type="spellEnd"/>
-            <w:r>
-              <w:rPr>
-                <w:rFonts w:ascii="Courier New" w:hAnsi="Courier New" w:cs="Courier New"/>
-                <w:sz w:val="16"/>
-              </w:rPr>
-              <w:t>': 1.9884771}</w:t>
-            </w:r>
-            <w:r>
-              <w:rPr>
-                <w:rFonts w:ascii="Courier New" w:hAnsi="Courier New" w:cs="Courier New"/>
-                <w:sz w:val="16"/>
-              </w:rPr>
-              <w:br/>
-              <w:t xml:space="preserve">            ]</w:t>
-            </w:r>
-            <w:r>
-              <w:rPr>
-                <w:rFonts w:ascii="Courier New" w:hAnsi="Courier New" w:cs="Courier New"/>
-                <w:sz w:val="16"/>
-              </w:rPr>
-              <w:br/>
-              <w:t xml:space="preserve">        },</w:t>
-            </w:r>
-            <w:r>
-              <w:rPr>
-                <w:rFonts w:ascii="Courier New" w:hAnsi="Courier New" w:cs="Courier New"/>
-                <w:sz w:val="16"/>
-              </w:rPr>
-              <w:br/>
-              <w:t xml:space="preserve">        {</w:t>
-            </w:r>
-            <w:r>
-              <w:rPr>
-                <w:rFonts w:ascii="Courier New" w:hAnsi="Courier New" w:cs="Courier New"/>
-                <w:sz w:val="16"/>
-              </w:rPr>
-              <w:br/>
-              <w:t xml:space="preserve">            '</w:t>
-            </w:r>
-            <w:proofErr w:type="spellStart"/>
-            <w:r>
-              <w:rPr>
-                <w:rFonts w:ascii="Courier New" w:hAnsi="Courier New" w:cs="Courier New"/>
-                <w:sz w:val="16"/>
-              </w:rPr>
-              <w:t>type</w:t>
-            </w:r>
-            <w:proofErr w:type="spellEnd"/>
-            <w:r>
-              <w:rPr>
-                <w:rFonts w:ascii="Courier New" w:hAnsi="Courier New" w:cs="Courier New"/>
-                <w:sz w:val="16"/>
-              </w:rPr>
-              <w:t>': '</w:t>
-            </w:r>
-            <w:proofErr w:type="spellStart"/>
-            <w:r>
-              <w:rPr>
-                <w:rFonts w:ascii="Courier New" w:hAnsi="Courier New" w:cs="Courier New"/>
-                <w:sz w:val="16"/>
-              </w:rPr>
-              <w:t>circle</w:t>
-            </w:r>
-            <w:proofErr w:type="spellEnd"/>
-            <w:r>
-              <w:rPr>
-                <w:rFonts w:ascii="Courier New" w:hAnsi="Courier New" w:cs="Courier New"/>
-                <w:sz w:val="16"/>
-              </w:rPr>
-              <w:t>',</w:t>
-            </w:r>
-            <w:r>
-              <w:rPr>
-                <w:rFonts w:ascii="Courier New" w:hAnsi="Courier New" w:cs="Courier New"/>
-                <w:sz w:val="16"/>
-              </w:rPr>
-              <w:br/>
-              <w:t xml:space="preserve">            '</w:t>
-            </w:r>
-            <w:proofErr w:type="spellStart"/>
-            <w:r>
-              <w:rPr>
-                <w:rFonts w:ascii="Courier New" w:hAnsi="Courier New" w:cs="Courier New"/>
-                <w:sz w:val="16"/>
-              </w:rPr>
-              <w:t>radius</w:t>
-            </w:r>
-            <w:proofErr w:type="spellEnd"/>
-            <w:r>
-              <w:rPr>
-                <w:rFonts w:ascii="Courier New" w:hAnsi="Courier New" w:cs="Courier New"/>
-                <w:sz w:val="16"/>
-              </w:rPr>
-              <w:t>': 2,</w:t>
-            </w:r>
-            <w:r>
-              <w:rPr>
-                <w:rFonts w:ascii="Courier New" w:hAnsi="Courier New" w:cs="Courier New"/>
-                <w:sz w:val="16"/>
-              </w:rPr>
-              <w:br/>
-              <w:t xml:space="preserve">            '</w:t>
-            </w:r>
-            <w:proofErr w:type="spellStart"/>
-            <w:r>
-              <w:rPr>
-                <w:rFonts w:ascii="Courier New" w:hAnsi="Courier New" w:cs="Courier New"/>
-                <w:sz w:val="16"/>
-              </w:rPr>
-              <w:t>lat</w:t>
-            </w:r>
-            <w:proofErr w:type="spellEnd"/>
-            <w:r>
-              <w:rPr>
-                <w:rFonts w:ascii="Courier New" w:hAnsi="Courier New" w:cs="Courier New"/>
-                <w:sz w:val="16"/>
-              </w:rPr>
-              <w:t>': 41.2763430,</w:t>
-            </w:r>
-            <w:r>
-              <w:rPr>
-                <w:rFonts w:ascii="Courier New" w:hAnsi="Courier New" w:cs="Courier New"/>
-                <w:sz w:val="16"/>
-              </w:rPr>
-              <w:br/>
-              <w:t xml:space="preserve">            '</w:t>
-            </w:r>
-            <w:proofErr w:type="spellStart"/>
-            <w:r>
-              <w:rPr>
-                <w:rFonts w:ascii="Courier New" w:hAnsi="Courier New" w:cs="Courier New"/>
-                <w:sz w:val="16"/>
-              </w:rPr>
-              <w:t>lon</w:t>
-            </w:r>
-            <w:proofErr w:type="spellEnd"/>
-            <w:r>
-              <w:rPr>
-                <w:rFonts w:ascii="Courier New" w:hAnsi="Courier New" w:cs="Courier New"/>
-                <w:sz w:val="16"/>
-              </w:rPr>
-              <w:t>': 1.9883953</w:t>
-            </w:r>
-            <w:r>
-              <w:rPr>
-                <w:rFonts w:ascii="Courier New" w:hAnsi="Courier New" w:cs="Courier New"/>
-                <w:sz w:val="16"/>
-              </w:rPr>
-              <w:br/>
-              <w:t xml:space="preserve">        }</w:t>
-            </w:r>
-            <w:r>
-              <w:rPr>
-                <w:rFonts w:ascii="Courier New" w:hAnsi="Courier New" w:cs="Courier New"/>
-                <w:sz w:val="16"/>
-              </w:rPr>
-              <w:br/>
-              <w:t xml:space="preserve">    ]</w:t>
-            </w:r>
-            <w:r>
-              <w:rPr>
-                <w:rFonts w:ascii="Courier New" w:hAnsi="Courier New" w:cs="Courier New"/>
-                <w:sz w:val="16"/>
-              </w:rPr>
-              <w:br/>
-            </w:r>
-            <w:r>
-              <w:rPr>
-                <w:rFonts w:ascii="Courier New" w:hAnsi="Courier New" w:cs="Courier New"/>
-                <w:sz w:val="20"/>
-              </w:rPr>
-              <w:br/>
-            </w:r>
-            <w:r>
-              <w:rPr>
-                <w:sz w:val="20"/>
-              </w:rPr>
-              <w:t xml:space="preserve">El escenario tiene 4 </w:t>
-            </w:r>
-            <w:proofErr w:type="spellStart"/>
-            <w:r>
-              <w:rPr>
-                <w:sz w:val="20"/>
-              </w:rPr>
-              <w:t>fences</w:t>
-            </w:r>
-            <w:proofErr w:type="spellEnd"/>
-            <w:r>
-              <w:rPr>
-                <w:sz w:val="20"/>
-              </w:rPr>
-              <w:t>. El primero es el de inclusión, de tipo '</w:t>
-            </w:r>
-            <w:proofErr w:type="spellStart"/>
-            <w:r>
-              <w:rPr>
-                <w:sz w:val="20"/>
-              </w:rPr>
-              <w:t>polygon</w:t>
-            </w:r>
-            <w:proofErr w:type="spellEnd"/>
-            <w:r>
-              <w:rPr>
-                <w:sz w:val="20"/>
-              </w:rPr>
-              <w:t xml:space="preserve">'. Luego </w:t>
-            </w:r>
-            <w:r>
-              <w:rPr>
-                <w:sz w:val="20"/>
-              </w:rPr>
-              <w:t xml:space="preserve">tiene 3 </w:t>
-            </w:r>
-            <w:proofErr w:type="spellStart"/>
-            <w:r>
-              <w:rPr>
-                <w:sz w:val="20"/>
-              </w:rPr>
-              <w:t>fences</w:t>
-            </w:r>
-            <w:proofErr w:type="spellEnd"/>
-            <w:r>
-              <w:rPr>
-                <w:sz w:val="20"/>
-              </w:rPr>
-              <w:t xml:space="preserve"> de exclusión que representan los obstá</w:t>
-            </w:r>
-            <w:r>
-              <w:rPr>
-                <w:sz w:val="20"/>
-              </w:rPr>
-              <w:t>culos. Los dos primeros son de tipo '</w:t>
-            </w:r>
-            <w:proofErr w:type="spellStart"/>
-            <w:r>
-              <w:rPr>
-                <w:sz w:val="20"/>
-              </w:rPr>
-              <w:t>polygon</w:t>
-            </w:r>
-            <w:proofErr w:type="spellEnd"/>
-            <w:r>
-              <w:rPr>
-                <w:sz w:val="20"/>
-              </w:rPr>
-              <w:t>' y el tercero es de tipo '</w:t>
-            </w:r>
-            <w:proofErr w:type="spellStart"/>
-            <w:r>
-              <w:rPr>
-                <w:sz w:val="20"/>
-              </w:rPr>
-              <w:t>circle</w:t>
-            </w:r>
-            <w:proofErr w:type="spellEnd"/>
-            <w:r>
-              <w:rPr>
-                <w:sz w:val="20"/>
-              </w:rPr>
-              <w:t>'.</w:t>
-            </w:r>
-          </w:p>
-          <w:p>
-            <w:pPr>
-              <w:rPr>
-                <w:sz w:val="20"/>
-              </w:rPr>
-            </w:pPr>
-            <w:bookmarkStart w:id="0" w:name="_GoBack"/>
-            <w:bookmarkEnd w:id="0"/>
+              <w:t>El dron ejecuta la última misi</w:t>
+            </w:r>
+            <w:r>
+              <w:rPr>
+                <w:sz w:val="20"/>
+              </w:rPr>
+              <w:t>ón que se haya cargado.</w:t>
+            </w:r>
           </w:p>
           <w:p>
             <w:pPr>
@@ -8097,7 +5906,6 @@
                 <w:szCs w:val="20"/>
                 <w:lang w:val="en-US" w:eastAsia="es-ES"/>
               </w:rPr>
-              <w:lastRenderedPageBreak/>
               <w:t>def</w:t>
             </w:r>
             <w:proofErr w:type="spellEnd"/>
@@ -8121,17 +5929,7 @@
                 <w:szCs w:val="20"/>
                 <w:lang w:val="en-US" w:eastAsia="es-ES"/>
               </w:rPr>
-              <w:t>get</w:t>
-            </w:r>
-            <w:r>
-              <w:rPr>
-                <w:rFonts w:ascii="Courier New" w:eastAsia="Times New Roman" w:hAnsi="Courier New" w:cs="Courier New"/>
-                <w:color w:val="000000" w:themeColor="text1"/>
-                <w:sz w:val="16"/>
-                <w:szCs w:val="20"/>
-                <w:lang w:val="en-US" w:eastAsia="es-ES"/>
-              </w:rPr>
-              <w:t>Scenario</w:t>
+              <w:t>setScenario</w:t>
             </w:r>
             <w:proofErr w:type="spellEnd"/>
             <w:r>
@@ -8154,6 +5952,37 @@
                 <w:lang w:val="en-US" w:eastAsia="es-ES"/>
               </w:rPr>
               <w:t>self,</w:t>
+            </w:r>
+          </w:p>
+          <w:p>
+            <w:pPr>
+              <w:rPr>
+                <w:rFonts w:ascii="Courier New" w:eastAsia="Times New Roman" w:hAnsi="Courier New" w:cs="Courier New"/>
+                <w:color w:val="000000" w:themeColor="text1"/>
+                <w:sz w:val="16"/>
+                <w:szCs w:val="20"/>
+                <w:lang w:val="en-US" w:eastAsia="es-ES"/>
+              </w:rPr>
+            </w:pPr>
+            <w:r>
+              <w:rPr>
+                <w:rFonts w:ascii="Courier New" w:eastAsia="Times New Roman" w:hAnsi="Courier New" w:cs="Courier New"/>
+                <w:color w:val="000000" w:themeColor="text1"/>
+                <w:sz w:val="16"/>
+                <w:szCs w:val="20"/>
+                <w:lang w:val="en-US" w:eastAsia="es-ES"/>
+              </w:rPr>
+              <w:t xml:space="preserve"> </w:t>
+            </w:r>
+            <w:r>
+              <w:rPr>
+                <w:rFonts w:ascii="Courier New" w:eastAsia="Times New Roman" w:hAnsi="Courier New" w:cs="Courier New"/>
+                <w:color w:val="000000" w:themeColor="text1"/>
+                <w:sz w:val="16"/>
+                <w:szCs w:val="20"/>
+                <w:lang w:val="en-US" w:eastAsia="es-ES"/>
+              </w:rPr>
+              <w:t xml:space="preserve">  scenario,</w:t>
             </w:r>
           </w:p>
           <w:p>
@@ -8256,36 +6085,1572 @@
               <w:rPr>
                 <w:sz w:val="20"/>
               </w:rPr>
+              <w:t>El escenario se recibe en forma de lista. En cada posició</w:t>
+            </w:r>
+            <w:r>
+              <w:rPr>
+                <w:sz w:val="20"/>
+              </w:rPr>
+              <w:t xml:space="preserve">n hay un </w:t>
+            </w:r>
+            <w:proofErr w:type="spellStart"/>
+            <w:r>
+              <w:rPr>
+                <w:sz w:val="20"/>
+              </w:rPr>
+              <w:t>fence</w:t>
+            </w:r>
+            <w:proofErr w:type="spellEnd"/>
+            <w:r>
+              <w:rPr>
+                <w:sz w:val="20"/>
+              </w:rPr>
+              <w:t xml:space="preserve"> que representan á</w:t>
+            </w:r>
+            <w:r>
+              <w:rPr>
+                <w:sz w:val="20"/>
+              </w:rPr>
+              <w:t>reas.</w:t>
+            </w:r>
+            <w:r>
+              <w:rPr>
+                <w:sz w:val="20"/>
+              </w:rPr>
+              <w:br/>
+              <w:t xml:space="preserve">El primer elemento de la lista es un </w:t>
+            </w:r>
+            <w:proofErr w:type="spellStart"/>
+            <w:r>
+              <w:rPr>
+                <w:sz w:val="20"/>
+              </w:rPr>
+              <w:t>fence</w:t>
+            </w:r>
+            <w:proofErr w:type="spellEnd"/>
+            <w:r>
+              <w:rPr>
+                <w:sz w:val="20"/>
+              </w:rPr>
+              <w:t xml:space="preserve"> de inclusión, que representa el área d</w:t>
+            </w:r>
+            <w:r>
+              <w:rPr>
+                <w:sz w:val="20"/>
+              </w:rPr>
+              <w:t xml:space="preserve">e la que el dron no va a salir. </w:t>
+            </w:r>
+            <w:r>
+              <w:rPr>
+                <w:sz w:val="20"/>
+              </w:rPr>
+              <w:t xml:space="preserve">El resto de elementos de la lista son </w:t>
+            </w:r>
+            <w:proofErr w:type="spellStart"/>
+            <w:r>
+              <w:rPr>
+                <w:sz w:val="20"/>
+              </w:rPr>
+              <w:t>fences</w:t>
+            </w:r>
+            <w:proofErr w:type="spellEnd"/>
+            <w:r>
+              <w:rPr>
+                <w:sz w:val="20"/>
+              </w:rPr>
+              <w:t xml:space="preserve"> de</w:t>
+            </w:r>
+            <w:r>
+              <w:rPr>
+                <w:sz w:val="20"/>
+              </w:rPr>
+              <w:t xml:space="preserve"> exclusión que representan obstá</w:t>
+            </w:r>
+            <w:r>
+              <w:rPr>
+                <w:sz w:val="20"/>
+              </w:rPr>
+              <w:t>culos</w:t>
+            </w:r>
+            <w:r>
+              <w:rPr>
+                <w:sz w:val="20"/>
+              </w:rPr>
+              <w:t xml:space="preserve"> dentro del </w:t>
+            </w:r>
+            <w:proofErr w:type="spellStart"/>
+            <w:r>
+              <w:rPr>
+                <w:sz w:val="20"/>
+              </w:rPr>
+              <w:t>fence</w:t>
+            </w:r>
+            <w:proofErr w:type="spellEnd"/>
+            <w:r>
+              <w:rPr>
+                <w:sz w:val="20"/>
+              </w:rPr>
+              <w:t xml:space="preserve"> de inclusión, </w:t>
+            </w:r>
+            <w:r>
+              <w:rPr>
+                <w:sz w:val="20"/>
+              </w:rPr>
+              <w:t xml:space="preserve">que el dron no puede sobrevolar. El escenario debe tener un </w:t>
+            </w:r>
+            <w:proofErr w:type="spellStart"/>
+            <w:r>
+              <w:rPr>
+                <w:sz w:val="20"/>
+              </w:rPr>
+              <w:t>fence</w:t>
+            </w:r>
+            <w:proofErr w:type="spellEnd"/>
+            <w:r>
+              <w:rPr>
+                <w:sz w:val="20"/>
+              </w:rPr>
+              <w:t xml:space="preserve"> de inclusión (so</w:t>
+            </w:r>
+            <w:r>
+              <w:rPr>
+                <w:sz w:val="20"/>
+              </w:rPr>
+              <w:t xml:space="preserve">lo uno y es el primer elemento </w:t>
+            </w:r>
+            <w:r>
+              <w:rPr>
+                <w:sz w:val="20"/>
+              </w:rPr>
+              <w:t xml:space="preserve">de la lista) y </w:t>
+            </w:r>
+            <w:r>
+              <w:rPr>
+                <w:sz w:val="20"/>
+              </w:rPr>
+              <w:t xml:space="preserve">un número variable de </w:t>
+            </w:r>
+            <w:proofErr w:type="spellStart"/>
+            <w:r>
+              <w:rPr>
+                <w:sz w:val="20"/>
+              </w:rPr>
+              <w:t>fences</w:t>
+            </w:r>
+            <w:proofErr w:type="spellEnd"/>
+            <w:r>
+              <w:rPr>
+                <w:sz w:val="20"/>
+              </w:rPr>
+              <w:t xml:space="preserve"> de </w:t>
+            </w:r>
+            <w:r>
+              <w:rPr>
+                <w:sz w:val="20"/>
+              </w:rPr>
+              <w:t>exclusión, que puede ser 0.</w:t>
+            </w:r>
+            <w:r>
+              <w:rPr>
+                <w:sz w:val="20"/>
+              </w:rPr>
+              <w:br/>
+              <w:t xml:space="preserve">Un </w:t>
+            </w:r>
+            <w:proofErr w:type="spellStart"/>
+            <w:r>
+              <w:rPr>
+                <w:sz w:val="20"/>
+              </w:rPr>
+              <w:t>fence</w:t>
+            </w:r>
+            <w:proofErr w:type="spellEnd"/>
+            <w:r>
+              <w:rPr>
+                <w:sz w:val="20"/>
+              </w:rPr>
+              <w:t xml:space="preserve"> (tanto de inclusión como de ex</w:t>
+            </w:r>
+            <w:r>
+              <w:rPr>
+                <w:sz w:val="20"/>
+              </w:rPr>
+              <w:t>clusión) puede ser de tipo '</w:t>
+            </w:r>
+            <w:proofErr w:type="spellStart"/>
+            <w:r>
+              <w:rPr>
+                <w:sz w:val="20"/>
+              </w:rPr>
+              <w:t>poly</w:t>
+            </w:r>
+            <w:r>
+              <w:rPr>
+                <w:sz w:val="20"/>
+              </w:rPr>
+              <w:t>gon</w:t>
+            </w:r>
+            <w:proofErr w:type="spellEnd"/>
+            <w:r>
+              <w:rPr>
+                <w:sz w:val="20"/>
+              </w:rPr>
+              <w:t>' o de t</w:t>
+            </w:r>
+            <w:r>
+              <w:rPr>
+                <w:sz w:val="20"/>
+              </w:rPr>
+              <w:t>ipo '</w:t>
+            </w:r>
+            <w:proofErr w:type="spellStart"/>
+            <w:r>
+              <w:rPr>
+                <w:sz w:val="20"/>
+              </w:rPr>
+              <w:t>circle</w:t>
+            </w:r>
+            <w:proofErr w:type="spellEnd"/>
+            <w:r>
+              <w:rPr>
+                <w:sz w:val="20"/>
+              </w:rPr>
+              <w:t xml:space="preserve">'. En el primer caso </w:t>
+            </w:r>
+            <w:r>
+              <w:rPr>
+                <w:sz w:val="20"/>
+              </w:rPr>
+              <w:t xml:space="preserve">el </w:t>
+            </w:r>
+            <w:proofErr w:type="spellStart"/>
+            <w:r>
+              <w:rPr>
+                <w:sz w:val="20"/>
+              </w:rPr>
+              <w:t>fence</w:t>
+            </w:r>
+            <w:proofErr w:type="spellEnd"/>
+            <w:r>
+              <w:rPr>
+                <w:sz w:val="20"/>
+              </w:rPr>
+              <w:t xml:space="preserve"> se caracteriza por un número variable de </w:t>
+            </w:r>
+            <w:proofErr w:type="spellStart"/>
+            <w:r>
+              <w:rPr>
+                <w:sz w:val="20"/>
+              </w:rPr>
+              <w:t>waypoints</w:t>
+            </w:r>
+            <w:proofErr w:type="spellEnd"/>
+            <w:r>
+              <w:rPr>
+                <w:sz w:val="20"/>
+              </w:rPr>
+              <w:t xml:space="preserve"> (</w:t>
+            </w:r>
+            <w:proofErr w:type="spellStart"/>
+            <w:r>
+              <w:rPr>
+                <w:sz w:val="20"/>
+              </w:rPr>
+              <w:t>lat</w:t>
+            </w:r>
+            <w:proofErr w:type="spellEnd"/>
+            <w:r>
+              <w:rPr>
+                <w:sz w:val="20"/>
+              </w:rPr>
+              <w:t xml:space="preserve">, </w:t>
+            </w:r>
+            <w:proofErr w:type="spellStart"/>
+            <w:r>
+              <w:rPr>
+                <w:sz w:val="20"/>
+              </w:rPr>
+              <w:t>lon</w:t>
+            </w:r>
+            <w:proofErr w:type="spellEnd"/>
+            <w:r>
+              <w:rPr>
+                <w:sz w:val="20"/>
+              </w:rPr>
+              <w:t>). Deben ser al</w:t>
+            </w:r>
+            <w:r>
+              <w:rPr>
+                <w:sz w:val="20"/>
+              </w:rPr>
+              <w:t xml:space="preserve"> menos 3 puesto que representan los vértices del polí</w:t>
+            </w:r>
+            <w:r>
+              <w:rPr>
+                <w:sz w:val="20"/>
+              </w:rPr>
+              <w:t xml:space="preserve">gono. Si el </w:t>
+            </w:r>
+            <w:proofErr w:type="spellStart"/>
+            <w:r>
+              <w:rPr>
+                <w:sz w:val="20"/>
+              </w:rPr>
+              <w:t>fence</w:t>
+            </w:r>
+            <w:proofErr w:type="spellEnd"/>
+            <w:r>
+              <w:rPr>
+                <w:sz w:val="20"/>
+              </w:rPr>
+              <w:t xml:space="preserve"> es de tipo '</w:t>
+            </w:r>
+            <w:proofErr w:type="spellStart"/>
+            <w:r>
+              <w:rPr>
+                <w:sz w:val="20"/>
+              </w:rPr>
+              <w:t>circle</w:t>
+            </w:r>
+            <w:proofErr w:type="spellEnd"/>
+            <w:r>
+              <w:rPr>
+                <w:sz w:val="20"/>
+              </w:rPr>
+              <w:t>' debe especificarse las coorde</w:t>
+            </w:r>
+            <w:r>
+              <w:rPr>
+                <w:sz w:val="20"/>
+              </w:rPr>
+              <w:t>nadas (</w:t>
+            </w:r>
+            <w:proofErr w:type="spellStart"/>
+            <w:r>
+              <w:rPr>
+                <w:sz w:val="20"/>
+              </w:rPr>
+              <w:t>lat</w:t>
+            </w:r>
+            <w:proofErr w:type="spellEnd"/>
+            <w:r>
+              <w:rPr>
+                <w:sz w:val="20"/>
+              </w:rPr>
+              <w:t xml:space="preserve">, </w:t>
+            </w:r>
+            <w:proofErr w:type="spellStart"/>
+            <w:r>
+              <w:rPr>
+                <w:sz w:val="20"/>
+              </w:rPr>
+              <w:t>lon</w:t>
+            </w:r>
+            <w:proofErr w:type="spellEnd"/>
+            <w:r>
+              <w:rPr>
+                <w:sz w:val="20"/>
+              </w:rPr>
+              <w:t xml:space="preserve">) del centro del </w:t>
+            </w:r>
+            <w:r>
+              <w:rPr>
+                <w:sz w:val="20"/>
+              </w:rPr>
+              <w:t>círculo y el radio en metros.</w:t>
+            </w:r>
+            <w:r>
+              <w:rPr>
+                <w:sz w:val="20"/>
+              </w:rPr>
+              <w:br/>
+              <w:t xml:space="preserve">Un ejemplo de </w:t>
+            </w:r>
+            <w:proofErr w:type="spellStart"/>
+            <w:r>
+              <w:rPr>
+                <w:sz w:val="20"/>
+              </w:rPr>
+              <w:t>scenario</w:t>
+            </w:r>
+            <w:proofErr w:type="spellEnd"/>
+            <w:r>
+              <w:rPr>
+                <w:sz w:val="20"/>
+              </w:rPr>
+              <w:t xml:space="preserve"> en el formato correcto es este:</w:t>
+            </w:r>
+            <w:r>
+              <w:rPr>
+                <w:sz w:val="20"/>
+              </w:rPr>
+              <w:br/>
+            </w:r>
+            <w:proofErr w:type="spellStart"/>
+            <w:r>
+              <w:rPr>
+                <w:rFonts w:ascii="Courier New" w:hAnsi="Courier New" w:cs="Courier New"/>
+                <w:sz w:val="16"/>
+              </w:rPr>
+              <w:t>scenario</w:t>
+            </w:r>
+            <w:proofErr w:type="spellEnd"/>
+            <w:r>
+              <w:rPr>
+                <w:rFonts w:ascii="Courier New" w:hAnsi="Courier New" w:cs="Courier New"/>
+                <w:sz w:val="16"/>
+              </w:rPr>
+              <w:t xml:space="preserve"> = [</w:t>
+            </w:r>
+            <w:r>
+              <w:rPr>
+                <w:rFonts w:ascii="Courier New" w:hAnsi="Courier New" w:cs="Courier New"/>
+                <w:sz w:val="16"/>
+              </w:rPr>
+              <w:br/>
+              <w:t xml:space="preserve">        {</w:t>
+            </w:r>
+            <w:r>
+              <w:rPr>
+                <w:rFonts w:ascii="Courier New" w:hAnsi="Courier New" w:cs="Courier New"/>
+                <w:sz w:val="16"/>
+              </w:rPr>
+              <w:br/>
+              <w:t xml:space="preserve">            '</w:t>
+            </w:r>
+            <w:proofErr w:type="spellStart"/>
+            <w:r>
+              <w:rPr>
+                <w:rFonts w:ascii="Courier New" w:hAnsi="Courier New" w:cs="Courier New"/>
+                <w:sz w:val="16"/>
+              </w:rPr>
+              <w:t>type</w:t>
+            </w:r>
+            <w:proofErr w:type="spellEnd"/>
+            <w:r>
+              <w:rPr>
+                <w:rFonts w:ascii="Courier New" w:hAnsi="Courier New" w:cs="Courier New"/>
+                <w:sz w:val="16"/>
+              </w:rPr>
+              <w:t>': '</w:t>
+            </w:r>
+            <w:proofErr w:type="spellStart"/>
+            <w:r>
+              <w:rPr>
+                <w:rFonts w:ascii="Courier New" w:hAnsi="Courier New" w:cs="Courier New"/>
+                <w:sz w:val="16"/>
+              </w:rPr>
+              <w:t>polygon</w:t>
+            </w:r>
+            <w:proofErr w:type="spellEnd"/>
+            <w:r>
+              <w:rPr>
+                <w:rFonts w:ascii="Courier New" w:hAnsi="Courier New" w:cs="Courier New"/>
+                <w:sz w:val="16"/>
+              </w:rPr>
+              <w:t>',</w:t>
+            </w:r>
+            <w:r>
+              <w:rPr>
+                <w:rFonts w:ascii="Courier New" w:hAnsi="Courier New" w:cs="Courier New"/>
+                <w:sz w:val="16"/>
+              </w:rPr>
+              <w:br/>
+              <w:t xml:space="preserve">            '</w:t>
+            </w:r>
+            <w:proofErr w:type="spellStart"/>
+            <w:r>
+              <w:rPr>
+                <w:rFonts w:ascii="Courier New" w:hAnsi="Courier New" w:cs="Courier New"/>
+                <w:sz w:val="16"/>
+              </w:rPr>
+              <w:t>waypoints</w:t>
+            </w:r>
+            <w:proofErr w:type="spellEnd"/>
+            <w:r>
+              <w:rPr>
+                <w:rFonts w:ascii="Courier New" w:hAnsi="Courier New" w:cs="Courier New"/>
+                <w:sz w:val="16"/>
+              </w:rPr>
+              <w:t>': [</w:t>
+            </w:r>
+            <w:r>
+              <w:rPr>
+                <w:rFonts w:ascii="Courier New" w:hAnsi="Courier New" w:cs="Courier New"/>
+                <w:sz w:val="16"/>
+              </w:rPr>
+              <w:br/>
+              <w:t xml:space="preserve">                {'</w:t>
+            </w:r>
+            <w:proofErr w:type="spellStart"/>
+            <w:r>
+              <w:rPr>
+                <w:rFonts w:ascii="Courier New" w:hAnsi="Courier New" w:cs="Courier New"/>
+                <w:sz w:val="16"/>
+              </w:rPr>
+              <w:t>lat</w:t>
+            </w:r>
+            <w:proofErr w:type="spellEnd"/>
+            <w:r>
+              <w:rPr>
+                <w:rFonts w:ascii="Courier New" w:hAnsi="Courier New" w:cs="Courier New"/>
+                <w:sz w:val="16"/>
+              </w:rPr>
+              <w:t>': 41.2764398, '</w:t>
+            </w:r>
+            <w:proofErr w:type="spellStart"/>
+            <w:r>
+              <w:rPr>
+                <w:rFonts w:ascii="Courier New" w:hAnsi="Courier New" w:cs="Courier New"/>
+                <w:sz w:val="16"/>
+              </w:rPr>
+              <w:t>lon</w:t>
+            </w:r>
+            <w:proofErr w:type="spellEnd"/>
+            <w:r>
+              <w:rPr>
+                <w:rFonts w:ascii="Courier New" w:hAnsi="Courier New" w:cs="Courier New"/>
+                <w:sz w:val="16"/>
+              </w:rPr>
+              <w:t>': 1.9882585},</w:t>
+            </w:r>
+            <w:r>
+              <w:rPr>
+                <w:rFonts w:ascii="Courier New" w:hAnsi="Courier New" w:cs="Courier New"/>
+                <w:sz w:val="16"/>
+              </w:rPr>
+              <w:br/>
+              <w:t xml:space="preserve">                {'</w:t>
+            </w:r>
+            <w:proofErr w:type="spellStart"/>
+            <w:r>
+              <w:rPr>
+                <w:rFonts w:ascii="Courier New" w:hAnsi="Courier New" w:cs="Courier New"/>
+                <w:sz w:val="16"/>
+              </w:rPr>
+              <w:t>lat</w:t>
+            </w:r>
+            <w:proofErr w:type="spellEnd"/>
+            <w:r>
+              <w:rPr>
+                <w:rFonts w:ascii="Courier New" w:hAnsi="Courier New" w:cs="Courier New"/>
+                <w:sz w:val="16"/>
+              </w:rPr>
+              <w:t>': 41.2761999, '</w:t>
+            </w:r>
+            <w:proofErr w:type="spellStart"/>
+            <w:r>
+              <w:rPr>
+                <w:rFonts w:ascii="Courier New" w:hAnsi="Courier New" w:cs="Courier New"/>
+                <w:sz w:val="16"/>
+              </w:rPr>
+              <w:t>lon</w:t>
+            </w:r>
+            <w:proofErr w:type="spellEnd"/>
+            <w:r>
+              <w:rPr>
+                <w:rFonts w:ascii="Courier New" w:hAnsi="Courier New" w:cs="Courier New"/>
+                <w:sz w:val="16"/>
+              </w:rPr>
+              <w:t>': 1.9883537},</w:t>
+            </w:r>
+            <w:r>
+              <w:rPr>
+                <w:rFonts w:ascii="Courier New" w:hAnsi="Courier New" w:cs="Courier New"/>
+                <w:sz w:val="16"/>
+              </w:rPr>
+              <w:br/>
+              <w:t xml:space="preserve">                {'</w:t>
+            </w:r>
+            <w:proofErr w:type="spellStart"/>
+            <w:r>
+              <w:rPr>
+                <w:rFonts w:ascii="Courier New" w:hAnsi="Courier New" w:cs="Courier New"/>
+                <w:sz w:val="16"/>
+              </w:rPr>
+              <w:t>lat</w:t>
+            </w:r>
+            <w:proofErr w:type="spellEnd"/>
+            <w:r>
+              <w:rPr>
+                <w:rFonts w:ascii="Courier New" w:hAnsi="Courier New" w:cs="Courier New"/>
+                <w:sz w:val="16"/>
+              </w:rPr>
+              <w:t>': 41.2763854, '</w:t>
+            </w:r>
+            <w:proofErr w:type="spellStart"/>
+            <w:r>
+              <w:rPr>
+                <w:rFonts w:ascii="Courier New" w:hAnsi="Courier New" w:cs="Courier New"/>
+                <w:sz w:val="16"/>
+              </w:rPr>
+              <w:t>lon</w:t>
+            </w:r>
+            <w:proofErr w:type="spellEnd"/>
+            <w:r>
+              <w:rPr>
+                <w:rFonts w:ascii="Courier New" w:hAnsi="Courier New" w:cs="Courier New"/>
+                <w:sz w:val="16"/>
+              </w:rPr>
+              <w:t>': 1.9890994},</w:t>
+            </w:r>
+            <w:r>
+              <w:rPr>
+                <w:rFonts w:ascii="Courier New" w:hAnsi="Courier New" w:cs="Courier New"/>
+                <w:sz w:val="16"/>
+              </w:rPr>
+              <w:br/>
+              <w:t xml:space="preserve">                {'</w:t>
+            </w:r>
+            <w:proofErr w:type="spellStart"/>
+            <w:r>
+              <w:rPr>
+                <w:rFonts w:ascii="Courier New" w:hAnsi="Courier New" w:cs="Courier New"/>
+                <w:sz w:val="16"/>
+              </w:rPr>
+              <w:t>lat</w:t>
+            </w:r>
+            <w:proofErr w:type="spellEnd"/>
+            <w:r>
+              <w:rPr>
+                <w:rFonts w:ascii="Courier New" w:hAnsi="Courier New" w:cs="Courier New"/>
+                <w:sz w:val="16"/>
+              </w:rPr>
+              <w:t>': 41.2766273, '</w:t>
+            </w:r>
+            <w:proofErr w:type="spellStart"/>
+            <w:r>
+              <w:rPr>
+                <w:rFonts w:ascii="Courier New" w:hAnsi="Courier New" w:cs="Courier New"/>
+                <w:sz w:val="16"/>
+              </w:rPr>
+              <w:t>lon</w:t>
+            </w:r>
+            <w:proofErr w:type="spellEnd"/>
+            <w:r>
+              <w:rPr>
+                <w:rFonts w:ascii="Courier New" w:hAnsi="Courier New" w:cs="Courier New"/>
+                <w:sz w:val="16"/>
+              </w:rPr>
+              <w:t>': 1.9889948}</w:t>
+            </w:r>
+            <w:r>
+              <w:rPr>
+                <w:rFonts w:ascii="Courier New" w:hAnsi="Courier New" w:cs="Courier New"/>
+                <w:sz w:val="16"/>
+              </w:rPr>
+              <w:br/>
+              <w:t xml:space="preserve">            ]</w:t>
+            </w:r>
+            <w:r>
+              <w:rPr>
+                <w:rFonts w:ascii="Courier New" w:hAnsi="Courier New" w:cs="Courier New"/>
+                <w:sz w:val="16"/>
+              </w:rPr>
+              <w:br/>
+              <w:t xml:space="preserve">        },</w:t>
+            </w:r>
+            <w:r>
+              <w:rPr>
+                <w:rFonts w:ascii="Courier New" w:hAnsi="Courier New" w:cs="Courier New"/>
+                <w:sz w:val="16"/>
+              </w:rPr>
+              <w:br/>
+              <w:t xml:space="preserve">        {</w:t>
+            </w:r>
+            <w:r>
+              <w:rPr>
+                <w:rFonts w:ascii="Courier New" w:hAnsi="Courier New" w:cs="Courier New"/>
+                <w:sz w:val="16"/>
+              </w:rPr>
+              <w:br/>
+              <w:t xml:space="preserve">            '</w:t>
+            </w:r>
+            <w:proofErr w:type="spellStart"/>
+            <w:r>
+              <w:rPr>
+                <w:rFonts w:ascii="Courier New" w:hAnsi="Courier New" w:cs="Courier New"/>
+                <w:sz w:val="16"/>
+              </w:rPr>
+              <w:t>type</w:t>
+            </w:r>
+            <w:proofErr w:type="spellEnd"/>
+            <w:r>
+              <w:rPr>
+                <w:rFonts w:ascii="Courier New" w:hAnsi="Courier New" w:cs="Courier New"/>
+                <w:sz w:val="16"/>
+              </w:rPr>
+              <w:t>': '</w:t>
+            </w:r>
+            <w:proofErr w:type="spellStart"/>
+            <w:r>
+              <w:rPr>
+                <w:rFonts w:ascii="Courier New" w:hAnsi="Courier New" w:cs="Courier New"/>
+                <w:sz w:val="16"/>
+              </w:rPr>
+              <w:t>polygon</w:t>
+            </w:r>
+            <w:proofErr w:type="spellEnd"/>
+            <w:r>
+              <w:rPr>
+                <w:rFonts w:ascii="Courier New" w:hAnsi="Courier New" w:cs="Courier New"/>
+                <w:sz w:val="16"/>
+              </w:rPr>
+              <w:t>',</w:t>
+            </w:r>
+            <w:r>
+              <w:rPr>
+                <w:rFonts w:ascii="Courier New" w:hAnsi="Courier New" w:cs="Courier New"/>
+                <w:sz w:val="16"/>
+              </w:rPr>
+              <w:br/>
+              <w:t xml:space="preserve">            '</w:t>
+            </w:r>
+            <w:proofErr w:type="spellStart"/>
+            <w:r>
+              <w:rPr>
+                <w:rFonts w:ascii="Courier New" w:hAnsi="Courier New" w:cs="Courier New"/>
+                <w:sz w:val="16"/>
+              </w:rPr>
+              <w:t>waypoints</w:t>
+            </w:r>
+            <w:proofErr w:type="spellEnd"/>
+            <w:r>
+              <w:rPr>
+                <w:rFonts w:ascii="Courier New" w:hAnsi="Courier New" w:cs="Courier New"/>
+                <w:sz w:val="16"/>
+              </w:rPr>
+              <w:t>': [</w:t>
+            </w:r>
+            <w:r>
+              <w:rPr>
+                <w:rFonts w:ascii="Courier New" w:hAnsi="Courier New" w:cs="Courier New"/>
+                <w:sz w:val="16"/>
+              </w:rPr>
+              <w:br/>
+              <w:t xml:space="preserve">                {'</w:t>
+            </w:r>
+            <w:proofErr w:type="spellStart"/>
+            <w:r>
+              <w:rPr>
+                <w:rFonts w:ascii="Courier New" w:hAnsi="Courier New" w:cs="Courier New"/>
+                <w:sz w:val="16"/>
+              </w:rPr>
+              <w:t>lat</w:t>
+            </w:r>
+            <w:proofErr w:type="spellEnd"/>
+            <w:r>
+              <w:rPr>
+                <w:rFonts w:ascii="Courier New" w:hAnsi="Courier New" w:cs="Courier New"/>
+                <w:sz w:val="16"/>
+              </w:rPr>
+              <w:t>': 41.2764801, '</w:t>
+            </w:r>
+            <w:proofErr w:type="spellStart"/>
+            <w:r>
+              <w:rPr>
+                <w:rFonts w:ascii="Courier New" w:hAnsi="Courier New" w:cs="Courier New"/>
+                <w:sz w:val="16"/>
+              </w:rPr>
+              <w:t>lon</w:t>
+            </w:r>
+            <w:proofErr w:type="spellEnd"/>
+            <w:r>
+              <w:rPr>
+                <w:rFonts w:ascii="Courier New" w:hAnsi="Courier New" w:cs="Courier New"/>
+                <w:sz w:val="16"/>
+              </w:rPr>
+              <w:t>': 1.9886541},</w:t>
+            </w:r>
+            <w:r>
+              <w:rPr>
+                <w:rFonts w:ascii="Courier New" w:hAnsi="Courier New" w:cs="Courier New"/>
+                <w:sz w:val="16"/>
+              </w:rPr>
+              <w:br/>
+              <w:t xml:space="preserve">                {'</w:t>
+            </w:r>
+            <w:proofErr w:type="spellStart"/>
+            <w:r>
+              <w:rPr>
+                <w:rFonts w:ascii="Courier New" w:hAnsi="Courier New" w:cs="Courier New"/>
+                <w:sz w:val="16"/>
+              </w:rPr>
+              <w:t>lat</w:t>
+            </w:r>
+            <w:proofErr w:type="spellEnd"/>
+            <w:r>
+              <w:rPr>
+                <w:rFonts w:ascii="Courier New" w:hAnsi="Courier New" w:cs="Courier New"/>
+                <w:sz w:val="16"/>
+              </w:rPr>
+              <w:t>': 41.2764519, '</w:t>
+            </w:r>
+            <w:proofErr w:type="spellStart"/>
+            <w:r>
+              <w:rPr>
+                <w:rFonts w:ascii="Courier New" w:hAnsi="Courier New" w:cs="Courier New"/>
+                <w:sz w:val="16"/>
+              </w:rPr>
+              <w:t>lon</w:t>
+            </w:r>
+            <w:proofErr w:type="spellEnd"/>
+            <w:r>
+              <w:rPr>
+                <w:rFonts w:ascii="Courier New" w:hAnsi="Courier New" w:cs="Courier New"/>
+                <w:sz w:val="16"/>
+              </w:rPr>
+              <w:t>': 1.9889626},</w:t>
+            </w:r>
+            <w:r>
+              <w:rPr>
+                <w:rFonts w:ascii="Courier New" w:hAnsi="Courier New" w:cs="Courier New"/>
+                <w:sz w:val="16"/>
+              </w:rPr>
+              <w:br/>
+              <w:t xml:space="preserve">                {'</w:t>
+            </w:r>
+            <w:proofErr w:type="spellStart"/>
+            <w:r>
+              <w:rPr>
+                <w:rFonts w:ascii="Courier New" w:hAnsi="Courier New" w:cs="Courier New"/>
+                <w:sz w:val="16"/>
+              </w:rPr>
+              <w:t>lat</w:t>
+            </w:r>
+            <w:proofErr w:type="spellEnd"/>
+            <w:r>
+              <w:rPr>
+                <w:rFonts w:ascii="Courier New" w:hAnsi="Courier New" w:cs="Courier New"/>
+                <w:sz w:val="16"/>
+              </w:rPr>
+              <w:t>': 41.2763995, '</w:t>
+            </w:r>
+            <w:proofErr w:type="spellStart"/>
+            <w:r>
+              <w:rPr>
+                <w:rFonts w:ascii="Courier New" w:hAnsi="Courier New" w:cs="Courier New"/>
+                <w:sz w:val="16"/>
+              </w:rPr>
+              <w:t>lon</w:t>
+            </w:r>
+            <w:proofErr w:type="spellEnd"/>
+            <w:r>
+              <w:rPr>
+                <w:rFonts w:ascii="Courier New" w:hAnsi="Courier New" w:cs="Courier New"/>
+                <w:sz w:val="16"/>
+              </w:rPr>
+              <w:t>': 1.9887963},</w:t>
+            </w:r>
+            <w:r>
+              <w:rPr>
+                <w:rFonts w:ascii="Courier New" w:hAnsi="Courier New" w:cs="Courier New"/>
+                <w:sz w:val="16"/>
+              </w:rPr>
+              <w:br/>
+              <w:t xml:space="preserve">            ]</w:t>
+            </w:r>
+            <w:r>
+              <w:rPr>
+                <w:rFonts w:ascii="Courier New" w:hAnsi="Courier New" w:cs="Courier New"/>
+                <w:sz w:val="16"/>
+              </w:rPr>
+              <w:br/>
+              <w:t xml:space="preserve">        },</w:t>
+            </w:r>
+            <w:r>
+              <w:rPr>
+                <w:rFonts w:ascii="Courier New" w:hAnsi="Courier New" w:cs="Courier New"/>
+                <w:sz w:val="16"/>
+              </w:rPr>
+              <w:br/>
+              <w:t xml:space="preserve">        {</w:t>
+            </w:r>
+            <w:r>
+              <w:rPr>
+                <w:rFonts w:ascii="Courier New" w:hAnsi="Courier New" w:cs="Courier New"/>
+                <w:sz w:val="16"/>
+              </w:rPr>
+              <w:br/>
+              <w:t xml:space="preserve">            '</w:t>
+            </w:r>
+            <w:proofErr w:type="spellStart"/>
+            <w:r>
+              <w:rPr>
+                <w:rFonts w:ascii="Courier New" w:hAnsi="Courier New" w:cs="Courier New"/>
+                <w:sz w:val="16"/>
+              </w:rPr>
+              <w:t>type</w:t>
+            </w:r>
+            <w:proofErr w:type="spellEnd"/>
+            <w:r>
+              <w:rPr>
+                <w:rFonts w:ascii="Courier New" w:hAnsi="Courier New" w:cs="Courier New"/>
+                <w:sz w:val="16"/>
+              </w:rPr>
+              <w:t>': '</w:t>
+            </w:r>
+            <w:proofErr w:type="spellStart"/>
+            <w:r>
+              <w:rPr>
+                <w:rFonts w:ascii="Courier New" w:hAnsi="Courier New" w:cs="Courier New"/>
+                <w:sz w:val="16"/>
+              </w:rPr>
+              <w:t>polygon</w:t>
+            </w:r>
+            <w:proofErr w:type="spellEnd"/>
+            <w:r>
+              <w:rPr>
+                <w:rFonts w:ascii="Courier New" w:hAnsi="Courier New" w:cs="Courier New"/>
+                <w:sz w:val="16"/>
+              </w:rPr>
+              <w:t>',</w:t>
+            </w:r>
+            <w:r>
+              <w:rPr>
+                <w:rFonts w:ascii="Courier New" w:hAnsi="Courier New" w:cs="Courier New"/>
+                <w:sz w:val="16"/>
+              </w:rPr>
+              <w:br/>
+              <w:t xml:space="preserve">            '</w:t>
+            </w:r>
+            <w:proofErr w:type="spellStart"/>
+            <w:r>
+              <w:rPr>
+                <w:rFonts w:ascii="Courier New" w:hAnsi="Courier New" w:cs="Courier New"/>
+                <w:sz w:val="16"/>
+              </w:rPr>
+              <w:t>waypoints</w:t>
+            </w:r>
+            <w:proofErr w:type="spellEnd"/>
+            <w:r>
+              <w:rPr>
+                <w:rFonts w:ascii="Courier New" w:hAnsi="Courier New" w:cs="Courier New"/>
+                <w:sz w:val="16"/>
+              </w:rPr>
+              <w:t>': [</w:t>
+            </w:r>
+            <w:r>
+              <w:rPr>
+                <w:rFonts w:ascii="Courier New" w:hAnsi="Courier New" w:cs="Courier New"/>
+                <w:sz w:val="16"/>
+              </w:rPr>
+              <w:br/>
+              <w:t xml:space="preserve">                {'</w:t>
+            </w:r>
+            <w:proofErr w:type="spellStart"/>
+            <w:r>
+              <w:rPr>
+                <w:rFonts w:ascii="Courier New" w:hAnsi="Courier New" w:cs="Courier New"/>
+                <w:sz w:val="16"/>
+              </w:rPr>
+              <w:t>lat</w:t>
+            </w:r>
+            <w:proofErr w:type="spellEnd"/>
+            <w:r>
+              <w:rPr>
+                <w:rFonts w:ascii="Courier New" w:hAnsi="Courier New" w:cs="Courier New"/>
+                <w:sz w:val="16"/>
+              </w:rPr>
+              <w:t>': 41.2764035, '</w:t>
+            </w:r>
+            <w:proofErr w:type="spellStart"/>
+            <w:r>
+              <w:rPr>
+                <w:rFonts w:ascii="Courier New" w:hAnsi="Courier New" w:cs="Courier New"/>
+                <w:sz w:val="16"/>
+              </w:rPr>
+              <w:t>lon</w:t>
+            </w:r>
+            <w:proofErr w:type="spellEnd"/>
+            <w:r>
+              <w:rPr>
+                <w:rFonts w:ascii="Courier New" w:hAnsi="Courier New" w:cs="Courier New"/>
+                <w:sz w:val="16"/>
+              </w:rPr>
+              <w:t>': 1.9883262},</w:t>
+            </w:r>
+            <w:r>
+              <w:rPr>
+                <w:rFonts w:ascii="Courier New" w:hAnsi="Courier New" w:cs="Courier New"/>
+                <w:sz w:val="16"/>
+              </w:rPr>
+              <w:br/>
+              <w:t xml:space="preserve">                {'</w:t>
+            </w:r>
+            <w:proofErr w:type="spellStart"/>
+            <w:r>
+              <w:rPr>
+                <w:rFonts w:ascii="Courier New" w:hAnsi="Courier New" w:cs="Courier New"/>
+                <w:sz w:val="16"/>
+              </w:rPr>
+              <w:t>lat</w:t>
+            </w:r>
+            <w:proofErr w:type="spellEnd"/>
+            <w:r>
+              <w:rPr>
+                <w:rFonts w:ascii="Courier New" w:hAnsi="Courier New" w:cs="Courier New"/>
+                <w:sz w:val="16"/>
+              </w:rPr>
+              <w:t>': 41.2762160, '</w:t>
+            </w:r>
+            <w:proofErr w:type="spellStart"/>
+            <w:r>
+              <w:rPr>
+                <w:rFonts w:ascii="Courier New" w:hAnsi="Courier New" w:cs="Courier New"/>
+                <w:sz w:val="16"/>
+              </w:rPr>
+              <w:t>lon</w:t>
+            </w:r>
+            <w:proofErr w:type="spellEnd"/>
+            <w:r>
+              <w:rPr>
+                <w:rFonts w:ascii="Courier New" w:hAnsi="Courier New" w:cs="Courier New"/>
+                <w:sz w:val="16"/>
+              </w:rPr>
+              <w:t>': 1.9883537},</w:t>
+            </w:r>
+            <w:r>
+              <w:rPr>
+                <w:rFonts w:ascii="Courier New" w:hAnsi="Courier New" w:cs="Courier New"/>
+                <w:sz w:val="16"/>
+              </w:rPr>
+              <w:br/>
+              <w:t xml:space="preserve">                {'</w:t>
+            </w:r>
+            <w:proofErr w:type="spellStart"/>
+            <w:r>
+              <w:rPr>
+                <w:rFonts w:ascii="Courier New" w:hAnsi="Courier New" w:cs="Courier New"/>
+                <w:sz w:val="16"/>
+              </w:rPr>
+              <w:t>lat</w:t>
+            </w:r>
+            <w:proofErr w:type="spellEnd"/>
+            <w:r>
+              <w:rPr>
+                <w:rFonts w:ascii="Courier New" w:hAnsi="Courier New" w:cs="Courier New"/>
+                <w:sz w:val="16"/>
+              </w:rPr>
+              <w:t>': 41.2762281, '</w:t>
+            </w:r>
+            <w:proofErr w:type="spellStart"/>
+            <w:r>
+              <w:rPr>
+                <w:rFonts w:ascii="Courier New" w:hAnsi="Courier New" w:cs="Courier New"/>
+                <w:sz w:val="16"/>
+              </w:rPr>
+              <w:t>lon</w:t>
+            </w:r>
+            <w:proofErr w:type="spellEnd"/>
+            <w:r>
+              <w:rPr>
+                <w:rFonts w:ascii="Courier New" w:hAnsi="Courier New" w:cs="Courier New"/>
+                <w:sz w:val="16"/>
+              </w:rPr>
+              <w:t>': 1.9884771}</w:t>
+            </w:r>
+            <w:r>
+              <w:rPr>
+                <w:rFonts w:ascii="Courier New" w:hAnsi="Courier New" w:cs="Courier New"/>
+                <w:sz w:val="16"/>
+              </w:rPr>
+              <w:br/>
+              <w:t xml:space="preserve">            ]</w:t>
+            </w:r>
+            <w:r>
+              <w:rPr>
+                <w:rFonts w:ascii="Courier New" w:hAnsi="Courier New" w:cs="Courier New"/>
+                <w:sz w:val="16"/>
+              </w:rPr>
+              <w:br/>
+              <w:t xml:space="preserve">        },</w:t>
+            </w:r>
+            <w:r>
+              <w:rPr>
+                <w:rFonts w:ascii="Courier New" w:hAnsi="Courier New" w:cs="Courier New"/>
+                <w:sz w:val="16"/>
+              </w:rPr>
+              <w:br/>
+              <w:t xml:space="preserve">        {</w:t>
+            </w:r>
+            <w:r>
+              <w:rPr>
+                <w:rFonts w:ascii="Courier New" w:hAnsi="Courier New" w:cs="Courier New"/>
+                <w:sz w:val="16"/>
+              </w:rPr>
+              <w:br/>
+              <w:t xml:space="preserve">            '</w:t>
+            </w:r>
+            <w:proofErr w:type="spellStart"/>
+            <w:r>
+              <w:rPr>
+                <w:rFonts w:ascii="Courier New" w:hAnsi="Courier New" w:cs="Courier New"/>
+                <w:sz w:val="16"/>
+              </w:rPr>
+              <w:t>type</w:t>
+            </w:r>
+            <w:proofErr w:type="spellEnd"/>
+            <w:r>
+              <w:rPr>
+                <w:rFonts w:ascii="Courier New" w:hAnsi="Courier New" w:cs="Courier New"/>
+                <w:sz w:val="16"/>
+              </w:rPr>
+              <w:t>': '</w:t>
+            </w:r>
+            <w:proofErr w:type="spellStart"/>
+            <w:r>
+              <w:rPr>
+                <w:rFonts w:ascii="Courier New" w:hAnsi="Courier New" w:cs="Courier New"/>
+                <w:sz w:val="16"/>
+              </w:rPr>
+              <w:t>circle</w:t>
+            </w:r>
+            <w:proofErr w:type="spellEnd"/>
+            <w:r>
+              <w:rPr>
+                <w:rFonts w:ascii="Courier New" w:hAnsi="Courier New" w:cs="Courier New"/>
+                <w:sz w:val="16"/>
+              </w:rPr>
+              <w:t>',</w:t>
+            </w:r>
+            <w:r>
+              <w:rPr>
+                <w:rFonts w:ascii="Courier New" w:hAnsi="Courier New" w:cs="Courier New"/>
+                <w:sz w:val="16"/>
+              </w:rPr>
+              <w:br/>
+              <w:t xml:space="preserve">            '</w:t>
+            </w:r>
+            <w:proofErr w:type="spellStart"/>
+            <w:r>
+              <w:rPr>
+                <w:rFonts w:ascii="Courier New" w:hAnsi="Courier New" w:cs="Courier New"/>
+                <w:sz w:val="16"/>
+              </w:rPr>
+              <w:t>radius</w:t>
+            </w:r>
+            <w:proofErr w:type="spellEnd"/>
+            <w:r>
+              <w:rPr>
+                <w:rFonts w:ascii="Courier New" w:hAnsi="Courier New" w:cs="Courier New"/>
+                <w:sz w:val="16"/>
+              </w:rPr>
+              <w:t>': 2,</w:t>
+            </w:r>
+            <w:r>
+              <w:rPr>
+                <w:rFonts w:ascii="Courier New" w:hAnsi="Courier New" w:cs="Courier New"/>
+                <w:sz w:val="16"/>
+              </w:rPr>
+              <w:br/>
+              <w:t xml:space="preserve">            '</w:t>
+            </w:r>
+            <w:proofErr w:type="spellStart"/>
+            <w:r>
+              <w:rPr>
+                <w:rFonts w:ascii="Courier New" w:hAnsi="Courier New" w:cs="Courier New"/>
+                <w:sz w:val="16"/>
+              </w:rPr>
+              <w:t>lat</w:t>
+            </w:r>
+            <w:proofErr w:type="spellEnd"/>
+            <w:r>
+              <w:rPr>
+                <w:rFonts w:ascii="Courier New" w:hAnsi="Courier New" w:cs="Courier New"/>
+                <w:sz w:val="16"/>
+              </w:rPr>
+              <w:t>': 41.2763430,</w:t>
+            </w:r>
+            <w:r>
+              <w:rPr>
+                <w:rFonts w:ascii="Courier New" w:hAnsi="Courier New" w:cs="Courier New"/>
+                <w:sz w:val="16"/>
+              </w:rPr>
+              <w:br/>
+              <w:t xml:space="preserve">            '</w:t>
+            </w:r>
+            <w:proofErr w:type="spellStart"/>
+            <w:r>
+              <w:rPr>
+                <w:rFonts w:ascii="Courier New" w:hAnsi="Courier New" w:cs="Courier New"/>
+                <w:sz w:val="16"/>
+              </w:rPr>
+              <w:t>lon</w:t>
+            </w:r>
+            <w:proofErr w:type="spellEnd"/>
+            <w:r>
+              <w:rPr>
+                <w:rFonts w:ascii="Courier New" w:hAnsi="Courier New" w:cs="Courier New"/>
+                <w:sz w:val="16"/>
+              </w:rPr>
+              <w:t>': 1.9883953</w:t>
+            </w:r>
+            <w:r>
+              <w:rPr>
+                <w:rFonts w:ascii="Courier New" w:hAnsi="Courier New" w:cs="Courier New"/>
+                <w:sz w:val="16"/>
+              </w:rPr>
+              <w:br/>
+              <w:t xml:space="preserve">        }</w:t>
+            </w:r>
+            <w:r>
+              <w:rPr>
+                <w:rFonts w:ascii="Courier New" w:hAnsi="Courier New" w:cs="Courier New"/>
+                <w:sz w:val="16"/>
+              </w:rPr>
+              <w:br/>
+              <w:t xml:space="preserve">    ]</w:t>
+            </w:r>
+            <w:r>
+              <w:rPr>
+                <w:rFonts w:ascii="Courier New" w:hAnsi="Courier New" w:cs="Courier New"/>
+                <w:sz w:val="16"/>
+              </w:rPr>
+              <w:br/>
+            </w:r>
+            <w:r>
+              <w:rPr>
+                <w:rFonts w:ascii="Courier New" w:hAnsi="Courier New" w:cs="Courier New"/>
+                <w:sz w:val="20"/>
+              </w:rPr>
+              <w:br/>
+            </w:r>
+            <w:r>
+              <w:rPr>
+                <w:sz w:val="20"/>
+              </w:rPr>
+              <w:t xml:space="preserve">El escenario tiene 4 </w:t>
+            </w:r>
+            <w:proofErr w:type="spellStart"/>
+            <w:r>
+              <w:rPr>
+                <w:sz w:val="20"/>
+              </w:rPr>
+              <w:t>fences</w:t>
+            </w:r>
+            <w:proofErr w:type="spellEnd"/>
+            <w:r>
+              <w:rPr>
+                <w:sz w:val="20"/>
+              </w:rPr>
+              <w:t>. El primero es el de inclusión, de tipo '</w:t>
+            </w:r>
+            <w:proofErr w:type="spellStart"/>
+            <w:r>
+              <w:rPr>
+                <w:sz w:val="20"/>
+              </w:rPr>
+              <w:t>polygon</w:t>
+            </w:r>
+            <w:proofErr w:type="spellEnd"/>
+            <w:r>
+              <w:rPr>
+                <w:sz w:val="20"/>
+              </w:rPr>
+              <w:t xml:space="preserve">'. Luego </w:t>
+            </w:r>
+            <w:r>
+              <w:rPr>
+                <w:sz w:val="20"/>
+              </w:rPr>
+              <w:t xml:space="preserve">tiene 3 </w:t>
+            </w:r>
+            <w:proofErr w:type="spellStart"/>
+            <w:r>
+              <w:rPr>
+                <w:sz w:val="20"/>
+              </w:rPr>
+              <w:t>fences</w:t>
+            </w:r>
+            <w:proofErr w:type="spellEnd"/>
+            <w:r>
+              <w:rPr>
+                <w:sz w:val="20"/>
+              </w:rPr>
+              <w:t xml:space="preserve"> de exclusión que representan los obstá</w:t>
+            </w:r>
+            <w:r>
+              <w:rPr>
+                <w:sz w:val="20"/>
+              </w:rPr>
+              <w:t>culos. Los dos primeros son de tipo '</w:t>
+            </w:r>
+            <w:proofErr w:type="spellStart"/>
+            <w:r>
+              <w:rPr>
+                <w:sz w:val="20"/>
+              </w:rPr>
+              <w:t>polygon</w:t>
+            </w:r>
+            <w:proofErr w:type="spellEnd"/>
+            <w:r>
+              <w:rPr>
+                <w:sz w:val="20"/>
+              </w:rPr>
+              <w:t>' y el tercero es de tipo '</w:t>
+            </w:r>
+            <w:proofErr w:type="spellStart"/>
+            <w:r>
+              <w:rPr>
+                <w:sz w:val="20"/>
+              </w:rPr>
+              <w:t>circle</w:t>
+            </w:r>
+            <w:proofErr w:type="spellEnd"/>
+            <w:r>
+              <w:rPr>
+                <w:sz w:val="20"/>
+              </w:rPr>
+              <w:t>'.</w:t>
+            </w:r>
+          </w:p>
+          <w:p>
+            <w:pPr>
+              <w:rPr>
+                <w:sz w:val="20"/>
+              </w:rPr>
+            </w:pPr>
+          </w:p>
+          <w:p>
+            <w:pPr>
+              <w:rPr>
+                <w:sz w:val="20"/>
+              </w:rPr>
+            </w:pPr>
+          </w:p>
+        </w:tc>
+      </w:tr>
+      <w:tr>
+        <w:tc>
+          <w:tcPr>
+            <w:tcW w:w="8494" w:type="dxa"/>
+            <w:gridSpan w:val="2"/>
+            <w:shd w:val="clear" w:color="auto" w:fill="D9D9D9" w:themeFill="background1" w:themeFillShade="D9"/>
+          </w:tcPr>
+          <w:p>
+            <w:pPr>
+              <w:rPr>
+                <w:rFonts w:ascii="Courier New" w:eastAsia="Times New Roman" w:hAnsi="Courier New" w:cs="Courier New"/>
+                <w:color w:val="000000" w:themeColor="text1"/>
+                <w:sz w:val="16"/>
+                <w:szCs w:val="20"/>
+                <w:lang w:val="en-US" w:eastAsia="es-ES"/>
+              </w:rPr>
+            </w:pPr>
+            <w:proofErr w:type="spellStart"/>
+            <w:r>
+              <w:rPr>
+                <w:rFonts w:ascii="Courier New" w:eastAsia="Times New Roman" w:hAnsi="Courier New" w:cs="Courier New"/>
+                <w:color w:val="000000" w:themeColor="text1"/>
+                <w:sz w:val="16"/>
+                <w:szCs w:val="20"/>
+                <w:lang w:val="en-US" w:eastAsia="es-ES"/>
+              </w:rPr>
+              <w:t>def</w:t>
+            </w:r>
+            <w:proofErr w:type="spellEnd"/>
+            <w:r>
+              <w:rPr>
+                <w:rFonts w:ascii="Courier New" w:eastAsia="Times New Roman" w:hAnsi="Courier New" w:cs="Courier New"/>
+                <w:color w:val="000000" w:themeColor="text1"/>
+                <w:sz w:val="16"/>
+                <w:szCs w:val="20"/>
+                <w:lang w:val="en-US" w:eastAsia="es-ES"/>
+              </w:rPr>
+              <w:t xml:space="preserve"> </w:t>
+            </w:r>
+            <w:proofErr w:type="spellStart"/>
+            <w:proofErr w:type="gramStart"/>
+            <w:r>
+              <w:rPr>
+                <w:rFonts w:ascii="Courier New" w:eastAsia="Times New Roman" w:hAnsi="Courier New" w:cs="Courier New"/>
+                <w:color w:val="000000" w:themeColor="text1"/>
+                <w:sz w:val="16"/>
+                <w:szCs w:val="20"/>
+                <w:lang w:val="en-US" w:eastAsia="es-ES"/>
+              </w:rPr>
+              <w:t>getScenario</w:t>
+            </w:r>
+            <w:proofErr w:type="spellEnd"/>
+            <w:r>
+              <w:rPr>
+                <w:rFonts w:ascii="Courier New" w:eastAsia="Times New Roman" w:hAnsi="Courier New" w:cs="Courier New"/>
+                <w:color w:val="000000" w:themeColor="text1"/>
+                <w:sz w:val="16"/>
+                <w:szCs w:val="20"/>
+                <w:lang w:val="en-US" w:eastAsia="es-ES"/>
+              </w:rPr>
+              <w:t>(</w:t>
+            </w:r>
+            <w:proofErr w:type="gramEnd"/>
+            <w:r>
+              <w:rPr>
+                <w:rFonts w:ascii="Courier New" w:eastAsia="Times New Roman" w:hAnsi="Courier New" w:cs="Courier New"/>
+                <w:color w:val="000000" w:themeColor="text1"/>
+                <w:sz w:val="16"/>
+                <w:szCs w:val="20"/>
+                <w:lang w:val="en-US" w:eastAsia="es-ES"/>
+              </w:rPr>
+              <w:t>self,</w:t>
+            </w:r>
+          </w:p>
+          <w:p>
+            <w:pPr>
+              <w:rPr>
+                <w:rFonts w:ascii="Courier New" w:eastAsia="Times New Roman" w:hAnsi="Courier New" w:cs="Courier New"/>
+                <w:color w:val="000000" w:themeColor="text1"/>
+                <w:sz w:val="16"/>
+                <w:szCs w:val="20"/>
+                <w:lang w:val="en-US" w:eastAsia="es-ES"/>
+              </w:rPr>
+            </w:pPr>
+            <w:r>
+              <w:rPr>
+                <w:rFonts w:ascii="Courier New" w:eastAsia="Times New Roman" w:hAnsi="Courier New" w:cs="Courier New"/>
+                <w:color w:val="000000" w:themeColor="text1"/>
+                <w:sz w:val="16"/>
+                <w:szCs w:val="20"/>
+                <w:lang w:val="en-US" w:eastAsia="es-ES"/>
+              </w:rPr>
+              <w:t xml:space="preserve">   </w:t>
+            </w:r>
+            <w:r>
+              <w:rPr>
+                <w:rFonts w:ascii="Courier New" w:eastAsia="Times New Roman" w:hAnsi="Courier New" w:cs="Courier New"/>
+                <w:color w:val="000000" w:themeColor="text1"/>
+                <w:sz w:val="16"/>
+                <w:szCs w:val="20"/>
+                <w:lang w:val="en-US" w:eastAsia="es-ES"/>
+              </w:rPr>
+              <w:t>blocking=T</w:t>
+            </w:r>
+            <w:r>
+              <w:rPr>
+                <w:rFonts w:ascii="Courier New" w:eastAsia="Times New Roman" w:hAnsi="Courier New" w:cs="Courier New"/>
+                <w:color w:val="000000" w:themeColor="text1"/>
+                <w:sz w:val="16"/>
+                <w:szCs w:val="20"/>
+                <w:lang w:val="en-US" w:eastAsia="es-ES"/>
+              </w:rPr>
+              <w:t>rue, callback=None</w:t>
+            </w:r>
+            <w:r>
+              <w:rPr>
+                <w:rFonts w:ascii="Courier New" w:eastAsia="Times New Roman" w:hAnsi="Courier New" w:cs="Courier New"/>
+                <w:color w:val="000000" w:themeColor="text1"/>
+                <w:sz w:val="16"/>
+                <w:szCs w:val="20"/>
+                <w:lang w:val="en-US" w:eastAsia="es-ES"/>
+              </w:rPr>
+              <w:t>)</w:t>
+            </w:r>
+          </w:p>
+          <w:p>
+            <w:pPr>
+              <w:rPr>
+                <w:sz w:val="20"/>
+                <w:lang w:val="en-US"/>
+              </w:rPr>
+            </w:pPr>
+          </w:p>
+        </w:tc>
+      </w:tr>
+      <w:tr>
+        <w:tc>
+          <w:tcPr>
+            <w:tcW w:w="236" w:type="dxa"/>
+          </w:tcPr>
+          <w:p>
+            <w:pPr>
+              <w:rPr>
+                <w:lang w:val="en-US"/>
+              </w:rPr>
+            </w:pPr>
+          </w:p>
+        </w:tc>
+        <w:tc>
+          <w:tcPr>
+            <w:tcW w:w="8258" w:type="dxa"/>
+          </w:tcPr>
+          <w:p>
+            <w:pPr>
+              <w:rPr>
+                <w:sz w:val="20"/>
+              </w:rPr>
+            </w:pPr>
+            <w:r>
+              <w:rPr>
+                <w:sz w:val="20"/>
+              </w:rPr>
               <w:t xml:space="preserve">Retorna el </w:t>
             </w:r>
-            <w:proofErr w:type="spellStart"/>
-            <w:r>
-              <w:rPr>
-                <w:sz w:val="20"/>
-              </w:rPr>
-              <w:t>scenario</w:t>
-            </w:r>
-            <w:proofErr w:type="spellEnd"/>
-            <w:r>
-              <w:rPr>
-                <w:sz w:val="20"/>
-              </w:rPr>
-              <w:t xml:space="preserve"> que en ese momento est</w:t>
-            </w:r>
-            <w:r>
-              <w:rPr>
-                <w:sz w:val="20"/>
-              </w:rPr>
-              <w:t xml:space="preserve">á cargado en el dron. El formato del escenario es el indicado en la descripción del método </w:t>
-            </w:r>
-            <w:proofErr w:type="spellStart"/>
-            <w:r>
-              <w:rPr>
-                <w:rFonts w:ascii="Courier New" w:eastAsia="Times New Roman" w:hAnsi="Courier New" w:cs="Courier New"/>
-                <w:color w:val="000000" w:themeColor="text1"/>
-                <w:sz w:val="16"/>
-                <w:szCs w:val="20"/>
-                <w:lang w:val="en-US" w:eastAsia="es-ES"/>
+            <w:r>
+              <w:rPr>
+                <w:sz w:val="20"/>
+              </w:rPr>
+              <w:t>e</w:t>
+            </w:r>
+            <w:r>
+              <w:rPr>
+                <w:sz w:val="20"/>
+              </w:rPr>
+              <w:t>scenario que en ese momento est</w:t>
+            </w:r>
+            <w:r>
+              <w:rPr>
+                <w:sz w:val="20"/>
+              </w:rPr>
+              <w:t>á cargado en el dron.</w:t>
+            </w:r>
+            <w:r>
+              <w:rPr>
+                <w:sz w:val="20"/>
+              </w:rPr>
+              <w:t xml:space="preserve"> En el caso de que la llamada sea no bloqueante, llamará a la función de </w:t>
+            </w:r>
+            <w:proofErr w:type="spellStart"/>
+            <w:r>
+              <w:rPr>
+                <w:sz w:val="20"/>
+              </w:rPr>
+              <w:t>callback</w:t>
+            </w:r>
+            <w:proofErr w:type="spellEnd"/>
+            <w:r>
+              <w:rPr>
+                <w:sz w:val="20"/>
+              </w:rPr>
+              <w:t xml:space="preserve"> pasándole el escenario.</w:t>
+            </w:r>
+            <w:r>
+              <w:rPr>
+                <w:sz w:val="20"/>
+              </w:rPr>
+              <w:t xml:space="preserve"> </w:t>
+            </w:r>
+            <w:proofErr w:type="spellStart"/>
+            <w:r>
+              <w:rPr>
+                <w:sz w:val="20"/>
+              </w:rPr>
+              <w:t>El</w:t>
+            </w:r>
+            <w:proofErr w:type="spellEnd"/>
+            <w:r>
+              <w:rPr>
+                <w:sz w:val="20"/>
+              </w:rPr>
+              <w:t xml:space="preserve"> formato del escenario es el indicado en la descripción del método </w:t>
+            </w:r>
+            <w:proofErr w:type="spellStart"/>
+            <w:r>
+              <w:rPr>
+                <w:rFonts w:ascii="Courier New" w:eastAsia="Times New Roman" w:hAnsi="Courier New" w:cs="Courier New"/>
+                <w:color w:val="000000" w:themeColor="text1"/>
+                <w:sz w:val="16"/>
+                <w:szCs w:val="20"/>
+                <w:lang w:eastAsia="es-ES"/>
               </w:rPr>
               <w:t>setScenario</w:t>
             </w:r>

</xml_diff>